<commit_message>
Rebuild project when moving the files
</commit_message>
<xml_diff>
--- a/iv1351-report-dennis_hadzialic.docx
+++ b/iv1351-report-dennis_hadzialic.docx
@@ -425,190 +425,12 @@
     <w:p>
       <w:pPr>
         <w:pStyle w:val="BodyText"/>
-        <w:spacing w:before="234" w:line="211" w:lineRule="auto"/>
-        <w:ind w:left="105" w:right="103"/>
-        <w:jc w:val="both"/>
-      </w:pPr>
-      <w:r>
+        <w:spacing w:before="13"/>
+        <w:jc w:val="both"/>
         <w:rPr>
           <w:w w:val="110"/>
         </w:rPr>
-        <w:t xml:space="preserve">This section must prove that you collected sufficient knowledge before starting </w:t>
-      </w:r>
-      <w:proofErr w:type="spellStart"/>
-      <w:r>
-        <w:rPr>
-          <w:w w:val="110"/>
-        </w:rPr>
-        <w:t>devel</w:t>
-      </w:r>
-      <w:proofErr w:type="spellEnd"/>
-      <w:r>
-        <w:rPr>
-          <w:w w:val="110"/>
-        </w:rPr>
-        <w:t>-</w:t>
-      </w:r>
-      <w:r>
-        <w:rPr>
-          <w:spacing w:val="1"/>
-          <w:w w:val="110"/>
-        </w:rPr>
-        <w:t xml:space="preserve"> </w:t>
-      </w:r>
-      <w:proofErr w:type="spellStart"/>
-      <w:proofErr w:type="gramStart"/>
-      <w:r>
-        <w:rPr>
-          <w:w w:val="110"/>
-        </w:rPr>
-        <w:t>opment</w:t>
-      </w:r>
-      <w:proofErr w:type="spellEnd"/>
-      <w:r>
-        <w:rPr>
-          <w:w w:val="110"/>
-        </w:rPr>
-        <w:t>,  instead</w:t>
-      </w:r>
-      <w:proofErr w:type="gramEnd"/>
-      <w:r>
-        <w:rPr>
-          <w:w w:val="110"/>
-        </w:rPr>
-        <w:t xml:space="preserve"> of just hacking away without knowing how to complete a task.  State</w:t>
-      </w:r>
-      <w:r>
-        <w:rPr>
-          <w:spacing w:val="1"/>
-          <w:w w:val="110"/>
-        </w:rPr>
-        <w:t xml:space="preserve"> </w:t>
-      </w:r>
-      <w:r>
-        <w:rPr>
-          <w:w w:val="110"/>
-        </w:rPr>
-        <w:t>what you have read</w:t>
-      </w:r>
-      <w:r>
-        <w:rPr>
-          <w:spacing w:val="1"/>
-          <w:w w:val="110"/>
-        </w:rPr>
-        <w:t xml:space="preserve"> </w:t>
-      </w:r>
-      <w:r>
-        <w:rPr>
-          <w:w w:val="110"/>
-        </w:rPr>
-        <w:t>and briefly</w:t>
-      </w:r>
-      <w:r>
-        <w:rPr>
-          <w:spacing w:val="1"/>
-          <w:w w:val="110"/>
-        </w:rPr>
-        <w:t xml:space="preserve"> </w:t>
-      </w:r>
-      <w:r>
-        <w:rPr>
-          <w:w w:val="110"/>
-        </w:rPr>
-        <w:t xml:space="preserve">summarize what you have learned.  It </w:t>
-      </w:r>
-      <w:proofErr w:type="gramStart"/>
-      <w:r>
-        <w:rPr>
-          <w:w w:val="110"/>
-        </w:rPr>
-        <w:t>is  your</w:t>
-      </w:r>
-      <w:proofErr w:type="gramEnd"/>
-      <w:r>
-        <w:rPr>
-          <w:w w:val="110"/>
-        </w:rPr>
-        <w:t xml:space="preserve"> choice  if</w:t>
-      </w:r>
-      <w:r>
-        <w:rPr>
-          <w:spacing w:val="1"/>
-          <w:w w:val="110"/>
-        </w:rPr>
-        <w:t xml:space="preserve"> </w:t>
-      </w:r>
-      <w:r>
-        <w:rPr>
-          <w:w w:val="110"/>
-        </w:rPr>
-        <w:t>you include literature study for all tasks in the same section, or if you divide this section</w:t>
-      </w:r>
-      <w:r>
-        <w:rPr>
-          <w:spacing w:val="1"/>
-          <w:w w:val="110"/>
-        </w:rPr>
-        <w:t xml:space="preserve"> </w:t>
-      </w:r>
-      <w:r>
-        <w:rPr>
-          <w:w w:val="110"/>
-        </w:rPr>
-        <w:t>into</w:t>
-      </w:r>
-      <w:r>
-        <w:rPr>
-          <w:spacing w:val="10"/>
-          <w:w w:val="110"/>
-        </w:rPr>
-        <w:t xml:space="preserve"> </w:t>
-      </w:r>
-      <w:r>
-        <w:rPr>
-          <w:w w:val="110"/>
-        </w:rPr>
-        <w:t>one</w:t>
-      </w:r>
-      <w:r>
-        <w:rPr>
-          <w:spacing w:val="10"/>
-          <w:w w:val="110"/>
-        </w:rPr>
-        <w:t xml:space="preserve"> </w:t>
-      </w:r>
-      <w:r>
-        <w:rPr>
-          <w:w w:val="110"/>
-        </w:rPr>
-        <w:t>subsection</w:t>
-      </w:r>
-      <w:r>
-        <w:rPr>
-          <w:spacing w:val="11"/>
-          <w:w w:val="110"/>
-        </w:rPr>
-        <w:t xml:space="preserve"> </w:t>
-      </w:r>
-      <w:r>
-        <w:rPr>
-          <w:w w:val="110"/>
-        </w:rPr>
-        <w:t>per</w:t>
-      </w:r>
-      <w:r>
-        <w:rPr>
-          <w:spacing w:val="10"/>
-          <w:w w:val="110"/>
-        </w:rPr>
-        <w:t xml:space="preserve"> </w:t>
-      </w:r>
-      <w:r>
-        <w:rPr>
-          <w:w w:val="110"/>
-        </w:rPr>
-        <w:t>task.</w:t>
-      </w:r>
+      </w:pPr>
     </w:p>
     <w:p>
       <w:pPr>
@@ -619,6 +441,306 @@
           <w:sz w:val="24"/>
         </w:rPr>
       </w:pPr>
+      <w:r>
+        <w:rPr>
+          <w:sz w:val="24"/>
+        </w:rPr>
+        <w:t xml:space="preserve">The literature study for all tasks will be under this section and will not be divided into subsections. I have divided the literature into two parts. One “general” and “specific” could be specific for a task or similar. </w:t>
+      </w:r>
+    </w:p>
+    <w:p>
+      <w:pPr>
+        <w:pStyle w:val="BodyText"/>
+        <w:spacing w:before="13"/>
+        <w:jc w:val="both"/>
+        <w:rPr>
+          <w:sz w:val="24"/>
+        </w:rPr>
+      </w:pPr>
+      <w:r>
+        <w:rPr>
+          <w:sz w:val="24"/>
+        </w:rPr>
+        <w:t xml:space="preserve">The general literature would be the following: </w:t>
+      </w:r>
+    </w:p>
+    <w:p>
+      <w:pPr>
+        <w:pStyle w:val="BodyText"/>
+        <w:numPr>
+          <w:ilvl w:val="0"/>
+          <w:numId w:val="5"/>
+        </w:numPr>
+        <w:spacing w:before="13"/>
+        <w:jc w:val="both"/>
+        <w:rPr>
+          <w:sz w:val="24"/>
+        </w:rPr>
+      </w:pPr>
+      <w:hyperlink r:id="rId9" w:history="1">
+        <w:r>
+          <w:rPr>
+            <w:rStyle w:val="Hyperlink"/>
+            <w:sz w:val="24"/>
+          </w:rPr>
+          <w:t>Canvas</w:t>
+        </w:r>
+      </w:hyperlink>
+      <w:r>
+        <w:rPr>
+          <w:sz w:val="24"/>
+        </w:rPr>
+        <w:t>, webpage</w:t>
+      </w:r>
+    </w:p>
+    <w:p>
+      <w:pPr>
+        <w:pStyle w:val="BodyText"/>
+        <w:numPr>
+          <w:ilvl w:val="0"/>
+          <w:numId w:val="5"/>
+        </w:numPr>
+      </w:pPr>
+      <w:r>
+        <w:t>“</w:t>
+      </w:r>
+      <w:r>
+        <w:rPr>
+          <w:i/>
+          <w:iCs/>
+        </w:rPr>
+        <w:t>Fundamentals of database systems 7</w:t>
+      </w:r>
+      <w:r>
+        <w:rPr>
+          <w:i/>
+          <w:iCs/>
+          <w:vertAlign w:val="superscript"/>
+        </w:rPr>
+        <w:t>th</w:t>
+      </w:r>
+      <w:r>
+        <w:rPr>
+          <w:i/>
+          <w:iCs/>
+        </w:rPr>
+        <w:t xml:space="preserve"> edition</w:t>
+      </w:r>
+      <w:r>
+        <w:t>”</w:t>
+      </w:r>
+      <w:r>
+        <w:t xml:space="preserve">, Elmasri and Navathe. </w:t>
+      </w:r>
+    </w:p>
+    <w:p>
+      <w:pPr>
+        <w:pStyle w:val="BodyText"/>
+        <w:numPr>
+          <w:ilvl w:val="0"/>
+          <w:numId w:val="5"/>
+        </w:numPr>
+        <w:spacing w:before="13"/>
+        <w:jc w:val="both"/>
+        <w:rPr>
+          <w:sz w:val="24"/>
+        </w:rPr>
+      </w:pPr>
+      <w:r>
+        <w:rPr>
+          <w:b/>
+          <w:bCs/>
+        </w:rPr>
+        <w:t>PostgreSQL</w:t>
+      </w:r>
+      <w:r>
+        <w:t xml:space="preserve"> </w:t>
+      </w:r>
+      <w:hyperlink r:id="rId10" w:history="1">
+        <w:r>
+          <w:rPr>
+            <w:rStyle w:val="Hyperlink"/>
+          </w:rPr>
+          <w:t>documentation</w:t>
+        </w:r>
+      </w:hyperlink>
+    </w:p>
+    <w:p>
+      <w:pPr>
+        <w:pStyle w:val="BodyText"/>
+        <w:spacing w:before="13"/>
+        <w:jc w:val="both"/>
+        <w:rPr>
+          <w:sz w:val="24"/>
+        </w:rPr>
+      </w:pPr>
+      <w:r>
+        <w:rPr>
+          <w:sz w:val="24"/>
+        </w:rPr>
+        <w:t xml:space="preserve">The </w:t>
+      </w:r>
+      <w:r>
+        <w:rPr>
+          <w:sz w:val="24"/>
+        </w:rPr>
+        <w:t>task-specific</w:t>
+      </w:r>
+      <w:r>
+        <w:rPr>
+          <w:sz w:val="24"/>
+        </w:rPr>
+        <w:t xml:space="preserve"> resources are the following:</w:t>
+      </w:r>
+    </w:p>
+    <w:p>
+      <w:pPr>
+        <w:pStyle w:val="BodyText"/>
+        <w:numPr>
+          <w:ilvl w:val="0"/>
+          <w:numId w:val="5"/>
+        </w:numPr>
+        <w:spacing w:before="13"/>
+        <w:jc w:val="both"/>
+        <w:rPr>
+          <w:sz w:val="24"/>
+        </w:rPr>
+      </w:pPr>
+      <w:r>
+        <w:rPr>
+          <w:sz w:val="24"/>
+        </w:rPr>
+        <w:t xml:space="preserve">Task 1 only used the general literature and </w:t>
+      </w:r>
+      <w:r>
+        <w:rPr>
+          <w:sz w:val="24"/>
+        </w:rPr>
+        <w:t>Leif’s</w:t>
+      </w:r>
+      <w:r>
+        <w:rPr>
+          <w:sz w:val="24"/>
+        </w:rPr>
+        <w:t xml:space="preserve"> lecture on inheritance IE-symbols (where he </w:t>
+      </w:r>
+      <w:r>
+        <w:rPr>
+          <w:sz w:val="24"/>
+        </w:rPr>
+        <w:t>is an IE-symbol and the UML equivalent</w:t>
+      </w:r>
+      <w:r>
+        <w:rPr>
+          <w:sz w:val="24"/>
+        </w:rPr>
+        <w:t xml:space="preserve">). </w:t>
+      </w:r>
+    </w:p>
+    <w:p>
+      <w:pPr>
+        <w:pStyle w:val="BodyText"/>
+        <w:numPr>
+          <w:ilvl w:val="0"/>
+          <w:numId w:val="5"/>
+        </w:numPr>
+        <w:spacing w:before="13"/>
+        <w:jc w:val="both"/>
+        <w:rPr>
+          <w:sz w:val="24"/>
+        </w:rPr>
+      </w:pPr>
+      <w:r>
+        <w:rPr>
+          <w:sz w:val="24"/>
+        </w:rPr>
+        <w:t xml:space="preserve">Task 2 takes the most information from the general literature I would also say. </w:t>
+      </w:r>
+    </w:p>
+    <w:p>
+      <w:pPr>
+        <w:pStyle w:val="BodyText"/>
+        <w:numPr>
+          <w:ilvl w:val="0"/>
+          <w:numId w:val="5"/>
+        </w:numPr>
+        <w:spacing w:before="13"/>
+        <w:jc w:val="both"/>
+        <w:rPr>
+          <w:sz w:val="24"/>
+        </w:rPr>
+      </w:pPr>
+      <w:r>
+        <w:rPr>
+          <w:sz w:val="24"/>
+        </w:rPr>
+        <w:t xml:space="preserve">Task 3 </w:t>
+      </w:r>
+      <w:r>
+        <w:rPr>
+          <w:sz w:val="24"/>
+        </w:rPr>
+        <w:t>also used general literature mostly but specifically</w:t>
+      </w:r>
+      <w:r>
+        <w:rPr>
+          <w:sz w:val="24"/>
+        </w:rPr>
+        <w:t>,</w:t>
+      </w:r>
+      <w:r>
+        <w:rPr>
+          <w:sz w:val="24"/>
+        </w:rPr>
+        <w:t xml:space="preserve"> there was a good lecture to watch. The one about SQL. I did not find this necessary but was quite nice to watch so one can once again become familiar with it. </w:t>
+      </w:r>
+      <w:r>
+        <w:rPr>
+          <w:sz w:val="24"/>
+        </w:rPr>
+        <w:t>Otherwise,</w:t>
+      </w:r>
+      <w:r>
+        <w:rPr>
+          <w:sz w:val="24"/>
+        </w:rPr>
+        <w:t xml:space="preserve"> we checked a lot of PostgreSQL docs and on </w:t>
+      </w:r>
+      <w:hyperlink r:id="rId11" w:history="1">
+        <w:r>
+          <w:rPr>
+            <w:rStyle w:val="Hyperlink"/>
+            <w:sz w:val="24"/>
+          </w:rPr>
+          <w:t>Stack Overflow</w:t>
+        </w:r>
+      </w:hyperlink>
+      <w:r>
+        <w:rPr>
+          <w:sz w:val="24"/>
+        </w:rPr>
+        <w:t xml:space="preserve"> to see how two queries can be written into one.</w:t>
+      </w:r>
+    </w:p>
+    <w:p>
+      <w:pPr>
+        <w:pStyle w:val="BodyText"/>
+        <w:numPr>
+          <w:ilvl w:val="0"/>
+          <w:numId w:val="5"/>
+        </w:numPr>
+        <w:spacing w:before="13"/>
+        <w:jc w:val="both"/>
+        <w:rPr>
+          <w:sz w:val="24"/>
+        </w:rPr>
+      </w:pPr>
+      <w:r>
+        <w:rPr>
+          <w:sz w:val="24"/>
+        </w:rPr>
+        <w:t xml:space="preserve">Task 4 was the one with only one resource, the Transaction ACID lecture and the one with how to set up JDBC. Otherwise, it was muscle memory from IV1350. </w:t>
+      </w:r>
     </w:p>
     <w:p>
       <w:pPr>
@@ -637,6 +759,7 @@
         <w:rPr>
           <w:w w:val="105"/>
         </w:rPr>
+        <w:lastRenderedPageBreak/>
         <w:t>Method</w:t>
       </w:r>
     </w:p>
@@ -679,8 +802,7 @@
         </w:rPr>
         <w:t xml:space="preserve">After conducting the necessary research and reading the requirements, I and my project partner began designing the conceptual model. We used </w:t>
       </w:r>
-      <w:hyperlink r:id="rId9" w:history="1">
-        <w:proofErr w:type="spellStart"/>
+      <w:hyperlink r:id="rId12" w:history="1">
         <w:r>
           <w:rPr>
             <w:rStyle w:val="Hyperlink"/>
@@ -688,7 +810,6 @@
           </w:rPr>
           <w:t>Astah</w:t>
         </w:r>
-        <w:proofErr w:type="spellEnd"/>
       </w:hyperlink>
       <w:r>
         <w:rPr>
@@ -732,14 +853,7 @@
         <w:rPr>
           <w:w w:val="115"/>
         </w:rPr>
-        <w:t xml:space="preserve">The next stage was to eliminate any </w:t>
-      </w:r>
-      <w:r>
-        <w:rPr>
-          <w:w w:val="115"/>
-        </w:rPr>
-        <w:lastRenderedPageBreak/>
-        <w:t>extraneous entities from the design, and then start thinking about attributes, such as which entities have attributes and which entities may be used as attributes in other entities.</w:t>
+        <w:t>The next stage was to eliminate any extraneous entities from the design, and then start thinking about attributes, such as which entities have attributes and which entities may be used as attributes in other entities.</w:t>
       </w:r>
       <w:r>
         <w:rPr>
@@ -851,13 +965,7 @@
         <w:rPr>
           <w:w w:val="115"/>
         </w:rPr>
-        <w:t xml:space="preserve"> Task </w:t>
-      </w:r>
-      <w:r>
-        <w:rPr>
-          <w:w w:val="115"/>
-        </w:rPr>
-        <w:t>2</w:t>
+        <w:t xml:space="preserve"> Task 2</w:t>
       </w:r>
     </w:p>
     <w:p>
@@ -895,21 +1003,7 @@
         <w:rPr>
           <w:w w:val="115"/>
         </w:rPr>
-        <w:t xml:space="preserve">is utilized here. No additional software is utilized, </w:t>
-      </w:r>
-      <w:proofErr w:type="spellStart"/>
-      <w:r>
-        <w:rPr>
-          <w:w w:val="115"/>
-        </w:rPr>
-        <w:t>Astah</w:t>
-      </w:r>
-      <w:proofErr w:type="spellEnd"/>
-      <w:r>
-        <w:rPr>
-          <w:w w:val="115"/>
-        </w:rPr>
-        <w:t>. PostgreSQL is the database management system.</w:t>
+        <w:t>is utilized here. No additional software is utilized, Astah. PostgreSQL is the database management system.</w:t>
       </w:r>
       <w:r>
         <w:rPr>
@@ -1052,7 +1146,14 @@
         <w:rPr>
           <w:w w:val="115"/>
         </w:rPr>
-        <w:t xml:space="preserve">many links with another table (notice that I am using the word table to describe the actual table and relationship to describe </w:t>
+        <w:t xml:space="preserve">many links with another table (notice that I am using the word </w:t>
+      </w:r>
+      <w:r>
+        <w:rPr>
+          <w:w w:val="115"/>
+        </w:rPr>
+        <w:lastRenderedPageBreak/>
+        <w:t xml:space="preserve">table to describe the actual table and relationship to describe </w:t>
       </w:r>
       <w:r>
         <w:rPr>
@@ -1126,25 +1227,7 @@
         <w:rPr>
           <w:w w:val="115"/>
         </w:rPr>
-        <w:t>3.</w:t>
-      </w:r>
-      <w:r>
-        <w:rPr>
-          <w:w w:val="115"/>
-        </w:rPr>
-        <w:t>3</w:t>
-      </w:r>
-      <w:r>
-        <w:rPr>
-          <w:w w:val="115"/>
-        </w:rPr>
-        <w:t xml:space="preserve"> Task </w:t>
-      </w:r>
-      <w:r>
-        <w:rPr>
-          <w:w w:val="115"/>
-        </w:rPr>
-        <w:t>3</w:t>
+        <w:t>3.3 Task 3</w:t>
       </w:r>
     </w:p>
     <w:p>
@@ -1198,38 +1281,22 @@
         </w:rPr>
         <w:t xml:space="preserve">The tools used to develop the queries was </w:t>
       </w:r>
-      <w:r>
-        <w:fldChar w:fldCharType="begin"/>
-      </w:r>
-      <w:r>
-        <w:instrText xml:space="preserve"> HYPERLINK "https://www.jetbrains.com/datagrip" </w:instrText>
-      </w:r>
-      <w:r>
-        <w:fldChar w:fldCharType="separate"/>
-      </w:r>
-      <w:proofErr w:type="spellStart"/>
-      <w:r>
-        <w:rPr>
-          <w:rStyle w:val="Hyperlink"/>
-          <w:w w:val="115"/>
-        </w:rPr>
-        <w:t>DataGrip</w:t>
-      </w:r>
-      <w:proofErr w:type="spellEnd"/>
-      <w:r>
-        <w:rPr>
-          <w:rStyle w:val="Hyperlink"/>
-          <w:w w:val="115"/>
-        </w:rPr>
-        <w:fldChar w:fldCharType="end"/>
-      </w:r>
+      <w:hyperlink r:id="rId13" w:history="1">
+        <w:r>
+          <w:rPr>
+            <w:rStyle w:val="Hyperlink"/>
+            <w:w w:val="115"/>
+          </w:rPr>
+          <w:t>DataGrip</w:t>
+        </w:r>
+      </w:hyperlink>
       <w:r>
         <w:rPr>
           <w:w w:val="115"/>
         </w:rPr>
         <w:t xml:space="preserve">, from </w:t>
       </w:r>
-      <w:hyperlink r:id="rId10" w:history="1">
+      <w:hyperlink r:id="rId14" w:history="1">
         <w:r>
           <w:rPr>
             <w:rStyle w:val="Hyperlink"/>
@@ -1248,21 +1315,7 @@
         <w:rPr>
           <w:w w:val="115"/>
         </w:rPr>
-        <w:t xml:space="preserve"> The reasoning for choosing PostgreSQL over any other DBMS has to do with the course IV1351 using it through its lectures. This gives us some similarity and therefore chose it. The reasons for using </w:t>
-      </w:r>
-      <w:proofErr w:type="spellStart"/>
-      <w:r>
-        <w:rPr>
-          <w:w w:val="115"/>
-        </w:rPr>
-        <w:t>DataGrip</w:t>
-      </w:r>
-      <w:proofErr w:type="spellEnd"/>
-      <w:r>
-        <w:rPr>
-          <w:w w:val="115"/>
-        </w:rPr>
-        <w:t xml:space="preserve"> are many. Very easy to display data from the different tables. Easy building of </w:t>
+        <w:t xml:space="preserve"> The reasoning for choosing PostgreSQL over any other DBMS has to do with the course IV1351 using it through its lectures. This gives us some similarity and therefore chose it. The reasons for using DataGrip are many. Very easy to display data from the different tables. Easy building of </w:t>
       </w:r>
       <w:r>
         <w:rPr>
@@ -1318,41 +1371,13 @@
         <w:rPr>
           <w:w w:val="115"/>
         </w:rPr>
-        <w:t xml:space="preserve">created by generating it through </w:t>
-      </w:r>
-      <w:proofErr w:type="spellStart"/>
-      <w:r>
-        <w:rPr>
-          <w:w w:val="115"/>
-        </w:rPr>
-        <w:t>Astah</w:t>
-      </w:r>
-      <w:proofErr w:type="spellEnd"/>
-      <w:r>
-        <w:rPr>
-          <w:w w:val="115"/>
-        </w:rPr>
-        <w:t xml:space="preserve">. Many programs have these types of features. IntelliJ from Jet Brains can generate UML diagrams from a Java project and Data Grip has plugins that can generate a diagram from a DDL script. This had to be tweaked a little to satisfy all the requirements from the third task. </w:t>
-      </w:r>
-      <w:r>
-        <w:rPr>
-          <w:w w:val="115"/>
-        </w:rPr>
-        <w:t xml:space="preserve">An example of problems </w:t>
-      </w:r>
-      <w:proofErr w:type="spellStart"/>
-      <w:r>
-        <w:rPr>
-          <w:w w:val="115"/>
-        </w:rPr>
-        <w:t>Astah</w:t>
-      </w:r>
-      <w:proofErr w:type="spellEnd"/>
-      <w:r>
-        <w:rPr>
-          <w:w w:val="115"/>
-        </w:rPr>
-        <w:t xml:space="preserve"> had that did not meet the requirements was that it did not manage to generate a script for tables that had inheritance as intended.</w:t>
+        <w:t xml:space="preserve">created by generating it through Astah. Many programs have these types of features. IntelliJ from Jet Brains can generate UML diagrams from a Java project and Data Grip has plugins that can generate a diagram from a DDL script. This had to be tweaked a little to satisfy all the requirements from the third task. </w:t>
+      </w:r>
+      <w:r>
+        <w:rPr>
+          <w:w w:val="115"/>
+        </w:rPr>
+        <w:t>An example of problems Astah had that did not meet the requirements was that it did not manage to generate a script for tables that had inheritance as intended.</w:t>
       </w:r>
     </w:p>
     <w:p>
@@ -1390,19 +1415,7 @@
         <w:rPr>
           <w:w w:val="115"/>
         </w:rPr>
-        <w:t xml:space="preserve"> and which functions must be created </w:t>
-      </w:r>
-      <w:r>
-        <w:rPr>
-          <w:w w:val="115"/>
-        </w:rPr>
-        <w:t>to</w:t>
-      </w:r>
-      <w:r>
-        <w:rPr>
-          <w:w w:val="115"/>
-        </w:rPr>
-        <w:t xml:space="preserve"> extract the data requested.</w:t>
+        <w:t xml:space="preserve"> and which functions must be created to extract the data requested.</w:t>
       </w:r>
       <w:r>
         <w:rPr>
@@ -1494,7 +1507,7 @@
         </w:rPr>
         <w:t xml:space="preserve">I used </w:t>
       </w:r>
-      <w:hyperlink r:id="rId11" w:history="1">
+      <w:hyperlink r:id="rId15" w:history="1">
         <w:r>
           <w:rPr>
             <w:rStyle w:val="Hyperlink"/>
@@ -1509,7 +1522,7 @@
         </w:rPr>
         <w:t xml:space="preserve"> and </w:t>
       </w:r>
-      <w:hyperlink r:id="rId12" w:history="1">
+      <w:hyperlink r:id="rId16" w:history="1">
         <w:r>
           <w:rPr>
             <w:rStyle w:val="Hyperlink"/>
@@ -1530,7 +1543,7 @@
         </w:rPr>
         <w:t xml:space="preserve"> from </w:t>
       </w:r>
-      <w:hyperlink r:id="rId13" w:history="1">
+      <w:hyperlink r:id="rId17" w:history="1">
         <w:r>
           <w:rPr>
             <w:rStyle w:val="Hyperlink"/>
@@ -1567,7 +1580,14 @@
         <w:rPr>
           <w:w w:val="115"/>
         </w:rPr>
-        <w:t xml:space="preserve"> with the IDE and the perks of auto-generating a diagram of the Database</w:t>
+        <w:t xml:space="preserve"> with the </w:t>
+      </w:r>
+      <w:r>
+        <w:rPr>
+          <w:w w:val="115"/>
+        </w:rPr>
+        <w:lastRenderedPageBreak/>
+        <w:t>IDE and the perks of auto-generating a diagram of the Database</w:t>
       </w:r>
       <w:r>
         <w:rPr>
@@ -1655,7 +1675,7 @@
         </w:rPr>
         <w:t xml:space="preserve">on </w:t>
       </w:r>
-      <w:hyperlink r:id="rId14" w:anchor=":~:text=at%20the%20page-,Database%20Applications,-.%20The%20following%20must" w:history="1">
+      <w:hyperlink r:id="rId18" w:anchor=":~:text=at%20the%20page-,Database%20Applications,-.%20The%20following%20must" w:history="1">
         <w:r>
           <w:rPr>
             <w:rStyle w:val="Hyperlink"/>
@@ -1728,31 +1748,24 @@
         <w:rPr>
           <w:w w:val="115"/>
         </w:rPr>
+        <w:t xml:space="preserve"> a function too long. </w:t>
+      </w:r>
+      <w:r>
+        <w:rPr>
+          <w:w w:val="115"/>
+        </w:rPr>
+        <w:t>Course</w:t>
+      </w:r>
+      <w:r>
+        <w:rPr>
+          <w:w w:val="115"/>
+        </w:rPr>
         <w:t xml:space="preserve"> </w:t>
       </w:r>
       <w:r>
         <w:rPr>
           <w:w w:val="115"/>
         </w:rPr>
-        <w:lastRenderedPageBreak/>
-        <w:t xml:space="preserve">a function too long. </w:t>
-      </w:r>
-      <w:r>
-        <w:rPr>
-          <w:w w:val="115"/>
-        </w:rPr>
-        <w:t>Course</w:t>
-      </w:r>
-      <w:r>
-        <w:rPr>
-          <w:w w:val="115"/>
-        </w:rPr>
-        <w:t xml:space="preserve"> </w:t>
-      </w:r>
-      <w:r>
-        <w:rPr>
-          <w:w w:val="115"/>
-        </w:rPr>
         <w:t xml:space="preserve">IV1350 helped me understand how to divide code into smaller chunks. This is to make it easier to edit later, make it reusable and make it easier for a non-author to understand. The method should only do what </w:t>
       </w:r>
       <w:r>
@@ -1767,26 +1780,14 @@
         </w:rPr>
         <w:t xml:space="preserve"> inspector of the code would think the method-name does. So if a method is called </w:t>
       </w:r>
-      <w:proofErr w:type="spellStart"/>
-      <w:proofErr w:type="gramStart"/>
       <w:r>
         <w:rPr>
           <w:i/>
           <w:iCs/>
           <w:w w:val="115"/>
         </w:rPr>
-        <w:t>sortInstruments</w:t>
-      </w:r>
-      <w:proofErr w:type="spellEnd"/>
-      <w:r>
-        <w:rPr>
-          <w:i/>
-          <w:iCs/>
-          <w:w w:val="115"/>
-        </w:rPr>
-        <w:t>(</w:t>
-      </w:r>
-      <w:proofErr w:type="gramEnd"/>
+        <w:t>sortInstruments(</w:t>
+      </w:r>
       <w:r>
         <w:rPr>
           <w:i/>
@@ -2072,7 +2073,14 @@
         <w:rPr>
           <w:w w:val="115"/>
         </w:rPr>
-        <w:t>The number of spaces for a lesson, the instrument used for the class, the genre, the student level, the time for group and ensemble lessons, and the appointment for individual lessons may all be viewed. Staff may set appointments that are then entered into the schedule, as well as lookup immunizations for new applicants. Instructor remuneration is dependent on the number of lessons they provide, while student payment is based on the number of lessons they take, whether they rented an instrument from the school, and if they have a sibling attending the school, which might result in a discount. Renting instruments is represented as a single entity to indicate that students can rent instruments; this entity will be altered in the following assignment for greater clarity; for now, a note has been inserted to retain the business rule that a student can only have two instruments at a time. Student, applicant, and teacher are all descendants of the entity person, which contains all a person's information.</w:t>
+        <w:t xml:space="preserve">The number of spaces for a lesson, the instrument used for the class, the genre, the student level, the time for group and ensemble lessons, and the appointment for individual lessons may all be viewed. Staff may set appointments that are then entered into the schedule, as well as lookup immunizations for new applicants. Instructor remuneration is dependent on the number of lessons they provide, while student payment is based on the number of lessons </w:t>
+      </w:r>
+      <w:r>
+        <w:rPr>
+          <w:w w:val="115"/>
+        </w:rPr>
+        <w:lastRenderedPageBreak/>
+        <w:t>they take, whether they rented an instrument from the school, and if they have a sibling attending the school, which might result in a discount. Renting instruments is represented as a single entity to indicate that students can rent instruments; this entity will be altered in the following assignment for greater clarity; for now, a note has been inserted to retain the business rule that a student can only have two instruments at a time. Student, applicant, and teacher are all descendants of the entity person, which contains all a person's information.</w:t>
       </w:r>
     </w:p>
     <w:p>
@@ -2084,7 +2092,6 @@
         <w:rPr>
           <w:noProof/>
         </w:rPr>
-        <w:lastRenderedPageBreak/>
         <w:drawing>
           <wp:anchor distT="0" distB="0" distL="114300" distR="114300" simplePos="0" relativeHeight="251659264" behindDoc="0" locked="0" layoutInCell="1" allowOverlap="1" wp14:anchorId="5F8DD594" wp14:editId="5C6C053D">
             <wp:simplePos x="0" y="0"/>
@@ -2109,7 +2116,7 @@
                     <pic:cNvPicPr/>
                   </pic:nvPicPr>
                   <pic:blipFill>
-                    <a:blip r:embed="rId15" cstate="print">
+                    <a:blip r:embed="rId19" cstate="print">
                       <a:extLst>
                         <a:ext uri="{28A0092B-C50C-407E-A947-70E740481C1C}">
                           <a14:useLocalDpi xmlns:a14="http://schemas.microsoft.com/office/drawing/2010/main" val="0"/>
@@ -2229,6 +2236,7 @@
       </w:pPr>
       <w:r>
         <w:rPr>
+          <w:noProof/>
           <w:w w:val="115"/>
         </w:rPr>
         <w:lastRenderedPageBreak/>
@@ -2256,7 +2264,7 @@
                     <pic:cNvPicPr/>
                   </pic:nvPicPr>
                   <pic:blipFill>
-                    <a:blip r:embed="rId16" cstate="print">
+                    <a:blip r:embed="rId20" cstate="print">
                       <a:extLst>
                         <a:ext uri="{28A0092B-C50C-407E-A947-70E740481C1C}">
                           <a14:useLocalDpi xmlns:a14="http://schemas.microsoft.com/office/drawing/2010/main" val="0"/>
@@ -2525,16 +2533,7 @@
         <w:pStyle w:val="Heading2"/>
       </w:pPr>
       <w:r>
-        <w:t>4.</w:t>
-      </w:r>
-      <w:r>
-        <w:t>3</w:t>
-      </w:r>
-      <w:r>
-        <w:t xml:space="preserve"> Task </w:t>
-      </w:r>
-      <w:r>
-        <w:t>3</w:t>
+        <w:t>4.3 Task 3</w:t>
       </w:r>
     </w:p>
     <w:p>
@@ -2558,27 +2557,13 @@
         </w:rPr>
         <w:t xml:space="preserve">The results of task 3 can be found on this </w:t>
       </w:r>
-      <w:hyperlink r:id="rId17" w:history="1">
+      <w:hyperlink r:id="rId21" w:history="1">
         <w:r>
           <w:rPr>
             <w:rStyle w:val="Hyperlink"/>
             <w:w w:val="115"/>
           </w:rPr>
-          <w:t>GitHub</w:t>
-        </w:r>
-        <w:r>
-          <w:rPr>
-            <w:rStyle w:val="Hyperlink"/>
-            <w:w w:val="115"/>
-          </w:rPr>
-          <w:t>-</w:t>
-        </w:r>
-        <w:r>
-          <w:rPr>
-            <w:rStyle w:val="Hyperlink"/>
-            <w:w w:val="115"/>
-          </w:rPr>
-          <w:t>repository</w:t>
+          <w:t>GitHub-repository</w:t>
         </w:r>
       </w:hyperlink>
       <w:r>
@@ -2706,7 +2691,7 @@
                     <pic:cNvPicPr/>
                   </pic:nvPicPr>
                   <pic:blipFill>
-                    <a:blip r:embed="rId18" cstate="print">
+                    <a:blip r:embed="rId22" cstate="print">
                       <a:extLst>
                         <a:ext uri="{28A0092B-C50C-407E-A947-70E740481C1C}">
                           <a14:useLocalDpi xmlns:a14="http://schemas.microsoft.com/office/drawing/2010/main" val="0"/>
@@ -2845,7 +2830,7 @@
                     <pic:cNvPicPr/>
                   </pic:nvPicPr>
                   <pic:blipFill>
-                    <a:blip r:embed="rId19" cstate="print">
+                    <a:blip r:embed="rId23" cstate="print">
                       <a:extLst>
                         <a:ext uri="{28A0092B-C50C-407E-A947-70E740481C1C}">
                           <a14:useLocalDpi xmlns:a14="http://schemas.microsoft.com/office/drawing/2010/main" val="0"/>
@@ -2956,7 +2941,7 @@
                     <pic:cNvPicPr/>
                   </pic:nvPicPr>
                   <pic:blipFill>
-                    <a:blip r:embed="rId20" cstate="print">
+                    <a:blip r:embed="rId24" cstate="print">
                       <a:extLst>
                         <a:ext uri="{28A0092B-C50C-407E-A947-70E740481C1C}">
                           <a14:useLocalDpi xmlns:a14="http://schemas.microsoft.com/office/drawing/2010/main" val="0"/>
@@ -3074,7 +3059,7 @@
                     <pic:cNvPicPr/>
                   </pic:nvPicPr>
                   <pic:blipFill>
-                    <a:blip r:embed="rId21" cstate="print">
+                    <a:blip r:embed="rId25" cstate="print">
                       <a:extLst>
                         <a:ext uri="{28A0092B-C50C-407E-A947-70E740481C1C}">
                           <a14:useLocalDpi xmlns:a14="http://schemas.microsoft.com/office/drawing/2010/main" val="0"/>
@@ -3150,23 +3135,7 @@
           <w:w w:val="115"/>
         </w:rPr>
         <w:lastRenderedPageBreak/>
-        <w:t>not put much effort into mock data at this point which is why the results look a bit “lack-</w:t>
-      </w:r>
-      <w:proofErr w:type="spellStart"/>
-      <w:r>
-        <w:rPr>
-          <w:iCs/>
-          <w:w w:val="115"/>
-        </w:rPr>
-        <w:t>lustre</w:t>
-      </w:r>
-      <w:proofErr w:type="spellEnd"/>
-      <w:r>
-        <w:rPr>
-          <w:iCs/>
-          <w:w w:val="115"/>
-        </w:rPr>
-        <w:t xml:space="preserve">”. </w:t>
+        <w:t xml:space="preserve">not put much effort into mock data at this point which is why the results look a bit “lack-lustre”. </w:t>
       </w:r>
     </w:p>
     <w:p>
@@ -3278,7 +3247,7 @@
                     <pic:cNvPicPr/>
                   </pic:nvPicPr>
                   <pic:blipFill>
-                    <a:blip r:embed="rId22" cstate="print">
+                    <a:blip r:embed="rId26" cstate="print">
                       <a:extLst>
                         <a:ext uri="{28A0092B-C50C-407E-A947-70E740481C1C}">
                           <a14:useLocalDpi xmlns:a14="http://schemas.microsoft.com/office/drawing/2010/main" val="0"/>
@@ -3326,14 +3295,7 @@
           <w:iCs/>
           <w:w w:val="115"/>
         </w:rPr>
-        <w:t>an average</w:t>
-      </w:r>
-      <w:r>
-        <w:rPr>
-          <w:iCs/>
-          <w:w w:val="115"/>
-        </w:rPr>
-        <w:t xml:space="preserve"> </w:t>
+        <w:t xml:space="preserve">an average </w:t>
       </w:r>
       <w:r>
         <w:rPr>
@@ -3383,7 +3345,7 @@
                     <pic:cNvPicPr/>
                   </pic:nvPicPr>
                   <pic:blipFill>
-                    <a:blip r:embed="rId23" cstate="print">
+                    <a:blip r:embed="rId27" cstate="print">
                       <a:extLst>
                         <a:ext uri="{28A0092B-C50C-407E-A947-70E740481C1C}">
                           <a14:useLocalDpi xmlns:a14="http://schemas.microsoft.com/office/drawing/2010/main" val="0"/>
@@ -3509,7 +3471,7 @@
                     <pic:cNvPicPr/>
                   </pic:nvPicPr>
                   <pic:blipFill>
-                    <a:blip r:embed="rId24" cstate="print">
+                    <a:blip r:embed="rId28" cstate="print">
                       <a:extLst>
                         <a:ext uri="{28A0092B-C50C-407E-A947-70E740481C1C}">
                           <a14:useLocalDpi xmlns:a14="http://schemas.microsoft.com/office/drawing/2010/main" val="0"/>
@@ -3642,7 +3604,7 @@
                     <pic:cNvPicPr/>
                   </pic:nvPicPr>
                   <pic:blipFill>
-                    <a:blip r:embed="rId25" cstate="print">
+                    <a:blip r:embed="rId29" cstate="print">
                       <a:extLst>
                         <a:ext uri="{28A0092B-C50C-407E-A947-70E740481C1C}">
                           <a14:useLocalDpi xmlns:a14="http://schemas.microsoft.com/office/drawing/2010/main" val="0"/>
@@ -3775,7 +3737,7 @@
                     <pic:cNvPicPr/>
                   </pic:nvPicPr>
                   <pic:blipFill>
-                    <a:blip r:embed="rId26" cstate="print">
+                    <a:blip r:embed="rId30" cstate="print">
                       <a:extLst>
                         <a:ext uri="{28A0092B-C50C-407E-A947-70E740481C1C}">
                           <a14:useLocalDpi xmlns:a14="http://schemas.microsoft.com/office/drawing/2010/main" val="0"/>
@@ -3920,23 +3882,7 @@
           <w:iCs/>
           <w:w w:val="115"/>
         </w:rPr>
-        <w:t xml:space="preserve">, which works </w:t>
-      </w:r>
-      <w:proofErr w:type="gramStart"/>
-      <w:r>
-        <w:rPr>
-          <w:iCs/>
-          <w:w w:val="115"/>
-        </w:rPr>
-        <w:t>similar to</w:t>
-      </w:r>
-      <w:proofErr w:type="gramEnd"/>
-      <w:r>
-        <w:rPr>
-          <w:iCs/>
-          <w:w w:val="115"/>
-        </w:rPr>
-        <w:t xml:space="preserve"> </w:t>
+        <w:t xml:space="preserve">, which works similar to </w:t>
       </w:r>
       <w:r>
         <w:rPr>
@@ -3971,39 +3917,7 @@
           <w:iCs/>
           <w:w w:val="115"/>
         </w:rPr>
-        <w:t xml:space="preserve"> </w:t>
-      </w:r>
-      <w:proofErr w:type="spellStart"/>
-      <w:r>
-        <w:rPr>
-          <w:iCs/>
-          <w:w w:val="115"/>
-        </w:rPr>
-        <w:t>max_places</w:t>
-      </w:r>
-      <w:proofErr w:type="spellEnd"/>
-      <w:r>
-        <w:rPr>
-          <w:iCs/>
-          <w:w w:val="115"/>
-        </w:rPr>
-        <w:t xml:space="preserve"> = </w:t>
-      </w:r>
-      <w:proofErr w:type="spellStart"/>
-      <w:r>
-        <w:rPr>
-          <w:iCs/>
-          <w:w w:val="115"/>
-        </w:rPr>
-        <w:t>booked_places</w:t>
-      </w:r>
-      <w:proofErr w:type="spellEnd"/>
-      <w:r>
-        <w:rPr>
-          <w:iCs/>
-          <w:w w:val="115"/>
-        </w:rPr>
-        <w:t xml:space="preserve">) then “fully booked” should be returned or something </w:t>
+        <w:t xml:space="preserve"> max_places = booked_places) then “fully booked” should be returned or something </w:t>
       </w:r>
       <w:r>
         <w:rPr>
@@ -4069,7 +3983,7 @@
                     <pic:cNvPicPr/>
                   </pic:nvPicPr>
                   <pic:blipFill>
-                    <a:blip r:embed="rId27" cstate="print">
+                    <a:blip r:embed="rId31" cstate="print">
                       <a:extLst>
                         <a:ext uri="{28A0092B-C50C-407E-A947-70E740481C1C}">
                           <a14:useLocalDpi xmlns:a14="http://schemas.microsoft.com/office/drawing/2010/main" val="0"/>
@@ -4117,17 +4031,8 @@
           <w:iCs/>
           <w:w w:val="115"/>
         </w:rPr>
-        <w:t xml:space="preserve">that retrieves the result of </w:t>
-      </w:r>
-      <w:proofErr w:type="spellStart"/>
-      <w:r>
-        <w:rPr>
-          <w:iCs/>
-          <w:w w:val="115"/>
-        </w:rPr>
-        <w:t>ensembles_lessons</w:t>
-      </w:r>
-      <w:proofErr w:type="spellEnd"/>
+        <w:t>that retrieves the result of ensembles_lessons</w:t>
+      </w:r>
       <w:r>
         <w:rPr>
           <w:iCs/>
@@ -4182,7 +4087,6 @@
         </w:rPr>
         <w:t xml:space="preserve">For the next assignment, we needed to be able to archive lessons. So that when a lesson is no longer active it will be sent to an archive table that stores all the information about the lesson. We had to expand the database with a new table called </w:t>
       </w:r>
-      <w:proofErr w:type="spellStart"/>
       <w:r>
         <w:rPr>
           <w:i/>
@@ -4191,7 +4095,6 @@
         </w:rPr>
         <w:t>lessons_archive</w:t>
       </w:r>
-      <w:proofErr w:type="spellEnd"/>
       <w:r>
         <w:rPr>
           <w:w w:val="115"/>
@@ -4253,7 +4156,7 @@
                     <pic:cNvPicPr/>
                   </pic:nvPicPr>
                   <pic:blipFill>
-                    <a:blip r:embed="rId28">
+                    <a:blip r:embed="rId32">
                       <a:extLst>
                         <a:ext uri="{28A0092B-C50C-407E-A947-70E740481C1C}">
                           <a14:useLocalDpi xmlns:a14="http://schemas.microsoft.com/office/drawing/2010/main" val="0"/>
@@ -4292,21 +4195,7 @@
         <w:rPr>
           <w:w w:val="115"/>
         </w:rPr>
-        <w:t>Figure 3.11: A printout of the statement that inserts a lesson to the archive (</w:t>
-      </w:r>
-      <w:proofErr w:type="spellStart"/>
-      <w:r>
-        <w:rPr>
-          <w:w w:val="115"/>
-        </w:rPr>
-        <w:t>lessons_archive</w:t>
-      </w:r>
-      <w:proofErr w:type="spellEnd"/>
-      <w:r>
-        <w:rPr>
-          <w:w w:val="115"/>
-        </w:rPr>
-        <w:t xml:space="preserve"> table)</w:t>
+        <w:t>Figure 3.11: A printout of the statement that inserts a lesson to the archive (lessons_archive table)</w:t>
       </w:r>
       <w:r>
         <w:rPr>
@@ -4348,7 +4237,7 @@
         </w:rPr>
         <w:t xml:space="preserve">The link to the GitHub repository for the following </w:t>
       </w:r>
-      <w:hyperlink r:id="rId29" w:history="1">
+      <w:hyperlink r:id="rId33" w:history="1">
         <w:r>
           <w:rPr>
             <w:w w:val="115"/>
@@ -4429,7 +4318,7 @@
                     <pic:cNvPicPr/>
                   </pic:nvPicPr>
                   <pic:blipFill>
-                    <a:blip r:embed="rId30">
+                    <a:blip r:embed="rId34">
                       <a:extLst>
                         <a:ext uri="{28A0092B-C50C-407E-A947-70E740481C1C}">
                           <a14:useLocalDpi xmlns:a14="http://schemas.microsoft.com/office/drawing/2010/main" val="0"/>
@@ -4574,7 +4463,7 @@
                     <pic:cNvPicPr/>
                   </pic:nvPicPr>
                   <pic:blipFill>
-                    <a:blip r:embed="rId31">
+                    <a:blip r:embed="rId35">
                       <a:extLst>
                         <a:ext uri="{28A0092B-C50C-407E-A947-70E740481C1C}">
                           <a14:useLocalDpi xmlns:a14="http://schemas.microsoft.com/office/drawing/2010/main" val="0"/>
@@ -4754,7 +4643,7 @@
                     <pic:cNvPicPr/>
                   </pic:nvPicPr>
                   <pic:blipFill>
-                    <a:blip r:embed="rId32">
+                    <a:blip r:embed="rId36">
                       <a:extLst>
                         <a:ext uri="{28A0092B-C50C-407E-A947-70E740481C1C}">
                           <a14:useLocalDpi xmlns:a14="http://schemas.microsoft.com/office/drawing/2010/main" val="0"/>
@@ -4861,7 +4750,7 @@
                     <pic:cNvPicPr/>
                   </pic:nvPicPr>
                   <pic:blipFill>
-                    <a:blip r:embed="rId33">
+                    <a:blip r:embed="rId37">
                       <a:extLst>
                         <a:ext uri="{28A0092B-C50C-407E-A947-70E740481C1C}">
                           <a14:useLocalDpi xmlns:a14="http://schemas.microsoft.com/office/drawing/2010/main" val="0"/>
@@ -4968,7 +4857,7 @@
                     <pic:cNvPicPr/>
                   </pic:nvPicPr>
                   <pic:blipFill>
-                    <a:blip r:embed="rId34">
+                    <a:blip r:embed="rId38">
                       <a:extLst>
                         <a:ext uri="{28A0092B-C50C-407E-A947-70E740481C1C}">
                           <a14:useLocalDpi xmlns:a14="http://schemas.microsoft.com/office/drawing/2010/main" val="0"/>
@@ -5094,7 +4983,7 @@
                     <pic:cNvPicPr/>
                   </pic:nvPicPr>
                   <pic:blipFill>
-                    <a:blip r:embed="rId35">
+                    <a:blip r:embed="rId39">
                       <a:extLst>
                         <a:ext uri="{28A0092B-C50C-407E-A947-70E740481C1C}">
                           <a14:useLocalDpi xmlns:a14="http://schemas.microsoft.com/office/drawing/2010/main" val="0"/>
@@ -5164,27 +5053,11 @@
         </w:rPr>
         <w:t>The class CommandLine is the class with which the user will interact. It has only one method called “</w:t>
       </w:r>
-      <w:proofErr w:type="spellStart"/>
-      <w:proofErr w:type="gramStart"/>
-      <w:r>
-        <w:rPr>
-          <w:w w:val="115"/>
-        </w:rPr>
-        <w:t>runTime</w:t>
-      </w:r>
-      <w:proofErr w:type="spellEnd"/>
-      <w:r>
-        <w:rPr>
-          <w:w w:val="115"/>
-        </w:rPr>
-        <w:t>(</w:t>
-      </w:r>
-      <w:proofErr w:type="gramEnd"/>
-      <w:r>
-        <w:rPr>
-          <w:w w:val="115"/>
-        </w:rPr>
-        <w:t>)”. It has a while-loop running indefinitely until the user types the “exit” command.  The class CommandLine uses another class from view-package called Commands. That class has all the available commands and helps the CommandLine-class fetch the arguments that the user inputs after each command. See figure 4.7 for the Commands class.</w:t>
+      <w:r>
+        <w:rPr>
+          <w:w w:val="115"/>
+        </w:rPr>
+        <w:t>runTime()”. It has a while-loop running indefinitely until the user types the “exit” command.  The class CommandLine uses another class from view-package called Commands. That class has all the available commands and helps the CommandLine-class fetch the arguments that the user inputs after each command. See figure 4.7 for the Commands class.</w:t>
       </w:r>
     </w:p>
     <w:p>
@@ -5223,7 +5096,7 @@
                     <pic:cNvPicPr/>
                   </pic:nvPicPr>
                   <pic:blipFill>
-                    <a:blip r:embed="rId36">
+                    <a:blip r:embed="rId40">
                       <a:extLst>
                         <a:ext uri="{28A0092B-C50C-407E-A947-70E740481C1C}">
                           <a14:useLocalDpi xmlns:a14="http://schemas.microsoft.com/office/drawing/2010/main" val="0"/>
@@ -5291,55 +5164,13 @@
         <w:rPr>
           <w:w w:val="115"/>
         </w:rPr>
-        <w:t xml:space="preserve">The </w:t>
-      </w:r>
-      <w:proofErr w:type="spellStart"/>
-      <w:r>
-        <w:rPr>
-          <w:w w:val="115"/>
-        </w:rPr>
-        <w:t>listCommands</w:t>
-      </w:r>
-      <w:proofErr w:type="spellEnd"/>
-      <w:r>
-        <w:rPr>
-          <w:w w:val="115"/>
-        </w:rPr>
-        <w:t xml:space="preserve">-method returns a String with all the available </w:t>
-      </w:r>
-      <w:r>
-        <w:rPr>
-          <w:w w:val="115"/>
-        </w:rPr>
-        <w:t xml:space="preserve">commands to the CommandLine class. The input method splits the input string into an array, it splits the string by a “blank space”, and then returns the first </w:t>
-      </w:r>
-      <w:proofErr w:type="spellStart"/>
-      <w:r>
-        <w:rPr>
-          <w:w w:val="115"/>
-        </w:rPr>
-        <w:t>inputed</w:t>
-      </w:r>
-      <w:proofErr w:type="spellEnd"/>
-      <w:r>
-        <w:rPr>
-          <w:w w:val="115"/>
-        </w:rPr>
-        <w:t xml:space="preserve"> “word” to </w:t>
-      </w:r>
-      <w:proofErr w:type="spellStart"/>
-      <w:r>
-        <w:rPr>
-          <w:w w:val="115"/>
-        </w:rPr>
-        <w:t>CommandLine</w:t>
-      </w:r>
-      <w:proofErr w:type="spellEnd"/>
-      <w:r>
-        <w:rPr>
-          <w:w w:val="115"/>
-        </w:rPr>
-        <w:t xml:space="preserve"> so it can read what command the user is trying to run. The getArgument-method takes an integer (the wanted argument with the index starting at 0) and returns the argument at that place. This is so the program can easily extract instrumentId or studentId if it is necessary. </w:t>
+        <w:t xml:space="preserve">The listCommands-method returns a String with all the available </w:t>
+      </w:r>
+      <w:r>
+        <w:rPr>
+          <w:w w:val="115"/>
+        </w:rPr>
+        <w:t xml:space="preserve">commands to the CommandLine class. The input method splits the input string into an array, it splits the string by a “blank space”, and then returns the first inputed “word” to CommandLine so it can read what command the user is trying to run. The getArgument-method takes an integer (the wanted argument with the index starting at 0) and returns the argument at that place. This is so the program can easily extract instrumentId or studentId if it is necessary. </w:t>
       </w:r>
     </w:p>
     <w:p>
@@ -5400,7 +5231,7 @@
                     <pic:cNvPicPr/>
                   </pic:nvPicPr>
                   <pic:blipFill>
-                    <a:blip r:embed="rId37">
+                    <a:blip r:embed="rId41">
                       <a:extLst>
                         <a:ext uri="{28A0092B-C50C-407E-A947-70E740481C1C}">
                           <a14:useLocalDpi xmlns:a14="http://schemas.microsoft.com/office/drawing/2010/main" val="0"/>
@@ -5468,35 +5299,7 @@
         <w:rPr>
           <w:w w:val="115"/>
         </w:rPr>
-        <w:t xml:space="preserve">When “li” is run. The view calls the function </w:t>
-      </w:r>
-      <w:proofErr w:type="spellStart"/>
-      <w:r>
-        <w:rPr>
-          <w:w w:val="115"/>
-        </w:rPr>
-        <w:t>listInstrumentsRental</w:t>
-      </w:r>
-      <w:proofErr w:type="spellEnd"/>
-      <w:r>
-        <w:rPr>
-          <w:w w:val="115"/>
-        </w:rPr>
-        <w:t xml:space="preserve"> with the parameter of type (the type of instrument that the user wants to be returned). The method returns an </w:t>
-      </w:r>
-      <w:proofErr w:type="spellStart"/>
-      <w:r>
-        <w:rPr>
-          <w:w w:val="115"/>
-        </w:rPr>
-        <w:t>ArrayList</w:t>
-      </w:r>
-      <w:proofErr w:type="spellEnd"/>
-      <w:r>
-        <w:rPr>
-          <w:w w:val="115"/>
-        </w:rPr>
-        <w:t xml:space="preserve"> containing the type Instruments</w:t>
+        <w:t>When “li” is run. The view calls the function listInstrumentsRental with the parameter of type (the type of instrument that the user wants to be returned). The method returns an ArrayList containing the type Instruments</w:t>
       </w:r>
       <w:r>
         <w:rPr>
@@ -5548,7 +5351,7 @@
                     <pic:cNvPicPr/>
                   </pic:nvPicPr>
                   <pic:blipFill>
-                    <a:blip r:embed="rId38">
+                    <a:blip r:embed="rId42">
                       <a:extLst>
                         <a:ext uri="{28A0092B-C50C-407E-A947-70E740481C1C}">
                           <a14:useLocalDpi xmlns:a14="http://schemas.microsoft.com/office/drawing/2010/main" val="0"/>
@@ -5644,21 +5447,7 @@
         <w:rPr>
           <w:w w:val="115"/>
         </w:rPr>
-        <w:t xml:space="preserve"> it will create a new instance of the object </w:t>
-      </w:r>
-      <w:proofErr w:type="spellStart"/>
-      <w:r>
-        <w:rPr>
-          <w:w w:val="115"/>
-        </w:rPr>
-        <w:t>SgDAO</w:t>
-      </w:r>
-      <w:proofErr w:type="spellEnd"/>
-      <w:r>
-        <w:rPr>
-          <w:w w:val="115"/>
-        </w:rPr>
-        <w:t>, which will be the SoundGoodDAO (Database-Access-Object). That object will be responsible for retrieving/updating data to the database. It does this in the constructor, see figure 4.</w:t>
+        <w:t xml:space="preserve"> it will create a new instance of the object SgDAO, which will be the SoundGoodDAO (Database-Access-Object). That object will be responsible for retrieving/updating data to the database. It does this in the constructor, see figure 4.</w:t>
       </w:r>
       <w:r>
         <w:rPr>
@@ -5709,7 +5498,7 @@
                     <pic:cNvPicPr/>
                   </pic:nvPicPr>
                   <pic:blipFill>
-                    <a:blip r:embed="rId39">
+                    <a:blip r:embed="rId43">
                       <a:extLst>
                         <a:ext uri="{28A0092B-C50C-407E-A947-70E740481C1C}">
                           <a14:useLocalDpi xmlns:a14="http://schemas.microsoft.com/office/drawing/2010/main" val="0"/>
@@ -5797,21 +5586,7 @@
         <w:rPr>
           <w:w w:val="115"/>
         </w:rPr>
-        <w:t xml:space="preserve">If the object </w:t>
-      </w:r>
-      <w:proofErr w:type="spellStart"/>
-      <w:r>
-        <w:rPr>
-          <w:w w:val="115"/>
-        </w:rPr>
-        <w:t>sgDAO</w:t>
-      </w:r>
-      <w:proofErr w:type="spellEnd"/>
-      <w:r>
-        <w:rPr>
-          <w:w w:val="115"/>
-        </w:rPr>
-        <w:t xml:space="preserve"> </w:t>
+        <w:t xml:space="preserve">If the object sgDAO </w:t>
       </w:r>
       <w:r>
         <w:rPr>
@@ -5823,21 +5598,7 @@
         <w:rPr>
           <w:w w:val="115"/>
         </w:rPr>
-        <w:t xml:space="preserve"> connect to the database it will throw an </w:t>
-      </w:r>
-      <w:proofErr w:type="spellStart"/>
-      <w:r>
-        <w:rPr>
-          <w:w w:val="115"/>
-        </w:rPr>
-        <w:t>SgDBException</w:t>
-      </w:r>
-      <w:proofErr w:type="spellEnd"/>
-      <w:r>
-        <w:rPr>
-          <w:w w:val="115"/>
-        </w:rPr>
-        <w:t xml:space="preserve">, which the main method will catch. </w:t>
+        <w:t xml:space="preserve"> connect to the database it will throw an SgDBException, which the main method will catch. </w:t>
       </w:r>
     </w:p>
     <w:p>
@@ -5872,21 +5633,7 @@
         <w:rPr>
           <w:w w:val="115"/>
         </w:rPr>
-        <w:t xml:space="preserve"> </w:t>
-      </w:r>
-      <w:proofErr w:type="spellStart"/>
-      <w:r>
-        <w:rPr>
-          <w:w w:val="115"/>
-        </w:rPr>
-        <w:t>listInstrumentRental</w:t>
-      </w:r>
-      <w:proofErr w:type="spellEnd"/>
-      <w:r>
-        <w:rPr>
-          <w:w w:val="115"/>
-        </w:rPr>
-        <w:t xml:space="preserve"> </w:t>
+        <w:t xml:space="preserve"> listInstrumentRental </w:t>
       </w:r>
       <w:r>
         <w:rPr>
@@ -5904,21 +5651,7 @@
         <w:rPr>
           <w:w w:val="115"/>
         </w:rPr>
-        <w:t xml:space="preserve"> that </w:t>
-      </w:r>
-      <w:proofErr w:type="spellStart"/>
-      <w:r>
-        <w:rPr>
-          <w:w w:val="115"/>
-        </w:rPr>
-        <w:t>sgDAO</w:t>
-      </w:r>
-      <w:proofErr w:type="spellEnd"/>
-      <w:r>
-        <w:rPr>
-          <w:w w:val="115"/>
-        </w:rPr>
-        <w:t xml:space="preserve"> will return or throw an exception if something went wrong. See figure 4.11.</w:t>
+        <w:t xml:space="preserve"> that sgDAO will return or throw an exception if something went wrong. See figure 4.11.</w:t>
       </w:r>
     </w:p>
     <w:p>
@@ -5957,7 +5690,7 @@
                     <pic:cNvPicPr/>
                   </pic:nvPicPr>
                   <pic:blipFill>
-                    <a:blip r:embed="rId40">
+                    <a:blip r:embed="rId44">
                       <a:extLst>
                         <a:ext uri="{28A0092B-C50C-407E-A947-70E740481C1C}">
                           <a14:useLocalDpi xmlns:a14="http://schemas.microsoft.com/office/drawing/2010/main" val="0"/>
@@ -6003,57 +5736,29 @@
         <w:rPr>
           <w:w w:val="115"/>
         </w:rPr>
-        <w:t xml:space="preserve">Figure 4.11: A printout of the </w:t>
-      </w:r>
-      <w:proofErr w:type="spellStart"/>
-      <w:r>
-        <w:rPr>
-          <w:w w:val="115"/>
-        </w:rPr>
-        <w:t>listInstrumentRental</w:t>
-      </w:r>
-      <w:proofErr w:type="spellEnd"/>
-      <w:r>
-        <w:rPr>
-          <w:w w:val="115"/>
-        </w:rPr>
-        <w:t xml:space="preserve"> method in class Controller</w:t>
-      </w:r>
-    </w:p>
-    <w:p>
-      <w:pPr>
-        <w:jc w:val="both"/>
-        <w:rPr>
-          <w:w w:val="115"/>
-        </w:rPr>
-      </w:pPr>
-    </w:p>
-    <w:p>
-      <w:pPr>
-        <w:jc w:val="both"/>
-        <w:rPr>
-          <w:w w:val="115"/>
-        </w:rPr>
-      </w:pPr>
-      <w:r>
-        <w:rPr>
-          <w:w w:val="115"/>
-        </w:rPr>
-        <w:t xml:space="preserve">When the </w:t>
-      </w:r>
-      <w:proofErr w:type="spellStart"/>
-      <w:r>
-        <w:rPr>
-          <w:w w:val="115"/>
-        </w:rPr>
-        <w:t>SgDAO</w:t>
-      </w:r>
-      <w:proofErr w:type="spellEnd"/>
-      <w:r>
-        <w:rPr>
-          <w:w w:val="115"/>
-        </w:rPr>
-        <w:t xml:space="preserve"> class is </w:t>
+        <w:t>Figure 4.11: A printout of the listInstrumentRental method in class Controller</w:t>
+      </w:r>
+    </w:p>
+    <w:p>
+      <w:pPr>
+        <w:jc w:val="both"/>
+        <w:rPr>
+          <w:w w:val="115"/>
+        </w:rPr>
+      </w:pPr>
+    </w:p>
+    <w:p>
+      <w:pPr>
+        <w:jc w:val="both"/>
+        <w:rPr>
+          <w:w w:val="115"/>
+        </w:rPr>
+      </w:pPr>
+      <w:r>
+        <w:rPr>
+          <w:w w:val="115"/>
+        </w:rPr>
+        <w:t xml:space="preserve">When the SgDAO class is </w:t>
       </w:r>
       <w:r>
         <w:rPr>
@@ -6104,7 +5809,7 @@
                     <pic:cNvPicPr/>
                   </pic:nvPicPr>
                   <pic:blipFill>
-                    <a:blip r:embed="rId41">
+                    <a:blip r:embed="rId45">
                       <a:extLst>
                         <a:ext uri="{28A0092B-C50C-407E-A947-70E740481C1C}">
                           <a14:useLocalDpi xmlns:a14="http://schemas.microsoft.com/office/drawing/2010/main" val="0"/>
@@ -6150,21 +5855,7 @@
         <w:rPr>
           <w:w w:val="115"/>
         </w:rPr>
-        <w:t xml:space="preserve">Figure 4.12: A printout of </w:t>
-      </w:r>
-      <w:proofErr w:type="spellStart"/>
-      <w:r>
-        <w:rPr>
-          <w:w w:val="115"/>
-        </w:rPr>
-        <w:t>SgDAOs</w:t>
-      </w:r>
-      <w:proofErr w:type="spellEnd"/>
-      <w:r>
-        <w:rPr>
-          <w:w w:val="115"/>
-        </w:rPr>
-        <w:t xml:space="preserve"> constructor.</w:t>
+        <w:t>Figure 4.12: A printout of SgDAOs constructor.</w:t>
       </w:r>
     </w:p>
     <w:p>
@@ -6203,7 +5894,7 @@
                     <pic:cNvPicPr/>
                   </pic:nvPicPr>
                   <pic:blipFill>
-                    <a:blip r:embed="rId42">
+                    <a:blip r:embed="rId46">
                       <a:extLst>
                         <a:ext uri="{28A0092B-C50C-407E-A947-70E740481C1C}">
                           <a14:useLocalDpi xmlns:a14="http://schemas.microsoft.com/office/drawing/2010/main" val="0"/>
@@ -6271,49 +5962,7 @@
         <w:rPr>
           <w:w w:val="115"/>
         </w:rPr>
-        <w:t xml:space="preserve">The connect method is also called the </w:t>
-      </w:r>
-      <w:proofErr w:type="spellStart"/>
-      <w:r>
-        <w:rPr>
-          <w:w w:val="115"/>
-        </w:rPr>
-        <w:t>prepareStatements</w:t>
-      </w:r>
-      <w:proofErr w:type="spellEnd"/>
-      <w:r>
-        <w:rPr>
-          <w:w w:val="115"/>
-        </w:rPr>
-        <w:t xml:space="preserve"> method in the end but I will go through it later. When </w:t>
-      </w:r>
-      <w:proofErr w:type="spellStart"/>
-      <w:r>
-        <w:rPr>
-          <w:w w:val="115"/>
-        </w:rPr>
-        <w:t>getInstruments</w:t>
-      </w:r>
-      <w:proofErr w:type="spellEnd"/>
-      <w:r>
-        <w:rPr>
-          <w:w w:val="115"/>
-        </w:rPr>
-        <w:t xml:space="preserve"> is called from the controller it will fetch all the instruments where “instrument” is the type (instrument-type user wants) and where </w:t>
-      </w:r>
-      <w:proofErr w:type="spellStart"/>
-      <w:r>
-        <w:rPr>
-          <w:w w:val="115"/>
-        </w:rPr>
-        <w:t>is_rented</w:t>
-      </w:r>
-      <w:proofErr w:type="spellEnd"/>
-      <w:r>
-        <w:rPr>
-          <w:w w:val="115"/>
-        </w:rPr>
-        <w:t xml:space="preserve"> is false because the user only wants available instruments to be listed. See figure 4.13 for the query. </w:t>
+        <w:t xml:space="preserve">The connect method is also called the prepareStatements method in the end but I will go through it later. When getInstruments is called from the controller it will fetch all the instruments where “instrument” is the type (instrument-type user wants) and where is_rented is false because the user only wants available instruments to be listed. See figure 4.13 for the query. </w:t>
       </w:r>
     </w:p>
     <w:p>
@@ -6360,7 +6009,7 @@
                     <pic:cNvPicPr/>
                   </pic:nvPicPr>
                   <pic:blipFill>
-                    <a:blip r:embed="rId43">
+                    <a:blip r:embed="rId47">
                       <a:extLst>
                         <a:ext uri="{28A0092B-C50C-407E-A947-70E740481C1C}">
                           <a14:useLocalDpi xmlns:a14="http://schemas.microsoft.com/office/drawing/2010/main" val="0"/>
@@ -6428,21 +6077,7 @@
         <w:rPr>
           <w:w w:val="115"/>
         </w:rPr>
-        <w:t xml:space="preserve">The method will fetch all the instruments that meet the requirements and instantiate a new object of type Instruments which will be added to an </w:t>
-      </w:r>
-      <w:proofErr w:type="spellStart"/>
-      <w:r>
-        <w:rPr>
-          <w:w w:val="115"/>
-        </w:rPr>
-        <w:t>ArrayList</w:t>
-      </w:r>
-      <w:proofErr w:type="spellEnd"/>
-      <w:r>
-        <w:rPr>
-          <w:w w:val="115"/>
-        </w:rPr>
-        <w:t xml:space="preserve"> and later returned to the controller which will return into the view for the data to be displayed. See figure 4.14.</w:t>
+        <w:t>The method will fetch all the instruments that meet the requirements and instantiate a new object of type Instruments which will be added to an ArrayList and later returned to the controller which will return into the view for the data to be displayed. See figure 4.14.</w:t>
       </w:r>
     </w:p>
     <w:p>
@@ -6481,7 +6116,7 @@
                     <pic:cNvPicPr/>
                   </pic:nvPicPr>
                   <pic:blipFill>
-                    <a:blip r:embed="rId44">
+                    <a:blip r:embed="rId48">
                       <a:extLst>
                         <a:ext uri="{28A0092B-C50C-407E-A947-70E740481C1C}">
                           <a14:useLocalDpi xmlns:a14="http://schemas.microsoft.com/office/drawing/2010/main" val="0"/>
@@ -6527,35 +6162,7 @@
         <w:rPr>
           <w:w w:val="115"/>
         </w:rPr>
-        <w:t xml:space="preserve">Figure 4.14: A printout of the method </w:t>
-      </w:r>
-      <w:proofErr w:type="spellStart"/>
-      <w:r>
-        <w:rPr>
-          <w:w w:val="115"/>
-        </w:rPr>
-        <w:t>getInstruments</w:t>
-      </w:r>
-      <w:proofErr w:type="spellEnd"/>
-      <w:r>
-        <w:rPr>
-          <w:w w:val="115"/>
-        </w:rPr>
-        <w:t xml:space="preserve"> in the </w:t>
-      </w:r>
-      <w:proofErr w:type="spellStart"/>
-      <w:r>
-        <w:rPr>
-          <w:w w:val="115"/>
-        </w:rPr>
-        <w:t>SgDAO</w:t>
-      </w:r>
-      <w:proofErr w:type="spellEnd"/>
-      <w:r>
-        <w:rPr>
-          <w:w w:val="115"/>
-        </w:rPr>
-        <w:t xml:space="preserve"> class.</w:t>
+        <w:t>Figure 4.14: A printout of the method getInstruments in the SgDAO class.</w:t>
       </w:r>
     </w:p>
     <w:p>
@@ -6583,55 +6190,13 @@
         <w:rPr>
           <w:w w:val="115"/>
         </w:rPr>
-        <w:t xml:space="preserve">two separate methods that are called in the </w:t>
-      </w:r>
-      <w:proofErr w:type="spellStart"/>
-      <w:r>
-        <w:rPr>
-          <w:w w:val="115"/>
-        </w:rPr>
-        <w:t>SgDAO</w:t>
-      </w:r>
-      <w:proofErr w:type="spellEnd"/>
-      <w:r>
-        <w:rPr>
-          <w:w w:val="115"/>
-        </w:rPr>
-        <w:t xml:space="preserve"> class. One for counting the number of rented instruments by a student and another which updates the database with the relevant information. </w:t>
-      </w:r>
-      <w:r>
-        <w:rPr>
-          <w:w w:val="115"/>
-        </w:rPr>
-        <w:t xml:space="preserve">The controller sends the first request to the </w:t>
-      </w:r>
-      <w:proofErr w:type="spellStart"/>
-      <w:r>
-        <w:rPr>
-          <w:w w:val="115"/>
-        </w:rPr>
-        <w:t>SgDAO</w:t>
-      </w:r>
-      <w:proofErr w:type="spellEnd"/>
-      <w:r>
-        <w:rPr>
-          <w:w w:val="115"/>
-        </w:rPr>
-        <w:t xml:space="preserve"> class, to retrieve the number of active rentals that the student has. Method </w:t>
-      </w:r>
-      <w:proofErr w:type="spellStart"/>
-      <w:r>
-        <w:rPr>
-          <w:w w:val="115"/>
-        </w:rPr>
-        <w:t>countRentals</w:t>
-      </w:r>
-      <w:proofErr w:type="spellEnd"/>
-      <w:r>
-        <w:rPr>
-          <w:w w:val="115"/>
-        </w:rPr>
-        <w:t xml:space="preserve"> only takes one parameter (studentId) and returns the number of active rentals </w:t>
+        <w:t xml:space="preserve">two separate methods that are called in the SgDAO class. One for counting the number of rented instruments by a student and another which updates the database with the relevant information. </w:t>
+      </w:r>
+      <w:r>
+        <w:rPr>
+          <w:w w:val="115"/>
+        </w:rPr>
+        <w:t xml:space="preserve">The controller sends the first request to the SgDAO class, to retrieve the number of active rentals that the student has. Method countRentals only takes one parameter (studentId) and returns the number of active rentals </w:t>
       </w:r>
       <w:r>
         <w:rPr>
@@ -6685,7 +6250,7 @@
                     <pic:cNvPicPr/>
                   </pic:nvPicPr>
                   <pic:blipFill>
-                    <a:blip r:embed="rId45">
+                    <a:blip r:embed="rId49">
                       <a:extLst>
                         <a:ext uri="{28A0092B-C50C-407E-A947-70E740481C1C}">
                           <a14:useLocalDpi xmlns:a14="http://schemas.microsoft.com/office/drawing/2010/main" val="0"/>
@@ -6731,71 +6296,29 @@
         <w:rPr>
           <w:w w:val="115"/>
         </w:rPr>
-        <w:t xml:space="preserve">Figure 4.15: A printout of </w:t>
-      </w:r>
-      <w:proofErr w:type="spellStart"/>
-      <w:r>
-        <w:rPr>
-          <w:w w:val="115"/>
-        </w:rPr>
-        <w:t>countRentals</w:t>
-      </w:r>
-      <w:proofErr w:type="spellEnd"/>
-      <w:r>
-        <w:rPr>
-          <w:w w:val="115"/>
-        </w:rPr>
-        <w:t xml:space="preserve"> method in </w:t>
-      </w:r>
-      <w:proofErr w:type="spellStart"/>
-      <w:r>
-        <w:rPr>
-          <w:w w:val="115"/>
-        </w:rPr>
-        <w:t>SgDAO</w:t>
-      </w:r>
-      <w:proofErr w:type="spellEnd"/>
-      <w:r>
-        <w:rPr>
-          <w:w w:val="115"/>
-        </w:rPr>
-        <w:t xml:space="preserve"> class.</w:t>
-      </w:r>
-    </w:p>
-    <w:p>
-      <w:pPr>
-        <w:jc w:val="both"/>
-        <w:rPr>
-          <w:w w:val="115"/>
-        </w:rPr>
-      </w:pPr>
-    </w:p>
-    <w:p>
-      <w:pPr>
-        <w:jc w:val="both"/>
-        <w:rPr>
-          <w:w w:val="115"/>
-        </w:rPr>
-      </w:pPr>
-      <w:r>
-        <w:rPr>
-          <w:w w:val="115"/>
-        </w:rPr>
-        <w:t xml:space="preserve">The query which is processed in the method selects the number of rows that are returned by the database where the row in table </w:t>
-      </w:r>
-      <w:proofErr w:type="spellStart"/>
-      <w:r>
-        <w:rPr>
-          <w:w w:val="115"/>
-        </w:rPr>
-        <w:t>instrument_rental</w:t>
-      </w:r>
-      <w:proofErr w:type="spellEnd"/>
-      <w:r>
-        <w:rPr>
-          <w:w w:val="115"/>
-        </w:rPr>
-        <w:t xml:space="preserve"> </w:t>
+        <w:t>Figure 4.15: A printout of countRentals method in SgDAO class.</w:t>
+      </w:r>
+    </w:p>
+    <w:p>
+      <w:pPr>
+        <w:jc w:val="both"/>
+        <w:rPr>
+          <w:w w:val="115"/>
+        </w:rPr>
+      </w:pPr>
+    </w:p>
+    <w:p>
+      <w:pPr>
+        <w:jc w:val="both"/>
+        <w:rPr>
+          <w:w w:val="115"/>
+        </w:rPr>
+      </w:pPr>
+      <w:r>
+        <w:rPr>
+          <w:w w:val="115"/>
+        </w:rPr>
+        <w:t xml:space="preserve">The query which is processed in the method selects the number of rows that are returned by the database where the row in table instrument_rental </w:t>
       </w:r>
       <w:r>
         <w:rPr>
@@ -6807,35 +6330,7 @@
         <w:rPr>
           <w:w w:val="115"/>
         </w:rPr>
-        <w:t xml:space="preserve"> fulfil the corresponding </w:t>
-      </w:r>
-      <w:proofErr w:type="spellStart"/>
-      <w:r>
-        <w:rPr>
-          <w:w w:val="115"/>
-        </w:rPr>
-        <w:t>student_id</w:t>
-      </w:r>
-      <w:proofErr w:type="spellEnd"/>
-      <w:r>
-        <w:rPr>
-          <w:w w:val="115"/>
-        </w:rPr>
-        <w:t xml:space="preserve"> and that </w:t>
-      </w:r>
-      <w:proofErr w:type="spellStart"/>
-      <w:r>
-        <w:rPr>
-          <w:w w:val="115"/>
-        </w:rPr>
-        <w:t>is_rented</w:t>
-      </w:r>
-      <w:proofErr w:type="spellEnd"/>
-      <w:r>
-        <w:rPr>
-          <w:w w:val="115"/>
-        </w:rPr>
-        <w:t xml:space="preserve"> is true. </w:t>
+        <w:t xml:space="preserve"> fulfil the corresponding student_id and that is_rented is true. </w:t>
       </w:r>
       <w:r>
         <w:rPr>
@@ -6886,7 +6381,7 @@
                     <pic:cNvPicPr/>
                   </pic:nvPicPr>
                   <pic:blipFill>
-                    <a:blip r:embed="rId46">
+                    <a:blip r:embed="rId50">
                       <a:extLst>
                         <a:ext uri="{28A0092B-C50C-407E-A947-70E740481C1C}">
                           <a14:useLocalDpi xmlns:a14="http://schemas.microsoft.com/office/drawing/2010/main" val="0"/>
@@ -6954,35 +6449,7 @@
         <w:rPr>
           <w:w w:val="115"/>
         </w:rPr>
-        <w:t xml:space="preserve">The controller returns the data it has just </w:t>
-      </w:r>
-      <w:proofErr w:type="spellStart"/>
-      <w:r>
-        <w:rPr>
-          <w:w w:val="115"/>
-        </w:rPr>
-        <w:t>recived</w:t>
-      </w:r>
-      <w:proofErr w:type="spellEnd"/>
-      <w:r>
-        <w:rPr>
-          <w:w w:val="115"/>
-        </w:rPr>
-        <w:t xml:space="preserve"> from the </w:t>
-      </w:r>
-      <w:proofErr w:type="spellStart"/>
-      <w:r>
-        <w:rPr>
-          <w:w w:val="115"/>
-        </w:rPr>
-        <w:t>sgDAO</w:t>
-      </w:r>
-      <w:proofErr w:type="spellEnd"/>
-      <w:r>
-        <w:rPr>
-          <w:w w:val="115"/>
-        </w:rPr>
-        <w:t xml:space="preserve"> object and return it to the view. See figure 4.17.</w:t>
+        <w:t>The controller returns the data it has just recived from the sgDAO object and return it to the view. See figure 4.17.</w:t>
       </w:r>
     </w:p>
     <w:p>
@@ -7022,7 +6489,7 @@
                     <pic:cNvPicPr/>
                   </pic:nvPicPr>
                   <pic:blipFill>
-                    <a:blip r:embed="rId47">
+                    <a:blip r:embed="rId51">
                       <a:extLst>
                         <a:ext uri="{28A0092B-C50C-407E-A947-70E740481C1C}">
                           <a14:useLocalDpi xmlns:a14="http://schemas.microsoft.com/office/drawing/2010/main" val="0"/>
@@ -7068,21 +6535,7 @@
         <w:rPr>
           <w:w w:val="115"/>
         </w:rPr>
-        <w:t xml:space="preserve">Figure 4.17: A printout of the method </w:t>
-      </w:r>
-      <w:proofErr w:type="spellStart"/>
-      <w:r>
-        <w:rPr>
-          <w:w w:val="115"/>
-        </w:rPr>
-        <w:t>checkRentPossibility</w:t>
-      </w:r>
-      <w:proofErr w:type="spellEnd"/>
-      <w:r>
-        <w:rPr>
-          <w:w w:val="115"/>
-        </w:rPr>
-        <w:t>.</w:t>
+        <w:t>Figure 4.17: A printout of the method checkRentPossibility.</w:t>
       </w:r>
     </w:p>
     <w:p>
@@ -7134,35 +6587,7 @@
         <w:rPr>
           <w:w w:val="115"/>
         </w:rPr>
-        <w:t xml:space="preserve">If the user proceeds with the renting process the controller through the method </w:t>
-      </w:r>
-      <w:proofErr w:type="spellStart"/>
-      <w:r>
-        <w:rPr>
-          <w:w w:val="115"/>
-        </w:rPr>
-        <w:t>rentInstrument</w:t>
-      </w:r>
-      <w:proofErr w:type="spellEnd"/>
-      <w:r>
-        <w:rPr>
-          <w:w w:val="115"/>
-        </w:rPr>
-        <w:t xml:space="preserve"> which takes </w:t>
-      </w:r>
-      <w:proofErr w:type="spellStart"/>
-      <w:r>
-        <w:rPr>
-          <w:w w:val="115"/>
-        </w:rPr>
-        <w:t>studentId</w:t>
-      </w:r>
-      <w:proofErr w:type="spellEnd"/>
-      <w:r>
-        <w:rPr>
-          <w:w w:val="115"/>
-        </w:rPr>
-        <w:t xml:space="preserve"> and instrumentId as parameters. See figure 4.18.</w:t>
+        <w:t>If the user proceeds with the renting process the controller through the method rentInstrument which takes studentId and instrumentId as parameters. See figure 4.18.</w:t>
       </w:r>
     </w:p>
     <w:p>
@@ -7201,7 +6626,7 @@
                     <pic:cNvPicPr/>
                   </pic:nvPicPr>
                   <pic:blipFill>
-                    <a:blip r:embed="rId48">
+                    <a:blip r:embed="rId52">
                       <a:extLst>
                         <a:ext uri="{28A0092B-C50C-407E-A947-70E740481C1C}">
                           <a14:useLocalDpi xmlns:a14="http://schemas.microsoft.com/office/drawing/2010/main" val="0"/>
@@ -7247,71 +6672,29 @@
         <w:rPr>
           <w:w w:val="115"/>
         </w:rPr>
-        <w:t xml:space="preserve">Figure 4.18: A printout of the method </w:t>
-      </w:r>
-      <w:proofErr w:type="spellStart"/>
-      <w:r>
-        <w:rPr>
-          <w:w w:val="115"/>
-        </w:rPr>
-        <w:t>rentInstrument</w:t>
-      </w:r>
-      <w:proofErr w:type="spellEnd"/>
-      <w:r>
-        <w:rPr>
-          <w:w w:val="115"/>
-        </w:rPr>
-        <w:t>.</w:t>
-      </w:r>
-    </w:p>
-    <w:p>
-      <w:pPr>
-        <w:jc w:val="both"/>
-        <w:rPr>
-          <w:w w:val="115"/>
-        </w:rPr>
-      </w:pPr>
-    </w:p>
-    <w:p>
-      <w:pPr>
-        <w:jc w:val="both"/>
-        <w:rPr>
-          <w:w w:val="115"/>
-        </w:rPr>
-      </w:pPr>
-      <w:r>
-        <w:rPr>
-          <w:w w:val="115"/>
-        </w:rPr>
-        <w:t xml:space="preserve">When the controller calls </w:t>
-      </w:r>
-      <w:proofErr w:type="spellStart"/>
-      <w:r>
-        <w:rPr>
-          <w:w w:val="115"/>
-        </w:rPr>
-        <w:t>sgDAOs</w:t>
-      </w:r>
-      <w:proofErr w:type="spellEnd"/>
-      <w:r>
-        <w:rPr>
-          <w:w w:val="115"/>
-        </w:rPr>
-        <w:t xml:space="preserve"> method </w:t>
-      </w:r>
-      <w:proofErr w:type="spellStart"/>
-      <w:r>
-        <w:rPr>
-          <w:w w:val="115"/>
-        </w:rPr>
-        <w:t>rentInstrument</w:t>
-      </w:r>
-      <w:proofErr w:type="spellEnd"/>
-      <w:r>
-        <w:rPr>
-          <w:w w:val="115"/>
-        </w:rPr>
-        <w:t xml:space="preserve">, it should update the database accordingly. This is where ACID properties where even if something fails it will not update the database incompletely. When renting an instrument two datasets from two different tables </w:t>
+        <w:t>Figure 4.18: A printout of the method rentInstrument.</w:t>
+      </w:r>
+    </w:p>
+    <w:p>
+      <w:pPr>
+        <w:jc w:val="both"/>
+        <w:rPr>
+          <w:w w:val="115"/>
+        </w:rPr>
+      </w:pPr>
+    </w:p>
+    <w:p>
+      <w:pPr>
+        <w:jc w:val="both"/>
+        <w:rPr>
+          <w:w w:val="115"/>
+        </w:rPr>
+      </w:pPr>
+      <w:r>
+        <w:rPr>
+          <w:w w:val="115"/>
+        </w:rPr>
+        <w:t xml:space="preserve">When the controller calls sgDAOs method rentInstrument, it should update the database accordingly. This is where ACID properties where even if something fails it will not update the database incompletely. When renting an instrument two datasets from two different tables </w:t>
       </w:r>
       <w:r>
         <w:rPr>
@@ -7353,21 +6736,7 @@
         <w:rPr>
           <w:w w:val="115"/>
         </w:rPr>
-        <w:t xml:space="preserve">. Instead of having two separate statements be called and risking only one succeeds we needed to rewrite it so that all is in one statement. This was done with the following statement, see figure 4.19 for statement and 4.20 for </w:t>
-      </w:r>
-      <w:proofErr w:type="spellStart"/>
-      <w:r>
-        <w:rPr>
-          <w:w w:val="115"/>
-        </w:rPr>
-        <w:t>rentInstrument</w:t>
-      </w:r>
-      <w:proofErr w:type="spellEnd"/>
-      <w:r>
-        <w:rPr>
-          <w:w w:val="115"/>
-        </w:rPr>
-        <w:t xml:space="preserve"> method. </w:t>
+        <w:t xml:space="preserve">. Instead of having two separate statements be called and risking only one succeeds we needed to rewrite it so that all is in one statement. This was done with the following statement, see figure 4.19 for statement and 4.20 for rentInstrument method. </w:t>
       </w:r>
     </w:p>
     <w:p>
@@ -7407,7 +6776,7 @@
                     <pic:cNvPicPr/>
                   </pic:nvPicPr>
                   <pic:blipFill>
-                    <a:blip r:embed="rId49">
+                    <a:blip r:embed="rId53">
                       <a:extLst>
                         <a:ext uri="{28A0092B-C50C-407E-A947-70E740481C1C}">
                           <a14:useLocalDpi xmlns:a14="http://schemas.microsoft.com/office/drawing/2010/main" val="0"/>
@@ -7467,15 +6836,13 @@
         </w:rPr>
         <w:t xml:space="preserve"> responsible for renting an instrument, credit for the idea goes to thread on </w:t>
       </w:r>
-      <w:hyperlink r:id="rId50" w:history="1">
-        <w:proofErr w:type="spellStart"/>
+      <w:hyperlink r:id="rId54" w:history="1">
         <w:r>
           <w:rPr>
             <w:w w:val="115"/>
           </w:rPr>
           <w:t>StackOverflow</w:t>
         </w:r>
-        <w:proofErr w:type="spellEnd"/>
       </w:hyperlink>
       <w:r>
         <w:rPr>
@@ -7520,7 +6887,7 @@
                     <pic:cNvPicPr/>
                   </pic:nvPicPr>
                   <pic:blipFill>
-                    <a:blip r:embed="rId51">
+                    <a:blip r:embed="rId55">
                       <a:extLst>
                         <a:ext uri="{28A0092B-C50C-407E-A947-70E740481C1C}">
                           <a14:useLocalDpi xmlns:a14="http://schemas.microsoft.com/office/drawing/2010/main" val="0"/>
@@ -7566,35 +6933,7 @@
         <w:rPr>
           <w:w w:val="115"/>
         </w:rPr>
-        <w:t xml:space="preserve">Figure 4.20: A printout of the method </w:t>
-      </w:r>
-      <w:proofErr w:type="spellStart"/>
-      <w:r>
-        <w:rPr>
-          <w:w w:val="115"/>
-        </w:rPr>
-        <w:t>rentInstrument</w:t>
-      </w:r>
-      <w:proofErr w:type="spellEnd"/>
-      <w:r>
-        <w:rPr>
-          <w:w w:val="115"/>
-        </w:rPr>
-        <w:t xml:space="preserve"> in the </w:t>
-      </w:r>
-      <w:proofErr w:type="spellStart"/>
-      <w:r>
-        <w:rPr>
-          <w:w w:val="115"/>
-        </w:rPr>
-        <w:t>SgDAO</w:t>
-      </w:r>
-      <w:proofErr w:type="spellEnd"/>
-      <w:r>
-        <w:rPr>
-          <w:w w:val="115"/>
-        </w:rPr>
-        <w:t xml:space="preserve"> class.</w:t>
+        <w:t>Figure 4.20: A printout of the method rentInstrument in the SgDAO class.</w:t>
       </w:r>
     </w:p>
     <w:p>
@@ -7640,49 +6979,7 @@
         <w:rPr>
           <w:w w:val="115"/>
         </w:rPr>
-        <w:t>command “terminate &lt;</w:t>
-      </w:r>
-      <w:proofErr w:type="spellStart"/>
-      <w:r>
-        <w:rPr>
-          <w:w w:val="115"/>
-        </w:rPr>
-        <w:t>instrumentId</w:t>
-      </w:r>
-      <w:proofErr w:type="spellEnd"/>
-      <w:r>
-        <w:rPr>
-          <w:w w:val="115"/>
-        </w:rPr>
-        <w:t xml:space="preserve">&gt;” which will call the controllers’ method </w:t>
-      </w:r>
-      <w:proofErr w:type="spellStart"/>
-      <w:r>
-        <w:rPr>
-          <w:w w:val="115"/>
-        </w:rPr>
-        <w:t>terminateRental</w:t>
-      </w:r>
-      <w:proofErr w:type="spellEnd"/>
-      <w:r>
-        <w:rPr>
-          <w:w w:val="115"/>
-        </w:rPr>
-        <w:t xml:space="preserve">. The method calls to methods in </w:t>
-      </w:r>
-      <w:proofErr w:type="spellStart"/>
-      <w:r>
-        <w:rPr>
-          <w:w w:val="115"/>
-        </w:rPr>
-        <w:t>sgDAO</w:t>
-      </w:r>
-      <w:proofErr w:type="spellEnd"/>
-      <w:r>
-        <w:rPr>
-          <w:w w:val="115"/>
-        </w:rPr>
-        <w:t>, one which adds the rental to the instruments-archive and the second one which terminates the rental.</w:t>
+        <w:t>command “terminate &lt;instrumentId&gt;” which will call the controllers’ method terminateRental. The method calls to methods in sgDAO, one which adds the rental to the instruments-archive and the second one which terminates the rental.</w:t>
       </w:r>
       <w:r>
         <w:rPr>
@@ -7727,7 +7024,7 @@
                     <pic:cNvPicPr/>
                   </pic:nvPicPr>
                   <pic:blipFill>
-                    <a:blip r:embed="rId52">
+                    <a:blip r:embed="rId56">
                       <a:extLst>
                         <a:ext uri="{28A0092B-C50C-407E-A947-70E740481C1C}">
                           <a14:useLocalDpi xmlns:a14="http://schemas.microsoft.com/office/drawing/2010/main" val="0"/>
@@ -7773,21 +7070,7 @@
         <w:rPr>
           <w:w w:val="115"/>
         </w:rPr>
-        <w:t xml:space="preserve">Figure 4.21: A printout of the </w:t>
-      </w:r>
-      <w:proofErr w:type="spellStart"/>
-      <w:r>
-        <w:rPr>
-          <w:w w:val="115"/>
-        </w:rPr>
-        <w:t>terminateRental</w:t>
-      </w:r>
-      <w:proofErr w:type="spellEnd"/>
-      <w:r>
-        <w:rPr>
-          <w:w w:val="115"/>
-        </w:rPr>
-        <w:t xml:space="preserve"> method in </w:t>
+        <w:t xml:space="preserve">Figure 4.21: A printout of the terminateRental method in </w:t>
       </w:r>
       <w:r>
         <w:rPr>
@@ -7867,7 +7150,7 @@
                     <pic:cNvPicPr/>
                   </pic:nvPicPr>
                   <pic:blipFill>
-                    <a:blip r:embed="rId53">
+                    <a:blip r:embed="rId57">
                       <a:extLst>
                         <a:ext uri="{28A0092B-C50C-407E-A947-70E740481C1C}">
                           <a14:useLocalDpi xmlns:a14="http://schemas.microsoft.com/office/drawing/2010/main" val="0"/>
@@ -7986,7 +7269,7 @@
                     <pic:cNvPicPr/>
                   </pic:nvPicPr>
                   <pic:blipFill>
-                    <a:blip r:embed="rId54">
+                    <a:blip r:embed="rId58">
                       <a:extLst>
                         <a:ext uri="{28A0092B-C50C-407E-A947-70E740481C1C}">
                           <a14:useLocalDpi xmlns:a14="http://schemas.microsoft.com/office/drawing/2010/main" val="0"/>
@@ -8105,7 +7388,7 @@
                     <pic:cNvPicPr/>
                   </pic:nvPicPr>
                   <pic:blipFill>
-                    <a:blip r:embed="rId55">
+                    <a:blip r:embed="rId59">
                       <a:extLst>
                         <a:ext uri="{28A0092B-C50C-407E-A947-70E740481C1C}">
                           <a14:useLocalDpi xmlns:a14="http://schemas.microsoft.com/office/drawing/2010/main" val="0"/>
@@ -8152,35 +7435,7 @@
           <w:w w:val="115"/>
         </w:rPr>
         <w:lastRenderedPageBreak/>
-        <w:t xml:space="preserve">Figure 2.24: A printout of the methods </w:t>
-      </w:r>
-      <w:proofErr w:type="spellStart"/>
-      <w:r>
-        <w:rPr>
-          <w:w w:val="115"/>
-        </w:rPr>
-        <w:t>terminateRental</w:t>
-      </w:r>
-      <w:proofErr w:type="spellEnd"/>
-      <w:r>
-        <w:rPr>
-          <w:w w:val="115"/>
-        </w:rPr>
-        <w:t xml:space="preserve"> and </w:t>
-      </w:r>
-      <w:proofErr w:type="spellStart"/>
-      <w:r>
-        <w:rPr>
-          <w:w w:val="115"/>
-        </w:rPr>
-        <w:t>addRentalToArchive</w:t>
-      </w:r>
-      <w:proofErr w:type="spellEnd"/>
-      <w:r>
-        <w:rPr>
-          <w:w w:val="115"/>
-        </w:rPr>
-        <w:t>.</w:t>
+        <w:t>Figure 2.24: A printout of the methods terminateRental and addRentalToArchive.</w:t>
       </w:r>
     </w:p>
     <w:p>
@@ -8208,35 +7463,7 @@
         <w:rPr>
           <w:w w:val="115"/>
         </w:rPr>
-        <w:t xml:space="preserve">the database is not incomplete, one statement </w:t>
-      </w:r>
-      <w:proofErr w:type="gramStart"/>
-      <w:r>
-        <w:rPr>
-          <w:w w:val="115"/>
-        </w:rPr>
-        <w:t>fails</w:t>
-      </w:r>
-      <w:proofErr w:type="gramEnd"/>
-      <w:r>
-        <w:rPr>
-          <w:w w:val="115"/>
-        </w:rPr>
-        <w:t xml:space="preserve"> and the other does not. I needed to handle that in the catch-clause with the method </w:t>
-      </w:r>
-      <w:proofErr w:type="spellStart"/>
-      <w:r>
-        <w:rPr>
-          <w:w w:val="115"/>
-        </w:rPr>
-        <w:t>handleDatabaseException</w:t>
-      </w:r>
-      <w:proofErr w:type="spellEnd"/>
-      <w:r>
-        <w:rPr>
-          <w:w w:val="115"/>
-        </w:rPr>
-        <w:t xml:space="preserve">. It will </w:t>
+        <w:t xml:space="preserve">the database is not incomplete, one statement fails and the other does not. I needed to handle that in the catch-clause with the method handleDatabaseException. It will </w:t>
       </w:r>
       <w:r>
         <w:rPr>
@@ -8311,7 +7538,7 @@
                     <pic:cNvPicPr/>
                   </pic:nvPicPr>
                   <pic:blipFill>
-                    <a:blip r:embed="rId56">
+                    <a:blip r:embed="rId60">
                       <a:extLst>
                         <a:ext uri="{28A0092B-C50C-407E-A947-70E740481C1C}">
                           <a14:useLocalDpi xmlns:a14="http://schemas.microsoft.com/office/drawing/2010/main" val="0"/>
@@ -8349,21 +7576,7 @@
         <w:rPr>
           <w:w w:val="115"/>
         </w:rPr>
-        <w:t xml:space="preserve">Figure 2.25: A printout of the </w:t>
-      </w:r>
-      <w:proofErr w:type="spellStart"/>
-      <w:r>
-        <w:rPr>
-          <w:w w:val="115"/>
-        </w:rPr>
-        <w:t>handleDatabaseException</w:t>
-      </w:r>
-      <w:proofErr w:type="spellEnd"/>
-      <w:r>
-        <w:rPr>
-          <w:w w:val="115"/>
-        </w:rPr>
-        <w:t xml:space="preserve"> method.</w:t>
+        <w:t>Figure 2.25: A printout of the handleDatabaseException method.</w:t>
       </w:r>
     </w:p>
     <w:p>
@@ -8453,7 +7666,6 @@
           <w:w w:val="115"/>
         </w:rPr>
       </w:pPr>
-      <w:proofErr w:type="gramStart"/>
       <w:r>
         <w:rPr>
           <w:w w:val="115"/>
@@ -8467,17 +7679,7 @@
           <w:w w:val="115"/>
           <w:lang w:val="en-SE"/>
         </w:rPr>
-        <w:t>Soundgood</w:t>
-      </w:r>
-      <w:proofErr w:type="gramEnd"/>
-      <w:r>
-        <w:rPr>
-          <w:i/>
-          <w:iCs/>
-          <w:w w:val="115"/>
-          <w:lang w:val="en-SE"/>
-        </w:rPr>
-        <w:t xml:space="preserve"> sells music lessons to students who want to learn to play an instrument. When someone wants to attend the school, they apply by submitting contact details, which instrument they want to learn, and their present skill.</w:t>
+        <w:t>Soundgood sells music lessons to students who want to learn to play an instrument. When someone wants to attend the school, they apply by submitting contact details, which instrument they want to learn, and their present skill.</w:t>
       </w:r>
       <w:r>
         <w:rPr>
@@ -8586,41 +7788,15 @@
         <w:rPr>
           <w:w w:val="115"/>
         </w:rPr>
-        <w:t xml:space="preserve"> models </w:t>
-      </w:r>
-      <w:r>
-        <w:rPr>
-          <w:w w:val="115"/>
-        </w:rPr>
-        <w:t>all</w:t>
-      </w:r>
-      <w:r>
-        <w:rPr>
-          <w:w w:val="115"/>
-        </w:rPr>
-        <w:t xml:space="preserve"> the information mentioned in sections 1.1 and 1.2 of the </w:t>
-      </w:r>
-      <w:hyperlink r:id="rId57" w:history="1">
+        <w:t xml:space="preserve"> models all the information mentioned in sections 1.1 and 1.2 of the </w:t>
+      </w:r>
+      <w:hyperlink r:id="rId61" w:history="1">
         <w:r>
           <w:rPr>
             <w:rStyle w:val="Hyperlink"/>
             <w:w w:val="115"/>
           </w:rPr>
-          <w:t>project webs</w:t>
-        </w:r>
-        <w:r>
-          <w:rPr>
-            <w:rStyle w:val="Hyperlink"/>
-            <w:w w:val="115"/>
-          </w:rPr>
-          <w:t>i</w:t>
-        </w:r>
-        <w:r>
-          <w:rPr>
-            <w:rStyle w:val="Hyperlink"/>
-            <w:w w:val="115"/>
-          </w:rPr>
-          <w:t>te</w:t>
+          <w:t>project website</w:t>
         </w:r>
       </w:hyperlink>
       <w:r>
@@ -8665,7 +7841,6 @@
         </w:rPr>
         <w:t xml:space="preserve"> notation is used in the conceptual model, with certain notes suggesting a different cardinality owing to a restriction in the </w:t>
       </w:r>
-      <w:proofErr w:type="spellStart"/>
       <w:r>
         <w:rPr>
           <w:w w:val="115"/>
@@ -8678,7 +7853,6 @@
         </w:rPr>
         <w:t>stah</w:t>
       </w:r>
-      <w:proofErr w:type="spellEnd"/>
       <w:r>
         <w:rPr>
           <w:w w:val="115"/>
@@ -8695,31 +7869,7 @@
         <w:rPr>
           <w:w w:val="115"/>
         </w:rPr>
-        <w:t xml:space="preserve">, which makes it impossible to define cardinality such as 1...*. The model contains 16 entities in total, which is enough to handle </w:t>
-      </w:r>
-      <w:r>
-        <w:rPr>
-          <w:w w:val="115"/>
-        </w:rPr>
-        <w:t>all</w:t>
-      </w:r>
-      <w:r>
-        <w:rPr>
-          <w:w w:val="115"/>
-        </w:rPr>
-        <w:t xml:space="preserve"> the data that needs to be stored in the database; this is regulated by ensuring that </w:t>
-      </w:r>
-      <w:r>
-        <w:rPr>
-          <w:w w:val="115"/>
-        </w:rPr>
-        <w:t>all</w:t>
-      </w:r>
-      <w:r>
-        <w:rPr>
-          <w:w w:val="115"/>
-        </w:rPr>
-        <w:t xml:space="preserve"> the data that needs to be recorded in the database is accounted for.</w:t>
+        <w:t>, which makes it impossible to define cardinality such as 1...*. The model contains 16 entities in total, which is enough to handle all the data that needs to be stored in the database; this is regulated by ensuring that all the data that needs to be recorded in the database is accounted for.</w:t>
       </w:r>
     </w:p>
     <w:p>
@@ -8785,25 +7935,7 @@
         <w:rPr>
           <w:w w:val="115"/>
         </w:rPr>
-        <w:t>5.</w:t>
-      </w:r>
-      <w:r>
-        <w:rPr>
-          <w:w w:val="115"/>
-        </w:rPr>
-        <w:t>2</w:t>
-      </w:r>
-      <w:r>
-        <w:rPr>
-          <w:w w:val="115"/>
-        </w:rPr>
-        <w:t xml:space="preserve"> Task </w:t>
-      </w:r>
-      <w:r>
-        <w:rPr>
-          <w:w w:val="115"/>
-        </w:rPr>
-        <w:t>2</w:t>
+        <w:t>5.2 Task 2</w:t>
       </w:r>
     </w:p>
     <w:p>
@@ -9081,21 +8213,7 @@
         <w:rPr>
           <w:w w:val="115"/>
         </w:rPr>
-        <w:t xml:space="preserve"> I saw a big flaw with the program. Because every statement is committed after execution there is a problem with </w:t>
-      </w:r>
-      <w:proofErr w:type="spellStart"/>
-      <w:r>
-        <w:rPr>
-          <w:w w:val="115"/>
-        </w:rPr>
-        <w:t>terminateRental</w:t>
-      </w:r>
-      <w:proofErr w:type="spellEnd"/>
-      <w:r>
-        <w:rPr>
-          <w:w w:val="115"/>
-        </w:rPr>
-        <w:t xml:space="preserve">. If </w:t>
+        <w:t xml:space="preserve"> I saw a big flaw with the program. Because every statement is committed after execution there is a problem with terminateRental. If </w:t>
       </w:r>
       <w:r>
         <w:rPr>
@@ -9294,12 +8412,12 @@
         <w:rPr>
           <w:w w:val="115"/>
         </w:rPr>
-        <w:t>Way too much work</w:t>
+        <w:t xml:space="preserve">It was a fun course, much like IV1350 which is a compliment. Think the material is great and that the tasks are fun. What I feel is that it is a bit too much work with the assignment if there is an exam too. Just the report took many hours to write and the task their self was quite big. What I would have preferred is maybe either shorten the tasks or make the report in some way smaller, maybe no need for such in-depth results and other sections but maybe only have method and discussion? </w:t>
       </w:r>
     </w:p>
     <w:sectPr>
-      <w:headerReference w:type="default" r:id="rId58"/>
-      <w:footerReference w:type="default" r:id="rId59"/>
+      <w:headerReference w:type="default" r:id="rId62"/>
+      <w:footerReference w:type="default" r:id="rId63"/>
       <w:pgSz w:w="11910" w:h="16840"/>
       <w:pgMar w:top="1660" w:right="1680" w:bottom="2280" w:left="1680" w:header="1276" w:footer="2098" w:gutter="0"/>
       <w:cols w:space="720"/>
@@ -10754,6 +9872,119 @@
     </w:lvl>
   </w:abstractNum>
   <w:abstractNum w:abstractNumId="2" w15:restartNumberingAfterBreak="0">
+    <w:nsid w:val="28464B62"/>
+    <w:multiLevelType w:val="hybridMultilevel"/>
+    <w:tmpl w:val="DDE0833C"/>
+    <w:lvl w:ilvl="0" w:tplc="00D6847A">
+      <w:start w:val="6"/>
+      <w:numFmt w:val="bullet"/>
+      <w:lvlText w:val="-"/>
+      <w:lvlJc w:val="left"/>
+      <w:pPr>
+        <w:ind w:left="720" w:hanging="360"/>
+      </w:pPr>
+      <w:rPr>
+        <w:rFonts w:ascii="PMingLiU" w:eastAsia="PMingLiU" w:hAnsi="PMingLiU" w:cs="PMingLiU" w:hint="eastAsia"/>
+      </w:rPr>
+    </w:lvl>
+    <w:lvl w:ilvl="1" w:tplc="08090003" w:tentative="1">
+      <w:start w:val="1"/>
+      <w:numFmt w:val="bullet"/>
+      <w:lvlText w:val="o"/>
+      <w:lvlJc w:val="left"/>
+      <w:pPr>
+        <w:ind w:left="1440" w:hanging="360"/>
+      </w:pPr>
+      <w:rPr>
+        <w:rFonts w:ascii="Courier New" w:hAnsi="Courier New" w:hint="default"/>
+      </w:rPr>
+    </w:lvl>
+    <w:lvl w:ilvl="2" w:tplc="08090005" w:tentative="1">
+      <w:start w:val="1"/>
+      <w:numFmt w:val="bullet"/>
+      <w:lvlText w:val=""/>
+      <w:lvlJc w:val="left"/>
+      <w:pPr>
+        <w:ind w:left="2160" w:hanging="360"/>
+      </w:pPr>
+      <w:rPr>
+        <w:rFonts w:ascii="Wingdings" w:hAnsi="Wingdings" w:hint="default"/>
+      </w:rPr>
+    </w:lvl>
+    <w:lvl w:ilvl="3" w:tplc="08090001" w:tentative="1">
+      <w:start w:val="1"/>
+      <w:numFmt w:val="bullet"/>
+      <w:lvlText w:val=""/>
+      <w:lvlJc w:val="left"/>
+      <w:pPr>
+        <w:ind w:left="2880" w:hanging="360"/>
+      </w:pPr>
+      <w:rPr>
+        <w:rFonts w:ascii="Symbol" w:hAnsi="Symbol" w:hint="default"/>
+      </w:rPr>
+    </w:lvl>
+    <w:lvl w:ilvl="4" w:tplc="08090003" w:tentative="1">
+      <w:start w:val="1"/>
+      <w:numFmt w:val="bullet"/>
+      <w:lvlText w:val="o"/>
+      <w:lvlJc w:val="left"/>
+      <w:pPr>
+        <w:ind w:left="3600" w:hanging="360"/>
+      </w:pPr>
+      <w:rPr>
+        <w:rFonts w:ascii="Courier New" w:hAnsi="Courier New" w:hint="default"/>
+      </w:rPr>
+    </w:lvl>
+    <w:lvl w:ilvl="5" w:tplc="08090005" w:tentative="1">
+      <w:start w:val="1"/>
+      <w:numFmt w:val="bullet"/>
+      <w:lvlText w:val=""/>
+      <w:lvlJc w:val="left"/>
+      <w:pPr>
+        <w:ind w:left="4320" w:hanging="360"/>
+      </w:pPr>
+      <w:rPr>
+        <w:rFonts w:ascii="Wingdings" w:hAnsi="Wingdings" w:hint="default"/>
+      </w:rPr>
+    </w:lvl>
+    <w:lvl w:ilvl="6" w:tplc="08090001" w:tentative="1">
+      <w:start w:val="1"/>
+      <w:numFmt w:val="bullet"/>
+      <w:lvlText w:val=""/>
+      <w:lvlJc w:val="left"/>
+      <w:pPr>
+        <w:ind w:left="5040" w:hanging="360"/>
+      </w:pPr>
+      <w:rPr>
+        <w:rFonts w:ascii="Symbol" w:hAnsi="Symbol" w:hint="default"/>
+      </w:rPr>
+    </w:lvl>
+    <w:lvl w:ilvl="7" w:tplc="08090003" w:tentative="1">
+      <w:start w:val="1"/>
+      <w:numFmt w:val="bullet"/>
+      <w:lvlText w:val="o"/>
+      <w:lvlJc w:val="left"/>
+      <w:pPr>
+        <w:ind w:left="5760" w:hanging="360"/>
+      </w:pPr>
+      <w:rPr>
+        <w:rFonts w:ascii="Courier New" w:hAnsi="Courier New" w:hint="default"/>
+      </w:rPr>
+    </w:lvl>
+    <w:lvl w:ilvl="8" w:tplc="08090005" w:tentative="1">
+      <w:start w:val="1"/>
+      <w:numFmt w:val="bullet"/>
+      <w:lvlText w:val=""/>
+      <w:lvlJc w:val="left"/>
+      <w:pPr>
+        <w:ind w:left="6480" w:hanging="360"/>
+      </w:pPr>
+      <w:rPr>
+        <w:rFonts w:ascii="Wingdings" w:hAnsi="Wingdings" w:hint="default"/>
+      </w:rPr>
+    </w:lvl>
+  </w:abstractNum>
+  <w:abstractNum w:abstractNumId="3" w15:restartNumberingAfterBreak="0">
     <w:nsid w:val="30920203"/>
     <w:multiLevelType w:val="hybridMultilevel"/>
     <w:tmpl w:val="B58A0448"/>
@@ -10865,7 +10096,7 @@
       </w:rPr>
     </w:lvl>
   </w:abstractNum>
-  <w:abstractNum w:abstractNumId="3" w15:restartNumberingAfterBreak="0">
+  <w:abstractNum w:abstractNumId="4" w15:restartNumberingAfterBreak="0">
     <w:nsid w:val="494A726A"/>
     <w:multiLevelType w:val="hybridMultilevel"/>
     <w:tmpl w:val="215418D8"/>
@@ -10976,17 +10207,136 @@
       </w:rPr>
     </w:lvl>
   </w:abstractNum>
+  <w:abstractNum w:abstractNumId="5" w15:restartNumberingAfterBreak="0">
+    <w:nsid w:val="59C93131"/>
+    <w:multiLevelType w:val="hybridMultilevel"/>
+    <w:tmpl w:val="7DFE06AC"/>
+    <w:lvl w:ilvl="0" w:tplc="6EECB886">
+      <w:start w:val="6"/>
+      <w:numFmt w:val="bullet"/>
+      <w:lvlText w:val="-"/>
+      <w:lvlJc w:val="left"/>
+      <w:pPr>
+        <w:ind w:left="720" w:hanging="360"/>
+      </w:pPr>
+      <w:rPr>
+        <w:rFonts w:ascii="PMingLiU" w:eastAsia="PMingLiU" w:hAnsi="PMingLiU" w:cs="PMingLiU" w:hint="eastAsia"/>
+      </w:rPr>
+    </w:lvl>
+    <w:lvl w:ilvl="1" w:tplc="04090003" w:tentative="1">
+      <w:start w:val="1"/>
+      <w:numFmt w:val="bullet"/>
+      <w:lvlText w:val="o"/>
+      <w:lvlJc w:val="left"/>
+      <w:pPr>
+        <w:ind w:left="1440" w:hanging="360"/>
+      </w:pPr>
+      <w:rPr>
+        <w:rFonts w:ascii="Courier New" w:hAnsi="Courier New" w:hint="default"/>
+      </w:rPr>
+    </w:lvl>
+    <w:lvl w:ilvl="2" w:tplc="04090005" w:tentative="1">
+      <w:start w:val="1"/>
+      <w:numFmt w:val="bullet"/>
+      <w:lvlText w:val=""/>
+      <w:lvlJc w:val="left"/>
+      <w:pPr>
+        <w:ind w:left="2160" w:hanging="360"/>
+      </w:pPr>
+      <w:rPr>
+        <w:rFonts w:ascii="Wingdings" w:hAnsi="Wingdings" w:hint="default"/>
+      </w:rPr>
+    </w:lvl>
+    <w:lvl w:ilvl="3" w:tplc="04090001" w:tentative="1">
+      <w:start w:val="1"/>
+      <w:numFmt w:val="bullet"/>
+      <w:lvlText w:val=""/>
+      <w:lvlJc w:val="left"/>
+      <w:pPr>
+        <w:ind w:left="2880" w:hanging="360"/>
+      </w:pPr>
+      <w:rPr>
+        <w:rFonts w:ascii="Symbol" w:hAnsi="Symbol" w:hint="default"/>
+      </w:rPr>
+    </w:lvl>
+    <w:lvl w:ilvl="4" w:tplc="04090003" w:tentative="1">
+      <w:start w:val="1"/>
+      <w:numFmt w:val="bullet"/>
+      <w:lvlText w:val="o"/>
+      <w:lvlJc w:val="left"/>
+      <w:pPr>
+        <w:ind w:left="3600" w:hanging="360"/>
+      </w:pPr>
+      <w:rPr>
+        <w:rFonts w:ascii="Courier New" w:hAnsi="Courier New" w:hint="default"/>
+      </w:rPr>
+    </w:lvl>
+    <w:lvl w:ilvl="5" w:tplc="04090005" w:tentative="1">
+      <w:start w:val="1"/>
+      <w:numFmt w:val="bullet"/>
+      <w:lvlText w:val=""/>
+      <w:lvlJc w:val="left"/>
+      <w:pPr>
+        <w:ind w:left="4320" w:hanging="360"/>
+      </w:pPr>
+      <w:rPr>
+        <w:rFonts w:ascii="Wingdings" w:hAnsi="Wingdings" w:hint="default"/>
+      </w:rPr>
+    </w:lvl>
+    <w:lvl w:ilvl="6" w:tplc="04090001" w:tentative="1">
+      <w:start w:val="1"/>
+      <w:numFmt w:val="bullet"/>
+      <w:lvlText w:val=""/>
+      <w:lvlJc w:val="left"/>
+      <w:pPr>
+        <w:ind w:left="5040" w:hanging="360"/>
+      </w:pPr>
+      <w:rPr>
+        <w:rFonts w:ascii="Symbol" w:hAnsi="Symbol" w:hint="default"/>
+      </w:rPr>
+    </w:lvl>
+    <w:lvl w:ilvl="7" w:tplc="04090003" w:tentative="1">
+      <w:start w:val="1"/>
+      <w:numFmt w:val="bullet"/>
+      <w:lvlText w:val="o"/>
+      <w:lvlJc w:val="left"/>
+      <w:pPr>
+        <w:ind w:left="5760" w:hanging="360"/>
+      </w:pPr>
+      <w:rPr>
+        <w:rFonts w:ascii="Courier New" w:hAnsi="Courier New" w:hint="default"/>
+      </w:rPr>
+    </w:lvl>
+    <w:lvl w:ilvl="8" w:tplc="04090005" w:tentative="1">
+      <w:start w:val="1"/>
+      <w:numFmt w:val="bullet"/>
+      <w:lvlText w:val=""/>
+      <w:lvlJc w:val="left"/>
+      <w:pPr>
+        <w:ind w:left="6480" w:hanging="360"/>
+      </w:pPr>
+      <w:rPr>
+        <w:rFonts w:ascii="Wingdings" w:hAnsi="Wingdings" w:hint="default"/>
+      </w:rPr>
+    </w:lvl>
+  </w:abstractNum>
   <w:num w:numId="1">
-    <w:abstractNumId w:val="2"/>
+    <w:abstractNumId w:val="3"/>
   </w:num>
   <w:num w:numId="2">
-    <w:abstractNumId w:val="3"/>
+    <w:abstractNumId w:val="4"/>
   </w:num>
   <w:num w:numId="3">
     <w:abstractNumId w:val="0"/>
   </w:num>
   <w:num w:numId="4">
     <w:abstractNumId w:val="1"/>
+  </w:num>
+  <w:num w:numId="5">
+    <w:abstractNumId w:val="5"/>
+  </w:num>
+  <w:num w:numId="6">
+    <w:abstractNumId w:val="2"/>
   </w:num>
 </w:numbering>
 </file>
@@ -11433,6 +10783,7 @@
   <w:style w:type="character" w:default="1" w:styleId="DefaultParagraphFont">
     <w:name w:val="Default Paragraph Font"/>
     <w:uiPriority w:val="1"/>
+    <w:semiHidden/>
     <w:unhideWhenUsed/>
   </w:style>
   <w:style w:type="table" w:default="1" w:styleId="TableNormal">

</xml_diff>

<commit_message>
Update with last draft
</commit_message>
<xml_diff>
--- a/iv1351-report-dennis_hadzialic.docx
+++ b/iv1351-report-dennis_hadzialic.docx
@@ -527,10 +527,23 @@
         <w:t xml:space="preserve"> edition</w:t>
       </w:r>
       <w:r>
-        <w:t>”</w:t>
-      </w:r>
-      <w:r>
-        <w:t xml:space="preserve">, Elmasri and Navathe. </w:t>
+        <w:t xml:space="preserve">”, </w:t>
+      </w:r>
+      <w:proofErr w:type="spellStart"/>
+      <w:r>
+        <w:t>Elmasri</w:t>
+      </w:r>
+      <w:proofErr w:type="spellEnd"/>
+      <w:r>
+        <w:t xml:space="preserve"> and </w:t>
+      </w:r>
+      <w:proofErr w:type="spellStart"/>
+      <w:r>
+        <w:t>Navathe</w:t>
+      </w:r>
+      <w:proofErr w:type="spellEnd"/>
+      <w:r>
+        <w:t xml:space="preserve">. </w:t>
       </w:r>
     </w:p>
     <w:p>
@@ -803,6 +816,7 @@
         <w:t xml:space="preserve">After conducting the necessary research and reading the requirements, I and my project partner began designing the conceptual model. We used </w:t>
       </w:r>
       <w:hyperlink r:id="rId12" w:history="1">
+        <w:proofErr w:type="spellStart"/>
         <w:r>
           <w:rPr>
             <w:rStyle w:val="Hyperlink"/>
@@ -810,6 +824,7 @@
           </w:rPr>
           <w:t>Astah</w:t>
         </w:r>
+        <w:proofErr w:type="spellEnd"/>
       </w:hyperlink>
       <w:r>
         <w:rPr>
@@ -1003,7 +1018,21 @@
         <w:rPr>
           <w:w w:val="115"/>
         </w:rPr>
-        <w:t>is utilized here. No additional software is utilized, Astah. PostgreSQL is the database management system.</w:t>
+        <w:t xml:space="preserve">is utilized here. No additional software is utilized, </w:t>
+      </w:r>
+      <w:proofErr w:type="spellStart"/>
+      <w:r>
+        <w:rPr>
+          <w:w w:val="115"/>
+        </w:rPr>
+        <w:t>Astah</w:t>
+      </w:r>
+      <w:proofErr w:type="spellEnd"/>
+      <w:r>
+        <w:rPr>
+          <w:w w:val="115"/>
+        </w:rPr>
+        <w:t>. PostgreSQL is the database management system.</w:t>
       </w:r>
       <w:r>
         <w:rPr>
@@ -1282,6 +1311,7 @@
         <w:t xml:space="preserve">The tools used to develop the queries was </w:t>
       </w:r>
       <w:hyperlink r:id="rId13" w:history="1">
+        <w:proofErr w:type="spellStart"/>
         <w:r>
           <w:rPr>
             <w:rStyle w:val="Hyperlink"/>
@@ -1289,6 +1319,7 @@
           </w:rPr>
           <w:t>DataGrip</w:t>
         </w:r>
+        <w:proofErr w:type="spellEnd"/>
       </w:hyperlink>
       <w:r>
         <w:rPr>
@@ -1315,7 +1346,21 @@
         <w:rPr>
           <w:w w:val="115"/>
         </w:rPr>
-        <w:t xml:space="preserve"> The reasoning for choosing PostgreSQL over any other DBMS has to do with the course IV1351 using it through its lectures. This gives us some similarity and therefore chose it. The reasons for using DataGrip are many. Very easy to display data from the different tables. Easy building of </w:t>
+        <w:t xml:space="preserve"> The reasoning for choosing PostgreSQL over any other DBMS has to do with the course IV1351 using it through its lectures. This gives us some similarity and therefore chose it. The reasons for using </w:t>
+      </w:r>
+      <w:proofErr w:type="spellStart"/>
+      <w:r>
+        <w:rPr>
+          <w:w w:val="115"/>
+        </w:rPr>
+        <w:t>DataGrip</w:t>
+      </w:r>
+      <w:proofErr w:type="spellEnd"/>
+      <w:r>
+        <w:rPr>
+          <w:w w:val="115"/>
+        </w:rPr>
+        <w:t xml:space="preserve"> are many. Very easy to display data from the different tables. Easy building of </w:t>
       </w:r>
       <w:r>
         <w:rPr>
@@ -1371,13 +1416,41 @@
         <w:rPr>
           <w:w w:val="115"/>
         </w:rPr>
-        <w:t xml:space="preserve">created by generating it through Astah. Many programs have these types of features. IntelliJ from Jet Brains can generate UML diagrams from a Java project and Data Grip has plugins that can generate a diagram from a DDL script. This had to be tweaked a little to satisfy all the requirements from the third task. </w:t>
-      </w:r>
-      <w:r>
-        <w:rPr>
-          <w:w w:val="115"/>
-        </w:rPr>
-        <w:t>An example of problems Astah had that did not meet the requirements was that it did not manage to generate a script for tables that had inheritance as intended.</w:t>
+        <w:t xml:space="preserve">created by generating it through </w:t>
+      </w:r>
+      <w:proofErr w:type="spellStart"/>
+      <w:r>
+        <w:rPr>
+          <w:w w:val="115"/>
+        </w:rPr>
+        <w:t>Astah</w:t>
+      </w:r>
+      <w:proofErr w:type="spellEnd"/>
+      <w:r>
+        <w:rPr>
+          <w:w w:val="115"/>
+        </w:rPr>
+        <w:t xml:space="preserve">. Many programs have these types of features. IntelliJ from Jet Brains can generate UML diagrams from a Java project and Data Grip has plugins that can generate a diagram from a DDL script. This had to be tweaked a little to satisfy all the requirements from the third task. </w:t>
+      </w:r>
+      <w:r>
+        <w:rPr>
+          <w:w w:val="115"/>
+        </w:rPr>
+        <w:t xml:space="preserve">An example of problems </w:t>
+      </w:r>
+      <w:proofErr w:type="spellStart"/>
+      <w:r>
+        <w:rPr>
+          <w:w w:val="115"/>
+        </w:rPr>
+        <w:t>Astah</w:t>
+      </w:r>
+      <w:proofErr w:type="spellEnd"/>
+      <w:r>
+        <w:rPr>
+          <w:w w:val="115"/>
+        </w:rPr>
+        <w:t xml:space="preserve"> had that did not meet the requirements was that it did not manage to generate a script for tables that had inheritance as intended.</w:t>
       </w:r>
     </w:p>
     <w:p>
@@ -1523,6 +1596,7 @@
         <w:t xml:space="preserve"> and </w:t>
       </w:r>
       <w:hyperlink r:id="rId16" w:history="1">
+        <w:proofErr w:type="spellStart"/>
         <w:r>
           <w:rPr>
             <w:rStyle w:val="Hyperlink"/>
@@ -1530,6 +1604,7 @@
           </w:rPr>
           <w:t>DataGrip</w:t>
         </w:r>
+        <w:proofErr w:type="spellEnd"/>
       </w:hyperlink>
       <w:r>
         <w:rPr>
@@ -1623,7 +1698,21 @@
         <w:rPr>
           <w:w w:val="115"/>
         </w:rPr>
-        <w:t xml:space="preserve"> and debugging. DataGrip is also a tool that made creating SQL queries a breeze, viewing results and modifying tables/columns very quickly. As for DBMS, we used PostgreSQL, which is recommended to use throughout the whole course. </w:t>
+        <w:t xml:space="preserve"> and debugging. </w:t>
+      </w:r>
+      <w:proofErr w:type="spellStart"/>
+      <w:r>
+        <w:rPr>
+          <w:w w:val="115"/>
+        </w:rPr>
+        <w:t>DataGrip</w:t>
+      </w:r>
+      <w:proofErr w:type="spellEnd"/>
+      <w:r>
+        <w:rPr>
+          <w:w w:val="115"/>
+        </w:rPr>
+        <w:t xml:space="preserve"> is also a tool that made creating SQL queries a breeze, viewing results and modifying tables/columns very quickly. As for DBMS, we used PostgreSQL, which is recommended to use throughout the whole course. </w:t>
       </w:r>
     </w:p>
     <w:p>
@@ -1780,14 +1869,26 @@
         </w:rPr>
         <w:t xml:space="preserve"> inspector of the code would think the method-name does. So if a method is called </w:t>
       </w:r>
+      <w:proofErr w:type="spellStart"/>
+      <w:proofErr w:type="gramStart"/>
       <w:r>
         <w:rPr>
           <w:i/>
           <w:iCs/>
           <w:w w:val="115"/>
         </w:rPr>
-        <w:t>sortInstruments(</w:t>
-      </w:r>
+        <w:t>sortInstruments</w:t>
+      </w:r>
+      <w:proofErr w:type="spellEnd"/>
+      <w:r>
+        <w:rPr>
+          <w:i/>
+          <w:iCs/>
+          <w:w w:val="115"/>
+        </w:rPr>
+        <w:t>(</w:t>
+      </w:r>
+      <w:proofErr w:type="gramEnd"/>
       <w:r>
         <w:rPr>
           <w:i/>
@@ -1967,7 +2068,21 @@
         <w:rPr>
           <w:w w:val="115"/>
         </w:rPr>
-        <w:t>To solve these problems the user should need an interface to interact with (command-line/console). The console should then call a controller which interacts with the SoundGoodDAO which will retrieve/update data from the database accordingly.</w:t>
+        <w:t xml:space="preserve">To solve these problems the user should need an interface to interact with (command-line/console). The console should then call a controller which interacts with the </w:t>
+      </w:r>
+      <w:proofErr w:type="spellStart"/>
+      <w:r>
+        <w:rPr>
+          <w:w w:val="115"/>
+        </w:rPr>
+        <w:t>SoundGoodDAO</w:t>
+      </w:r>
+      <w:proofErr w:type="spellEnd"/>
+      <w:r>
+        <w:rPr>
+          <w:w w:val="115"/>
+        </w:rPr>
+        <w:t xml:space="preserve"> which will retrieve/update data from the database accordingly.</w:t>
       </w:r>
     </w:p>
     <w:p>
@@ -3135,7 +3250,23 @@
           <w:w w:val="115"/>
         </w:rPr>
         <w:lastRenderedPageBreak/>
-        <w:t xml:space="preserve">not put much effort into mock data at this point which is why the results look a bit “lack-lustre”. </w:t>
+        <w:t>not put much effort into mock data at this point which is why the results look a bit “lack-</w:t>
+      </w:r>
+      <w:proofErr w:type="spellStart"/>
+      <w:r>
+        <w:rPr>
+          <w:iCs/>
+          <w:w w:val="115"/>
+        </w:rPr>
+        <w:t>lustre</w:t>
+      </w:r>
+      <w:proofErr w:type="spellEnd"/>
+      <w:r>
+        <w:rPr>
+          <w:iCs/>
+          <w:w w:val="115"/>
+        </w:rPr>
+        <w:t xml:space="preserve">”. </w:t>
       </w:r>
     </w:p>
     <w:p>
@@ -3882,7 +4013,23 @@
           <w:iCs/>
           <w:w w:val="115"/>
         </w:rPr>
-        <w:t xml:space="preserve">, which works similar to </w:t>
+        <w:t xml:space="preserve">, which works </w:t>
+      </w:r>
+      <w:proofErr w:type="gramStart"/>
+      <w:r>
+        <w:rPr>
+          <w:iCs/>
+          <w:w w:val="115"/>
+        </w:rPr>
+        <w:t>similar to</w:t>
+      </w:r>
+      <w:proofErr w:type="gramEnd"/>
+      <w:r>
+        <w:rPr>
+          <w:iCs/>
+          <w:w w:val="115"/>
+        </w:rPr>
+        <w:t xml:space="preserve"> </w:t>
       </w:r>
       <w:r>
         <w:rPr>
@@ -3917,7 +4064,39 @@
           <w:iCs/>
           <w:w w:val="115"/>
         </w:rPr>
-        <w:t xml:space="preserve"> max_places = booked_places) then “fully booked” should be returned or something </w:t>
+        <w:t xml:space="preserve"> </w:t>
+      </w:r>
+      <w:proofErr w:type="spellStart"/>
+      <w:r>
+        <w:rPr>
+          <w:iCs/>
+          <w:w w:val="115"/>
+        </w:rPr>
+        <w:t>max_places</w:t>
+      </w:r>
+      <w:proofErr w:type="spellEnd"/>
+      <w:r>
+        <w:rPr>
+          <w:iCs/>
+          <w:w w:val="115"/>
+        </w:rPr>
+        <w:t xml:space="preserve"> = </w:t>
+      </w:r>
+      <w:proofErr w:type="spellStart"/>
+      <w:r>
+        <w:rPr>
+          <w:iCs/>
+          <w:w w:val="115"/>
+        </w:rPr>
+        <w:t>booked_places</w:t>
+      </w:r>
+      <w:proofErr w:type="spellEnd"/>
+      <w:r>
+        <w:rPr>
+          <w:iCs/>
+          <w:w w:val="115"/>
+        </w:rPr>
+        <w:t xml:space="preserve">) then “fully booked” should be returned or something </w:t>
       </w:r>
       <w:r>
         <w:rPr>
@@ -4031,8 +4210,17 @@
           <w:iCs/>
           <w:w w:val="115"/>
         </w:rPr>
-        <w:t>that retrieves the result of ensembles_lessons</w:t>
-      </w:r>
+        <w:t xml:space="preserve">that retrieves the result of </w:t>
+      </w:r>
+      <w:proofErr w:type="spellStart"/>
+      <w:r>
+        <w:rPr>
+          <w:iCs/>
+          <w:w w:val="115"/>
+        </w:rPr>
+        <w:t>ensembles_lessons</w:t>
+      </w:r>
+      <w:proofErr w:type="spellEnd"/>
       <w:r>
         <w:rPr>
           <w:iCs/>
@@ -4087,6 +4275,7 @@
         </w:rPr>
         <w:t xml:space="preserve">For the next assignment, we needed to be able to archive lessons. So that when a lesson is no longer active it will be sent to an archive table that stores all the information about the lesson. We had to expand the database with a new table called </w:t>
       </w:r>
+      <w:proofErr w:type="spellStart"/>
       <w:r>
         <w:rPr>
           <w:i/>
@@ -4095,6 +4284,7 @@
         </w:rPr>
         <w:t>lessons_archive</w:t>
       </w:r>
+      <w:proofErr w:type="spellEnd"/>
       <w:r>
         <w:rPr>
           <w:w w:val="115"/>
@@ -4195,7 +4385,21 @@
         <w:rPr>
           <w:w w:val="115"/>
         </w:rPr>
-        <w:t>Figure 3.11: A printout of the statement that inserts a lesson to the archive (lessons_archive table)</w:t>
+        <w:t>Figure 3.11: A printout of the statement that inserts a lesson to the archive (</w:t>
+      </w:r>
+      <w:proofErr w:type="spellStart"/>
+      <w:r>
+        <w:rPr>
+          <w:w w:val="115"/>
+        </w:rPr>
+        <w:t>lessons_archive</w:t>
+      </w:r>
+      <w:proofErr w:type="spellEnd"/>
+      <w:r>
+        <w:rPr>
+          <w:w w:val="115"/>
+        </w:rPr>
+        <w:t xml:space="preserve"> table)</w:t>
       </w:r>
       <w:r>
         <w:rPr>
@@ -4580,7 +4784,35 @@
         <w:rPr>
           <w:w w:val="115"/>
         </w:rPr>
-        <w:t xml:space="preserve"> (“rent &lt;studentId&gt; &lt;instrumentId&gt;”)</w:t>
+        <w:t xml:space="preserve"> (“rent &lt;</w:t>
+      </w:r>
+      <w:proofErr w:type="spellStart"/>
+      <w:r>
+        <w:rPr>
+          <w:w w:val="115"/>
+        </w:rPr>
+        <w:t>studentId</w:t>
+      </w:r>
+      <w:proofErr w:type="spellEnd"/>
+      <w:r>
+        <w:rPr>
+          <w:w w:val="115"/>
+        </w:rPr>
+        <w:t>&gt; &lt;</w:t>
+      </w:r>
+      <w:proofErr w:type="spellStart"/>
+      <w:r>
+        <w:rPr>
+          <w:w w:val="115"/>
+        </w:rPr>
+        <w:t>instrumentId</w:t>
+      </w:r>
+      <w:proofErr w:type="spellEnd"/>
+      <w:r>
+        <w:rPr>
+          <w:w w:val="115"/>
+        </w:rPr>
+        <w:t>&gt;”)</w:t>
       </w:r>
       <w:r>
         <w:rPr>
@@ -4818,7 +5050,21 @@
         <w:rPr>
           <w:w w:val="115"/>
         </w:rPr>
-        <w:t>The last possible command is to terminate a rental. The user will have to input the “terminate” command followed by an instrumentId as an argument. This will terminate the active rental for the student related to the rental and insert the rental information into the archive. See figure 4.5 for a visual representation of how it will look like.</w:t>
+        <w:t xml:space="preserve">The last possible command is to terminate a rental. The user will have to input the “terminate” command followed by an </w:t>
+      </w:r>
+      <w:proofErr w:type="spellStart"/>
+      <w:r>
+        <w:rPr>
+          <w:w w:val="115"/>
+        </w:rPr>
+        <w:t>instrumentId</w:t>
+      </w:r>
+      <w:proofErr w:type="spellEnd"/>
+      <w:r>
+        <w:rPr>
+          <w:w w:val="115"/>
+        </w:rPr>
+        <w:t xml:space="preserve"> as an argument. This will terminate the active rental for the student related to the rental and insert the rental information into the archive. See figure 4.5 for a visual representation of how it will look like.</w:t>
       </w:r>
     </w:p>
     <w:p>
@@ -4943,7 +5189,21 @@
         <w:rPr>
           <w:w w:val="115"/>
         </w:rPr>
-        <w:t>integration, model, startup, view. The startup package includes the main file with the main function. It creates a new instance of the CommandLine-class which takes a parameter to the constructor which is a controller. See figure 4.6.</w:t>
+        <w:t xml:space="preserve">integration, model, startup, view. The startup package includes the main file with the main function. It creates a new instance of the </w:t>
+      </w:r>
+      <w:proofErr w:type="spellStart"/>
+      <w:r>
+        <w:rPr>
+          <w:w w:val="115"/>
+        </w:rPr>
+        <w:t>CommandLine</w:t>
+      </w:r>
+      <w:proofErr w:type="spellEnd"/>
+      <w:r>
+        <w:rPr>
+          <w:w w:val="115"/>
+        </w:rPr>
+        <w:t>-class which takes a parameter to the constructor which is a controller. See figure 4.6.</w:t>
       </w:r>
     </w:p>
     <w:p>
@@ -5051,13 +5311,71 @@
         <w:rPr>
           <w:w w:val="115"/>
         </w:rPr>
-        <w:t>The class CommandLine is the class with which the user will interact. It has only one method called “</w:t>
-      </w:r>
-      <w:r>
-        <w:rPr>
-          <w:w w:val="115"/>
-        </w:rPr>
-        <w:t>runTime()”. It has a while-loop running indefinitely until the user types the “exit” command.  The class CommandLine uses another class from view-package called Commands. That class has all the available commands and helps the CommandLine-class fetch the arguments that the user inputs after each command. See figure 4.7 for the Commands class.</w:t>
+        <w:t xml:space="preserve">The class </w:t>
+      </w:r>
+      <w:proofErr w:type="spellStart"/>
+      <w:r>
+        <w:rPr>
+          <w:w w:val="115"/>
+        </w:rPr>
+        <w:t>CommandLine</w:t>
+      </w:r>
+      <w:proofErr w:type="spellEnd"/>
+      <w:r>
+        <w:rPr>
+          <w:w w:val="115"/>
+        </w:rPr>
+        <w:t xml:space="preserve"> is the class with which the user will interact. It has only one method called “</w:t>
+      </w:r>
+      <w:proofErr w:type="spellStart"/>
+      <w:proofErr w:type="gramStart"/>
+      <w:r>
+        <w:rPr>
+          <w:w w:val="115"/>
+        </w:rPr>
+        <w:t>runTime</w:t>
+      </w:r>
+      <w:proofErr w:type="spellEnd"/>
+      <w:r>
+        <w:rPr>
+          <w:w w:val="115"/>
+        </w:rPr>
+        <w:t>(</w:t>
+      </w:r>
+      <w:proofErr w:type="gramEnd"/>
+      <w:r>
+        <w:rPr>
+          <w:w w:val="115"/>
+        </w:rPr>
+        <w:t xml:space="preserve">)”. It has a while-loop running indefinitely until the user types the “exit” command.  The class </w:t>
+      </w:r>
+      <w:proofErr w:type="spellStart"/>
+      <w:r>
+        <w:rPr>
+          <w:w w:val="115"/>
+        </w:rPr>
+        <w:t>CommandLine</w:t>
+      </w:r>
+      <w:proofErr w:type="spellEnd"/>
+      <w:r>
+        <w:rPr>
+          <w:w w:val="115"/>
+        </w:rPr>
+        <w:t xml:space="preserve"> uses another class from view-package called Commands. That class has all the available commands and helps the </w:t>
+      </w:r>
+      <w:proofErr w:type="spellStart"/>
+      <w:r>
+        <w:rPr>
+          <w:w w:val="115"/>
+        </w:rPr>
+        <w:t>CommandLine</w:t>
+      </w:r>
+      <w:proofErr w:type="spellEnd"/>
+      <w:r>
+        <w:rPr>
+          <w:w w:val="115"/>
+        </w:rPr>
+        <w:t>-class fetch the arguments that the user inputs after each command. See figure 4.7 for the Commands class.</w:t>
       </w:r>
     </w:p>
     <w:p>
@@ -5164,13 +5482,111 @@
         <w:rPr>
           <w:w w:val="115"/>
         </w:rPr>
-        <w:t xml:space="preserve">The listCommands-method returns a String with all the available </w:t>
-      </w:r>
-      <w:r>
-        <w:rPr>
-          <w:w w:val="115"/>
-        </w:rPr>
-        <w:t xml:space="preserve">commands to the CommandLine class. The input method splits the input string into an array, it splits the string by a “blank space”, and then returns the first inputed “word” to CommandLine so it can read what command the user is trying to run. The getArgument-method takes an integer (the wanted argument with the index starting at 0) and returns the argument at that place. This is so the program can easily extract instrumentId or studentId if it is necessary. </w:t>
+        <w:t xml:space="preserve">The </w:t>
+      </w:r>
+      <w:proofErr w:type="spellStart"/>
+      <w:r>
+        <w:rPr>
+          <w:w w:val="115"/>
+        </w:rPr>
+        <w:t>listCommands</w:t>
+      </w:r>
+      <w:proofErr w:type="spellEnd"/>
+      <w:r>
+        <w:rPr>
+          <w:w w:val="115"/>
+        </w:rPr>
+        <w:t xml:space="preserve">-method returns a String with all the available </w:t>
+      </w:r>
+      <w:r>
+        <w:rPr>
+          <w:w w:val="115"/>
+        </w:rPr>
+        <w:t xml:space="preserve">commands to the </w:t>
+      </w:r>
+      <w:proofErr w:type="spellStart"/>
+      <w:r>
+        <w:rPr>
+          <w:w w:val="115"/>
+        </w:rPr>
+        <w:t>CommandLine</w:t>
+      </w:r>
+      <w:proofErr w:type="spellEnd"/>
+      <w:r>
+        <w:rPr>
+          <w:w w:val="115"/>
+        </w:rPr>
+        <w:t xml:space="preserve"> class. The input method splits the input string into an array, it splits the string by a “blank space”, and then returns the first </w:t>
+      </w:r>
+      <w:proofErr w:type="spellStart"/>
+      <w:r>
+        <w:rPr>
+          <w:w w:val="115"/>
+        </w:rPr>
+        <w:t>inputed</w:t>
+      </w:r>
+      <w:proofErr w:type="spellEnd"/>
+      <w:r>
+        <w:rPr>
+          <w:w w:val="115"/>
+        </w:rPr>
+        <w:t xml:space="preserve"> “word” to </w:t>
+      </w:r>
+      <w:proofErr w:type="spellStart"/>
+      <w:r>
+        <w:rPr>
+          <w:w w:val="115"/>
+        </w:rPr>
+        <w:t>CommandLine</w:t>
+      </w:r>
+      <w:proofErr w:type="spellEnd"/>
+      <w:r>
+        <w:rPr>
+          <w:w w:val="115"/>
+        </w:rPr>
+        <w:t xml:space="preserve"> so it can read what command the user is trying to run. The </w:t>
+      </w:r>
+      <w:proofErr w:type="spellStart"/>
+      <w:r>
+        <w:rPr>
+          <w:w w:val="115"/>
+        </w:rPr>
+        <w:t>getArgument</w:t>
+      </w:r>
+      <w:proofErr w:type="spellEnd"/>
+      <w:r>
+        <w:rPr>
+          <w:w w:val="115"/>
+        </w:rPr>
+        <w:t xml:space="preserve">-method takes an integer (the wanted argument with the index starting at 0) and returns the argument at that place. This is so the program can easily extract </w:t>
+      </w:r>
+      <w:proofErr w:type="spellStart"/>
+      <w:r>
+        <w:rPr>
+          <w:w w:val="115"/>
+        </w:rPr>
+        <w:t>instrumentId</w:t>
+      </w:r>
+      <w:proofErr w:type="spellEnd"/>
+      <w:r>
+        <w:rPr>
+          <w:w w:val="115"/>
+        </w:rPr>
+        <w:t xml:space="preserve"> or </w:t>
+      </w:r>
+      <w:proofErr w:type="spellStart"/>
+      <w:r>
+        <w:rPr>
+          <w:w w:val="115"/>
+        </w:rPr>
+        <w:t>studentId</w:t>
+      </w:r>
+      <w:proofErr w:type="spellEnd"/>
+      <w:r>
+        <w:rPr>
+          <w:w w:val="115"/>
+        </w:rPr>
+        <w:t xml:space="preserve"> if it is necessary. </w:t>
       </w:r>
     </w:p>
     <w:p>
@@ -5299,7 +5715,35 @@
         <w:rPr>
           <w:w w:val="115"/>
         </w:rPr>
-        <w:t>When “li” is run. The view calls the function listInstrumentsRental with the parameter of type (the type of instrument that the user wants to be returned). The method returns an ArrayList containing the type Instruments</w:t>
+        <w:t xml:space="preserve">When “li” is run. The view calls the function </w:t>
+      </w:r>
+      <w:proofErr w:type="spellStart"/>
+      <w:r>
+        <w:rPr>
+          <w:w w:val="115"/>
+        </w:rPr>
+        <w:t>listInstrumentsRental</w:t>
+      </w:r>
+      <w:proofErr w:type="spellEnd"/>
+      <w:r>
+        <w:rPr>
+          <w:w w:val="115"/>
+        </w:rPr>
+        <w:t xml:space="preserve"> with the parameter of type (the type of instrument that the user wants to be returned). The method returns an </w:t>
+      </w:r>
+      <w:proofErr w:type="spellStart"/>
+      <w:r>
+        <w:rPr>
+          <w:w w:val="115"/>
+        </w:rPr>
+        <w:t>ArrayList</w:t>
+      </w:r>
+      <w:proofErr w:type="spellEnd"/>
+      <w:r>
+        <w:rPr>
+          <w:w w:val="115"/>
+        </w:rPr>
+        <w:t xml:space="preserve"> containing the type Instruments</w:t>
       </w:r>
       <w:r>
         <w:rPr>
@@ -5447,7 +5891,35 @@
         <w:rPr>
           <w:w w:val="115"/>
         </w:rPr>
-        <w:t xml:space="preserve"> it will create a new instance of the object SgDAO, which will be the SoundGoodDAO (Database-Access-Object). That object will be responsible for retrieving/updating data to the database. It does this in the constructor, see figure 4.</w:t>
+        <w:t xml:space="preserve"> it will create a new instance of the object </w:t>
+      </w:r>
+      <w:proofErr w:type="spellStart"/>
+      <w:r>
+        <w:rPr>
+          <w:w w:val="115"/>
+        </w:rPr>
+        <w:t>SgDAO</w:t>
+      </w:r>
+      <w:proofErr w:type="spellEnd"/>
+      <w:r>
+        <w:rPr>
+          <w:w w:val="115"/>
+        </w:rPr>
+        <w:t xml:space="preserve">, which will be the </w:t>
+      </w:r>
+      <w:proofErr w:type="spellStart"/>
+      <w:r>
+        <w:rPr>
+          <w:w w:val="115"/>
+        </w:rPr>
+        <w:t>SoundGoodDAO</w:t>
+      </w:r>
+      <w:proofErr w:type="spellEnd"/>
+      <w:r>
+        <w:rPr>
+          <w:w w:val="115"/>
+        </w:rPr>
+        <w:t xml:space="preserve"> (Database-Access-Object). That object will be responsible for retrieving/updating data to the database. It does this in the constructor, see figure 4.</w:t>
       </w:r>
       <w:r>
         <w:rPr>
@@ -5586,7 +6058,21 @@
         <w:rPr>
           <w:w w:val="115"/>
         </w:rPr>
-        <w:t xml:space="preserve">If the object sgDAO </w:t>
+        <w:t xml:space="preserve">If the object </w:t>
+      </w:r>
+      <w:proofErr w:type="spellStart"/>
+      <w:r>
+        <w:rPr>
+          <w:w w:val="115"/>
+        </w:rPr>
+        <w:t>sgDAO</w:t>
+      </w:r>
+      <w:proofErr w:type="spellEnd"/>
+      <w:r>
+        <w:rPr>
+          <w:w w:val="115"/>
+        </w:rPr>
+        <w:t xml:space="preserve"> </w:t>
       </w:r>
       <w:r>
         <w:rPr>
@@ -5598,7 +6084,21 @@
         <w:rPr>
           <w:w w:val="115"/>
         </w:rPr>
-        <w:t xml:space="preserve"> connect to the database it will throw an SgDBException, which the main method will catch. </w:t>
+        <w:t xml:space="preserve"> connect to the database it will throw an </w:t>
+      </w:r>
+      <w:proofErr w:type="spellStart"/>
+      <w:r>
+        <w:rPr>
+          <w:w w:val="115"/>
+        </w:rPr>
+        <w:t>SgDBException</w:t>
+      </w:r>
+      <w:proofErr w:type="spellEnd"/>
+      <w:r>
+        <w:rPr>
+          <w:w w:val="115"/>
+        </w:rPr>
+        <w:t xml:space="preserve">, which the main method will catch. </w:t>
       </w:r>
     </w:p>
     <w:p>
@@ -5633,7 +6133,21 @@
         <w:rPr>
           <w:w w:val="115"/>
         </w:rPr>
-        <w:t xml:space="preserve"> listInstrumentRental </w:t>
+        <w:t xml:space="preserve"> </w:t>
+      </w:r>
+      <w:proofErr w:type="spellStart"/>
+      <w:r>
+        <w:rPr>
+          <w:w w:val="115"/>
+        </w:rPr>
+        <w:t>listInstrumentRental</w:t>
+      </w:r>
+      <w:proofErr w:type="spellEnd"/>
+      <w:r>
+        <w:rPr>
+          <w:w w:val="115"/>
+        </w:rPr>
+        <w:t xml:space="preserve"> </w:t>
       </w:r>
       <w:r>
         <w:rPr>
@@ -5651,7 +6165,21 @@
         <w:rPr>
           <w:w w:val="115"/>
         </w:rPr>
-        <w:t xml:space="preserve"> that sgDAO will return or throw an exception if something went wrong. See figure 4.11.</w:t>
+        <w:t xml:space="preserve"> that </w:t>
+      </w:r>
+      <w:proofErr w:type="spellStart"/>
+      <w:r>
+        <w:rPr>
+          <w:w w:val="115"/>
+        </w:rPr>
+        <w:t>sgDAO</w:t>
+      </w:r>
+      <w:proofErr w:type="spellEnd"/>
+      <w:r>
+        <w:rPr>
+          <w:w w:val="115"/>
+        </w:rPr>
+        <w:t xml:space="preserve"> will return or throw an exception if something went wrong. See figure 4.11.</w:t>
       </w:r>
     </w:p>
     <w:p>
@@ -5736,29 +6264,57 @@
         <w:rPr>
           <w:w w:val="115"/>
         </w:rPr>
-        <w:t>Figure 4.11: A printout of the listInstrumentRental method in class Controller</w:t>
-      </w:r>
-    </w:p>
-    <w:p>
-      <w:pPr>
-        <w:jc w:val="both"/>
-        <w:rPr>
-          <w:w w:val="115"/>
-        </w:rPr>
-      </w:pPr>
-    </w:p>
-    <w:p>
-      <w:pPr>
-        <w:jc w:val="both"/>
-        <w:rPr>
-          <w:w w:val="115"/>
-        </w:rPr>
-      </w:pPr>
-      <w:r>
-        <w:rPr>
-          <w:w w:val="115"/>
-        </w:rPr>
-        <w:t xml:space="preserve">When the SgDAO class is </w:t>
+        <w:t xml:space="preserve">Figure 4.11: A printout of the </w:t>
+      </w:r>
+      <w:proofErr w:type="spellStart"/>
+      <w:r>
+        <w:rPr>
+          <w:w w:val="115"/>
+        </w:rPr>
+        <w:t>listInstrumentRental</w:t>
+      </w:r>
+      <w:proofErr w:type="spellEnd"/>
+      <w:r>
+        <w:rPr>
+          <w:w w:val="115"/>
+        </w:rPr>
+        <w:t xml:space="preserve"> method in class Controller</w:t>
+      </w:r>
+    </w:p>
+    <w:p>
+      <w:pPr>
+        <w:jc w:val="both"/>
+        <w:rPr>
+          <w:w w:val="115"/>
+        </w:rPr>
+      </w:pPr>
+    </w:p>
+    <w:p>
+      <w:pPr>
+        <w:jc w:val="both"/>
+        <w:rPr>
+          <w:w w:val="115"/>
+        </w:rPr>
+      </w:pPr>
+      <w:r>
+        <w:rPr>
+          <w:w w:val="115"/>
+        </w:rPr>
+        <w:t xml:space="preserve">When the </w:t>
+      </w:r>
+      <w:proofErr w:type="spellStart"/>
+      <w:r>
+        <w:rPr>
+          <w:w w:val="115"/>
+        </w:rPr>
+        <w:t>SgDAO</w:t>
+      </w:r>
+      <w:proofErr w:type="spellEnd"/>
+      <w:r>
+        <w:rPr>
+          <w:w w:val="115"/>
+        </w:rPr>
+        <w:t xml:space="preserve"> class is </w:t>
       </w:r>
       <w:r>
         <w:rPr>
@@ -5855,7 +6411,21 @@
         <w:rPr>
           <w:w w:val="115"/>
         </w:rPr>
-        <w:t>Figure 4.12: A printout of SgDAOs constructor.</w:t>
+        <w:t xml:space="preserve">Figure 4.12: A printout of </w:t>
+      </w:r>
+      <w:proofErr w:type="spellStart"/>
+      <w:r>
+        <w:rPr>
+          <w:w w:val="115"/>
+        </w:rPr>
+        <w:t>SgDAOs</w:t>
+      </w:r>
+      <w:proofErr w:type="spellEnd"/>
+      <w:r>
+        <w:rPr>
+          <w:w w:val="115"/>
+        </w:rPr>
+        <w:t xml:space="preserve"> constructor.</w:t>
       </w:r>
     </w:p>
     <w:p>
@@ -5962,7 +6532,49 @@
         <w:rPr>
           <w:w w:val="115"/>
         </w:rPr>
-        <w:t xml:space="preserve">The connect method is also called the prepareStatements method in the end but I will go through it later. When getInstruments is called from the controller it will fetch all the instruments where “instrument” is the type (instrument-type user wants) and where is_rented is false because the user only wants available instruments to be listed. See figure 4.13 for the query. </w:t>
+        <w:t xml:space="preserve">The connect method is also called the </w:t>
+      </w:r>
+      <w:proofErr w:type="spellStart"/>
+      <w:r>
+        <w:rPr>
+          <w:w w:val="115"/>
+        </w:rPr>
+        <w:t>prepareStatements</w:t>
+      </w:r>
+      <w:proofErr w:type="spellEnd"/>
+      <w:r>
+        <w:rPr>
+          <w:w w:val="115"/>
+        </w:rPr>
+        <w:t xml:space="preserve"> method in the end but I will go through it later. When </w:t>
+      </w:r>
+      <w:proofErr w:type="spellStart"/>
+      <w:r>
+        <w:rPr>
+          <w:w w:val="115"/>
+        </w:rPr>
+        <w:t>getInstruments</w:t>
+      </w:r>
+      <w:proofErr w:type="spellEnd"/>
+      <w:r>
+        <w:rPr>
+          <w:w w:val="115"/>
+        </w:rPr>
+        <w:t xml:space="preserve"> is called from the controller it will fetch all the instruments where “instrument” is the type (instrument-type user wants) and where </w:t>
+      </w:r>
+      <w:proofErr w:type="spellStart"/>
+      <w:r>
+        <w:rPr>
+          <w:w w:val="115"/>
+        </w:rPr>
+        <w:t>is_rented</w:t>
+      </w:r>
+      <w:proofErr w:type="spellEnd"/>
+      <w:r>
+        <w:rPr>
+          <w:w w:val="115"/>
+        </w:rPr>
+        <w:t xml:space="preserve"> is false because the user only wants available instruments to be listed. See figure 4.13 for the query. </w:t>
       </w:r>
     </w:p>
     <w:p>
@@ -6077,7 +6689,21 @@
         <w:rPr>
           <w:w w:val="115"/>
         </w:rPr>
-        <w:t>The method will fetch all the instruments that meet the requirements and instantiate a new object of type Instruments which will be added to an ArrayList and later returned to the controller which will return into the view for the data to be displayed. See figure 4.14.</w:t>
+        <w:t xml:space="preserve">The method will fetch all the instruments that meet the requirements and instantiate a new object of type Instruments which will be added to an </w:t>
+      </w:r>
+      <w:proofErr w:type="spellStart"/>
+      <w:r>
+        <w:rPr>
+          <w:w w:val="115"/>
+        </w:rPr>
+        <w:t>ArrayList</w:t>
+      </w:r>
+      <w:proofErr w:type="spellEnd"/>
+      <w:r>
+        <w:rPr>
+          <w:w w:val="115"/>
+        </w:rPr>
+        <w:t xml:space="preserve"> and later returned to the controller which will return into the view for the data to be displayed. See figure 4.14.</w:t>
       </w:r>
     </w:p>
     <w:p>
@@ -6162,7 +6788,35 @@
         <w:rPr>
           <w:w w:val="115"/>
         </w:rPr>
-        <w:t>Figure 4.14: A printout of the method getInstruments in the SgDAO class.</w:t>
+        <w:t xml:space="preserve">Figure 4.14: A printout of the method </w:t>
+      </w:r>
+      <w:proofErr w:type="spellStart"/>
+      <w:r>
+        <w:rPr>
+          <w:w w:val="115"/>
+        </w:rPr>
+        <w:t>getInstruments</w:t>
+      </w:r>
+      <w:proofErr w:type="spellEnd"/>
+      <w:r>
+        <w:rPr>
+          <w:w w:val="115"/>
+        </w:rPr>
+        <w:t xml:space="preserve"> in the </w:t>
+      </w:r>
+      <w:proofErr w:type="spellStart"/>
+      <w:r>
+        <w:rPr>
+          <w:w w:val="115"/>
+        </w:rPr>
+        <w:t>SgDAO</w:t>
+      </w:r>
+      <w:proofErr w:type="spellEnd"/>
+      <w:r>
+        <w:rPr>
+          <w:w w:val="115"/>
+        </w:rPr>
+        <w:t xml:space="preserve"> class.</w:t>
       </w:r>
     </w:p>
     <w:p>
@@ -6190,13 +6844,69 @@
         <w:rPr>
           <w:w w:val="115"/>
         </w:rPr>
-        <w:t xml:space="preserve">two separate methods that are called in the SgDAO class. One for counting the number of rented instruments by a student and another which updates the database with the relevant information. </w:t>
-      </w:r>
-      <w:r>
-        <w:rPr>
-          <w:w w:val="115"/>
-        </w:rPr>
-        <w:t xml:space="preserve">The controller sends the first request to the SgDAO class, to retrieve the number of active rentals that the student has. Method countRentals only takes one parameter (studentId) and returns the number of active rentals </w:t>
+        <w:t xml:space="preserve">two separate methods that are called in the </w:t>
+      </w:r>
+      <w:proofErr w:type="spellStart"/>
+      <w:r>
+        <w:rPr>
+          <w:w w:val="115"/>
+        </w:rPr>
+        <w:t>SgDAO</w:t>
+      </w:r>
+      <w:proofErr w:type="spellEnd"/>
+      <w:r>
+        <w:rPr>
+          <w:w w:val="115"/>
+        </w:rPr>
+        <w:t xml:space="preserve"> class. One for counting the number of rented instruments by a student and another which updates the database with the relevant information. </w:t>
+      </w:r>
+      <w:r>
+        <w:rPr>
+          <w:w w:val="115"/>
+        </w:rPr>
+        <w:t xml:space="preserve">The controller sends the first request to the </w:t>
+      </w:r>
+      <w:proofErr w:type="spellStart"/>
+      <w:r>
+        <w:rPr>
+          <w:w w:val="115"/>
+        </w:rPr>
+        <w:t>SgDAO</w:t>
+      </w:r>
+      <w:proofErr w:type="spellEnd"/>
+      <w:r>
+        <w:rPr>
+          <w:w w:val="115"/>
+        </w:rPr>
+        <w:t xml:space="preserve"> class, to retrieve the number of active rentals that the student has. Method </w:t>
+      </w:r>
+      <w:proofErr w:type="spellStart"/>
+      <w:r>
+        <w:rPr>
+          <w:w w:val="115"/>
+        </w:rPr>
+        <w:t>countRentals</w:t>
+      </w:r>
+      <w:proofErr w:type="spellEnd"/>
+      <w:r>
+        <w:rPr>
+          <w:w w:val="115"/>
+        </w:rPr>
+        <w:t xml:space="preserve"> only takes one parameter (</w:t>
+      </w:r>
+      <w:proofErr w:type="spellStart"/>
+      <w:r>
+        <w:rPr>
+          <w:w w:val="115"/>
+        </w:rPr>
+        <w:t>studentId</w:t>
+      </w:r>
+      <w:proofErr w:type="spellEnd"/>
+      <w:r>
+        <w:rPr>
+          <w:w w:val="115"/>
+        </w:rPr>
+        <w:t xml:space="preserve">) and returns the number of active rentals </w:t>
       </w:r>
       <w:r>
         <w:rPr>
@@ -6296,29 +7006,71 @@
         <w:rPr>
           <w:w w:val="115"/>
         </w:rPr>
-        <w:t>Figure 4.15: A printout of countRentals method in SgDAO class.</w:t>
-      </w:r>
-    </w:p>
-    <w:p>
-      <w:pPr>
-        <w:jc w:val="both"/>
-        <w:rPr>
-          <w:w w:val="115"/>
-        </w:rPr>
-      </w:pPr>
-    </w:p>
-    <w:p>
-      <w:pPr>
-        <w:jc w:val="both"/>
-        <w:rPr>
-          <w:w w:val="115"/>
-        </w:rPr>
-      </w:pPr>
-      <w:r>
-        <w:rPr>
-          <w:w w:val="115"/>
-        </w:rPr>
-        <w:t xml:space="preserve">The query which is processed in the method selects the number of rows that are returned by the database where the row in table instrument_rental </w:t>
+        <w:t xml:space="preserve">Figure 4.15: A printout of </w:t>
+      </w:r>
+      <w:proofErr w:type="spellStart"/>
+      <w:r>
+        <w:rPr>
+          <w:w w:val="115"/>
+        </w:rPr>
+        <w:t>countRentals</w:t>
+      </w:r>
+      <w:proofErr w:type="spellEnd"/>
+      <w:r>
+        <w:rPr>
+          <w:w w:val="115"/>
+        </w:rPr>
+        <w:t xml:space="preserve"> method in </w:t>
+      </w:r>
+      <w:proofErr w:type="spellStart"/>
+      <w:r>
+        <w:rPr>
+          <w:w w:val="115"/>
+        </w:rPr>
+        <w:t>SgDAO</w:t>
+      </w:r>
+      <w:proofErr w:type="spellEnd"/>
+      <w:r>
+        <w:rPr>
+          <w:w w:val="115"/>
+        </w:rPr>
+        <w:t xml:space="preserve"> class.</w:t>
+      </w:r>
+    </w:p>
+    <w:p>
+      <w:pPr>
+        <w:jc w:val="both"/>
+        <w:rPr>
+          <w:w w:val="115"/>
+        </w:rPr>
+      </w:pPr>
+    </w:p>
+    <w:p>
+      <w:pPr>
+        <w:jc w:val="both"/>
+        <w:rPr>
+          <w:w w:val="115"/>
+        </w:rPr>
+      </w:pPr>
+      <w:r>
+        <w:rPr>
+          <w:w w:val="115"/>
+        </w:rPr>
+        <w:t xml:space="preserve">The query which is processed in the method selects the number of rows that are returned by the database where the row in table </w:t>
+      </w:r>
+      <w:proofErr w:type="spellStart"/>
+      <w:r>
+        <w:rPr>
+          <w:w w:val="115"/>
+        </w:rPr>
+        <w:t>instrument_rental</w:t>
+      </w:r>
+      <w:proofErr w:type="spellEnd"/>
+      <w:r>
+        <w:rPr>
+          <w:w w:val="115"/>
+        </w:rPr>
+        <w:t xml:space="preserve"> </w:t>
       </w:r>
       <w:r>
         <w:rPr>
@@ -6330,7 +7082,35 @@
         <w:rPr>
           <w:w w:val="115"/>
         </w:rPr>
-        <w:t xml:space="preserve"> fulfil the corresponding student_id and that is_rented is true. </w:t>
+        <w:t xml:space="preserve"> fulfil the corresponding </w:t>
+      </w:r>
+      <w:proofErr w:type="spellStart"/>
+      <w:r>
+        <w:rPr>
+          <w:w w:val="115"/>
+        </w:rPr>
+        <w:t>student_id</w:t>
+      </w:r>
+      <w:proofErr w:type="spellEnd"/>
+      <w:r>
+        <w:rPr>
+          <w:w w:val="115"/>
+        </w:rPr>
+        <w:t xml:space="preserve"> and that </w:t>
+      </w:r>
+      <w:proofErr w:type="spellStart"/>
+      <w:r>
+        <w:rPr>
+          <w:w w:val="115"/>
+        </w:rPr>
+        <w:t>is_rented</w:t>
+      </w:r>
+      <w:proofErr w:type="spellEnd"/>
+      <w:r>
+        <w:rPr>
+          <w:w w:val="115"/>
+        </w:rPr>
+        <w:t xml:space="preserve"> is true. </w:t>
       </w:r>
       <w:r>
         <w:rPr>
@@ -6449,7 +7229,35 @@
         <w:rPr>
           <w:w w:val="115"/>
         </w:rPr>
-        <w:t>The controller returns the data it has just recived from the sgDAO object and return it to the view. See figure 4.17.</w:t>
+        <w:t xml:space="preserve">The controller returns the data it has just </w:t>
+      </w:r>
+      <w:proofErr w:type="spellStart"/>
+      <w:r>
+        <w:rPr>
+          <w:w w:val="115"/>
+        </w:rPr>
+        <w:t>recived</w:t>
+      </w:r>
+      <w:proofErr w:type="spellEnd"/>
+      <w:r>
+        <w:rPr>
+          <w:w w:val="115"/>
+        </w:rPr>
+        <w:t xml:space="preserve"> from the </w:t>
+      </w:r>
+      <w:proofErr w:type="spellStart"/>
+      <w:r>
+        <w:rPr>
+          <w:w w:val="115"/>
+        </w:rPr>
+        <w:t>sgDAO</w:t>
+      </w:r>
+      <w:proofErr w:type="spellEnd"/>
+      <w:r>
+        <w:rPr>
+          <w:w w:val="115"/>
+        </w:rPr>
+        <w:t xml:space="preserve"> object and return it to the view. See figure 4.17.</w:t>
       </w:r>
     </w:p>
     <w:p>
@@ -6535,7 +7343,21 @@
         <w:rPr>
           <w:w w:val="115"/>
         </w:rPr>
-        <w:t>Figure 4.17: A printout of the method checkRentPossibility.</w:t>
+        <w:t xml:space="preserve">Figure 4.17: A printout of the method </w:t>
+      </w:r>
+      <w:proofErr w:type="spellStart"/>
+      <w:r>
+        <w:rPr>
+          <w:w w:val="115"/>
+        </w:rPr>
+        <w:t>checkRentPossibility</w:t>
+      </w:r>
+      <w:proofErr w:type="spellEnd"/>
+      <w:r>
+        <w:rPr>
+          <w:w w:val="115"/>
+        </w:rPr>
+        <w:t>.</w:t>
       </w:r>
     </w:p>
     <w:p>
@@ -6587,7 +7409,49 @@
         <w:rPr>
           <w:w w:val="115"/>
         </w:rPr>
-        <w:t>If the user proceeds with the renting process the controller through the method rentInstrument which takes studentId and instrumentId as parameters. See figure 4.18.</w:t>
+        <w:t xml:space="preserve">If the user proceeds with the renting process the controller through the method </w:t>
+      </w:r>
+      <w:proofErr w:type="spellStart"/>
+      <w:r>
+        <w:rPr>
+          <w:w w:val="115"/>
+        </w:rPr>
+        <w:t>rentInstrument</w:t>
+      </w:r>
+      <w:proofErr w:type="spellEnd"/>
+      <w:r>
+        <w:rPr>
+          <w:w w:val="115"/>
+        </w:rPr>
+        <w:t xml:space="preserve"> which takes </w:t>
+      </w:r>
+      <w:proofErr w:type="spellStart"/>
+      <w:r>
+        <w:rPr>
+          <w:w w:val="115"/>
+        </w:rPr>
+        <w:t>studentId</w:t>
+      </w:r>
+      <w:proofErr w:type="spellEnd"/>
+      <w:r>
+        <w:rPr>
+          <w:w w:val="115"/>
+        </w:rPr>
+        <w:t xml:space="preserve"> and </w:t>
+      </w:r>
+      <w:proofErr w:type="spellStart"/>
+      <w:r>
+        <w:rPr>
+          <w:w w:val="115"/>
+        </w:rPr>
+        <w:t>instrumentId</w:t>
+      </w:r>
+      <w:proofErr w:type="spellEnd"/>
+      <w:r>
+        <w:rPr>
+          <w:w w:val="115"/>
+        </w:rPr>
+        <w:t xml:space="preserve"> as parameters. See figure 4.18.</w:t>
       </w:r>
     </w:p>
     <w:p>
@@ -6672,29 +7536,71 @@
         <w:rPr>
           <w:w w:val="115"/>
         </w:rPr>
-        <w:t>Figure 4.18: A printout of the method rentInstrument.</w:t>
-      </w:r>
-    </w:p>
-    <w:p>
-      <w:pPr>
-        <w:jc w:val="both"/>
-        <w:rPr>
-          <w:w w:val="115"/>
-        </w:rPr>
-      </w:pPr>
-    </w:p>
-    <w:p>
-      <w:pPr>
-        <w:jc w:val="both"/>
-        <w:rPr>
-          <w:w w:val="115"/>
-        </w:rPr>
-      </w:pPr>
-      <w:r>
-        <w:rPr>
-          <w:w w:val="115"/>
-        </w:rPr>
-        <w:t xml:space="preserve">When the controller calls sgDAOs method rentInstrument, it should update the database accordingly. This is where ACID properties where even if something fails it will not update the database incompletely. When renting an instrument two datasets from two different tables </w:t>
+        <w:t xml:space="preserve">Figure 4.18: A printout of the method </w:t>
+      </w:r>
+      <w:proofErr w:type="spellStart"/>
+      <w:r>
+        <w:rPr>
+          <w:w w:val="115"/>
+        </w:rPr>
+        <w:t>rentInstrument</w:t>
+      </w:r>
+      <w:proofErr w:type="spellEnd"/>
+      <w:r>
+        <w:rPr>
+          <w:w w:val="115"/>
+        </w:rPr>
+        <w:t>.</w:t>
+      </w:r>
+    </w:p>
+    <w:p>
+      <w:pPr>
+        <w:jc w:val="both"/>
+        <w:rPr>
+          <w:w w:val="115"/>
+        </w:rPr>
+      </w:pPr>
+    </w:p>
+    <w:p>
+      <w:pPr>
+        <w:jc w:val="both"/>
+        <w:rPr>
+          <w:w w:val="115"/>
+        </w:rPr>
+      </w:pPr>
+      <w:r>
+        <w:rPr>
+          <w:w w:val="115"/>
+        </w:rPr>
+        <w:t xml:space="preserve">When the controller calls </w:t>
+      </w:r>
+      <w:proofErr w:type="spellStart"/>
+      <w:r>
+        <w:rPr>
+          <w:w w:val="115"/>
+        </w:rPr>
+        <w:t>sgDAOs</w:t>
+      </w:r>
+      <w:proofErr w:type="spellEnd"/>
+      <w:r>
+        <w:rPr>
+          <w:w w:val="115"/>
+        </w:rPr>
+        <w:t xml:space="preserve"> method </w:t>
+      </w:r>
+      <w:proofErr w:type="spellStart"/>
+      <w:r>
+        <w:rPr>
+          <w:w w:val="115"/>
+        </w:rPr>
+        <w:t>rentInstrument</w:t>
+      </w:r>
+      <w:proofErr w:type="spellEnd"/>
+      <w:r>
+        <w:rPr>
+          <w:w w:val="115"/>
+        </w:rPr>
+        <w:t xml:space="preserve">, it should update the database accordingly. This is where ACID properties where even if something fails it will not update the database incompletely. When renting an instrument two datasets from two different tables </w:t>
       </w:r>
       <w:r>
         <w:rPr>
@@ -6736,7 +7642,21 @@
         <w:rPr>
           <w:w w:val="115"/>
         </w:rPr>
-        <w:t xml:space="preserve">. Instead of having two separate statements be called and risking only one succeeds we needed to rewrite it so that all is in one statement. This was done with the following statement, see figure 4.19 for statement and 4.20 for rentInstrument method. </w:t>
+        <w:t xml:space="preserve">. Instead of having two separate statements be called and risking only one succeeds we needed to rewrite it so that all is in one statement. This was done with the following statement, see figure 4.19 for statement and 4.20 for </w:t>
+      </w:r>
+      <w:proofErr w:type="spellStart"/>
+      <w:r>
+        <w:rPr>
+          <w:w w:val="115"/>
+        </w:rPr>
+        <w:t>rentInstrument</w:t>
+      </w:r>
+      <w:proofErr w:type="spellEnd"/>
+      <w:r>
+        <w:rPr>
+          <w:w w:val="115"/>
+        </w:rPr>
+        <w:t xml:space="preserve"> method. </w:t>
       </w:r>
     </w:p>
     <w:p>
@@ -6837,12 +7757,14 @@
         <w:t xml:space="preserve"> responsible for renting an instrument, credit for the idea goes to thread on </w:t>
       </w:r>
       <w:hyperlink r:id="rId54" w:history="1">
+        <w:proofErr w:type="spellStart"/>
         <w:r>
           <w:rPr>
             <w:w w:val="115"/>
           </w:rPr>
           <w:t>StackOverflow</w:t>
         </w:r>
+        <w:proofErr w:type="spellEnd"/>
       </w:hyperlink>
       <w:r>
         <w:rPr>
@@ -6933,7 +7855,35 @@
         <w:rPr>
           <w:w w:val="115"/>
         </w:rPr>
-        <w:t>Figure 4.20: A printout of the method rentInstrument in the SgDAO class.</w:t>
+        <w:t xml:space="preserve">Figure 4.20: A printout of the method </w:t>
+      </w:r>
+      <w:proofErr w:type="spellStart"/>
+      <w:r>
+        <w:rPr>
+          <w:w w:val="115"/>
+        </w:rPr>
+        <w:t>rentInstrument</w:t>
+      </w:r>
+      <w:proofErr w:type="spellEnd"/>
+      <w:r>
+        <w:rPr>
+          <w:w w:val="115"/>
+        </w:rPr>
+        <w:t xml:space="preserve"> in the </w:t>
+      </w:r>
+      <w:proofErr w:type="spellStart"/>
+      <w:r>
+        <w:rPr>
+          <w:w w:val="115"/>
+        </w:rPr>
+        <w:t>SgDAO</w:t>
+      </w:r>
+      <w:proofErr w:type="spellEnd"/>
+      <w:r>
+        <w:rPr>
+          <w:w w:val="115"/>
+        </w:rPr>
+        <w:t xml:space="preserve"> class.</w:t>
       </w:r>
     </w:p>
     <w:p>
@@ -6979,7 +7929,49 @@
         <w:rPr>
           <w:w w:val="115"/>
         </w:rPr>
-        <w:t>command “terminate &lt;instrumentId&gt;” which will call the controllers’ method terminateRental. The method calls to methods in sgDAO, one which adds the rental to the instruments-archive and the second one which terminates the rental.</w:t>
+        <w:t>command “terminate &lt;</w:t>
+      </w:r>
+      <w:proofErr w:type="spellStart"/>
+      <w:r>
+        <w:rPr>
+          <w:w w:val="115"/>
+        </w:rPr>
+        <w:t>instrumentId</w:t>
+      </w:r>
+      <w:proofErr w:type="spellEnd"/>
+      <w:r>
+        <w:rPr>
+          <w:w w:val="115"/>
+        </w:rPr>
+        <w:t xml:space="preserve">&gt;” which will call the controllers’ method </w:t>
+      </w:r>
+      <w:proofErr w:type="spellStart"/>
+      <w:r>
+        <w:rPr>
+          <w:w w:val="115"/>
+        </w:rPr>
+        <w:t>terminateRental</w:t>
+      </w:r>
+      <w:proofErr w:type="spellEnd"/>
+      <w:r>
+        <w:rPr>
+          <w:w w:val="115"/>
+        </w:rPr>
+        <w:t xml:space="preserve">. The method calls to methods in </w:t>
+      </w:r>
+      <w:proofErr w:type="spellStart"/>
+      <w:r>
+        <w:rPr>
+          <w:w w:val="115"/>
+        </w:rPr>
+        <w:t>sgDAO</w:t>
+      </w:r>
+      <w:proofErr w:type="spellEnd"/>
+      <w:r>
+        <w:rPr>
+          <w:w w:val="115"/>
+        </w:rPr>
+        <w:t>, one which adds the rental to the instruments-archive and the second one which terminates the rental.</w:t>
       </w:r>
       <w:r>
         <w:rPr>
@@ -7070,7 +8062,21 @@
         <w:rPr>
           <w:w w:val="115"/>
         </w:rPr>
-        <w:t xml:space="preserve">Figure 4.21: A printout of the terminateRental method in </w:t>
+        <w:t xml:space="preserve">Figure 4.21: A printout of the </w:t>
+      </w:r>
+      <w:proofErr w:type="spellStart"/>
+      <w:r>
+        <w:rPr>
+          <w:w w:val="115"/>
+        </w:rPr>
+        <w:t>terminateRental</w:t>
+      </w:r>
+      <w:proofErr w:type="spellEnd"/>
+      <w:r>
+        <w:rPr>
+          <w:w w:val="115"/>
+        </w:rPr>
+        <w:t xml:space="preserve"> method in </w:t>
       </w:r>
       <w:r>
         <w:rPr>
@@ -7435,7 +8441,35 @@
           <w:w w:val="115"/>
         </w:rPr>
         <w:lastRenderedPageBreak/>
-        <w:t>Figure 2.24: A printout of the methods terminateRental and addRentalToArchive.</w:t>
+        <w:t xml:space="preserve">Figure 2.24: A printout of the methods </w:t>
+      </w:r>
+      <w:proofErr w:type="spellStart"/>
+      <w:r>
+        <w:rPr>
+          <w:w w:val="115"/>
+        </w:rPr>
+        <w:t>terminateRental</w:t>
+      </w:r>
+      <w:proofErr w:type="spellEnd"/>
+      <w:r>
+        <w:rPr>
+          <w:w w:val="115"/>
+        </w:rPr>
+        <w:t xml:space="preserve"> and </w:t>
+      </w:r>
+      <w:proofErr w:type="spellStart"/>
+      <w:r>
+        <w:rPr>
+          <w:w w:val="115"/>
+        </w:rPr>
+        <w:t>addRentalToArchive</w:t>
+      </w:r>
+      <w:proofErr w:type="spellEnd"/>
+      <w:r>
+        <w:rPr>
+          <w:w w:val="115"/>
+        </w:rPr>
+        <w:t>.</w:t>
       </w:r>
     </w:p>
     <w:p>
@@ -7463,7 +8497,35 @@
         <w:rPr>
           <w:w w:val="115"/>
         </w:rPr>
-        <w:t xml:space="preserve">the database is not incomplete, one statement fails and the other does not. I needed to handle that in the catch-clause with the method handleDatabaseException. It will </w:t>
+        <w:t xml:space="preserve">the database is not incomplete, one statement </w:t>
+      </w:r>
+      <w:proofErr w:type="gramStart"/>
+      <w:r>
+        <w:rPr>
+          <w:w w:val="115"/>
+        </w:rPr>
+        <w:t>fails</w:t>
+      </w:r>
+      <w:proofErr w:type="gramEnd"/>
+      <w:r>
+        <w:rPr>
+          <w:w w:val="115"/>
+        </w:rPr>
+        <w:t xml:space="preserve"> and the other does not. I needed to handle that in the catch-clause with the method </w:t>
+      </w:r>
+      <w:proofErr w:type="spellStart"/>
+      <w:r>
+        <w:rPr>
+          <w:w w:val="115"/>
+        </w:rPr>
+        <w:t>handleDatabaseException</w:t>
+      </w:r>
+      <w:proofErr w:type="spellEnd"/>
+      <w:r>
+        <w:rPr>
+          <w:w w:val="115"/>
+        </w:rPr>
+        <w:t xml:space="preserve">. It will </w:t>
       </w:r>
       <w:r>
         <w:rPr>
@@ -7576,7 +8638,21 @@
         <w:rPr>
           <w:w w:val="115"/>
         </w:rPr>
-        <w:t>Figure 2.25: A printout of the handleDatabaseException method.</w:t>
+        <w:t xml:space="preserve">Figure 2.25: A printout of the </w:t>
+      </w:r>
+      <w:proofErr w:type="spellStart"/>
+      <w:r>
+        <w:rPr>
+          <w:w w:val="115"/>
+        </w:rPr>
+        <w:t>handleDatabaseException</w:t>
+      </w:r>
+      <w:proofErr w:type="spellEnd"/>
+      <w:r>
+        <w:rPr>
+          <w:w w:val="115"/>
+        </w:rPr>
+        <w:t xml:space="preserve"> method.</w:t>
       </w:r>
     </w:p>
     <w:p>
@@ -7666,6 +8742,7 @@
           <w:w w:val="115"/>
         </w:rPr>
       </w:pPr>
+      <w:proofErr w:type="gramStart"/>
       <w:r>
         <w:rPr>
           <w:w w:val="115"/>
@@ -7679,20 +8756,44 @@
           <w:w w:val="115"/>
           <w:lang w:val="en-SE"/>
         </w:rPr>
-        <w:t>Soundgood sells music lessons to students who want to learn to play an instrument. When someone wants to attend the school, they apply by submitting contact details, which instrument they want to learn, and their present skill.</w:t>
-      </w:r>
-      <w:r>
-        <w:rPr>
+        <w:t>Soundgood</w:t>
+      </w:r>
+      <w:proofErr w:type="gramEnd"/>
+      <w:r>
+        <w:rPr>
+          <w:i/>
+          <w:iCs/>
           <w:w w:val="115"/>
           <w:lang w:val="en-SE"/>
         </w:rPr>
+        <w:t xml:space="preserve"> sells music lessons to students who want to learn to play an instrument. When someone wants to attend the school, they apply by submitting contact details, which instrument they want to learn, and their present skill.</w:t>
+      </w:r>
+      <w:r>
+        <w:rPr>
+          <w:w w:val="115"/>
+          <w:lang w:val="en-SE"/>
+        </w:rPr>
         <w:t> </w:t>
       </w:r>
+      <w:proofErr w:type="gramStart"/>
       <w:r>
         <w:rPr>
           <w:w w:val="115"/>
         </w:rPr>
         <w:t>“</w:t>
+      </w:r>
+      <w:r>
+        <w:rPr>
+          <w:w w:val="115"/>
+        </w:rPr>
+        <w:t xml:space="preserve"> –</w:t>
+      </w:r>
+      <w:proofErr w:type="gramEnd"/>
+      <w:r>
+        <w:rPr>
+          <w:w w:val="115"/>
+        </w:rPr>
+        <w:t xml:space="preserve"> Canvas IV1351</w:t>
       </w:r>
     </w:p>
     <w:p>
@@ -7740,7 +8841,19 @@
         <w:rPr>
           <w:w w:val="115"/>
         </w:rPr>
-        <w:t xml:space="preserve">To reduce repatriation and optimize database normalization, three types of courses are represented by three entities that inherit mutual properties. A lesson is not offered unless a certain number of students attend, as determined by the min/max number of </w:t>
+        <w:t>To reduce repatriation and optimize database normalization, three types of courses</w:t>
+      </w:r>
+      <w:r>
+        <w:rPr>
+          <w:w w:val="115"/>
+        </w:rPr>
+        <w:t>/lessons</w:t>
+      </w:r>
+      <w:r>
+        <w:rPr>
+          <w:w w:val="115"/>
+        </w:rPr>
+        <w:t xml:space="preserve"> are represented by three entities that inherit mutual properties. A lesson is not offered unless a certain number of students attend, as determined by the min/max number of </w:t>
       </w:r>
       <w:r>
         <w:rPr>
@@ -7805,6 +8918,12 @@
         </w:rPr>
         <w:t xml:space="preserve"> on canvas.</w:t>
       </w:r>
+      <w:r>
+        <w:rPr>
+          <w:w w:val="115"/>
+        </w:rPr>
+        <w:t xml:space="preserve"> We do also inherit person to student or lecturer for example. As mentioned, before it can be viewed in figure 1.1.</w:t>
+      </w:r>
     </w:p>
     <w:p>
       <w:pPr>
@@ -7841,6 +8960,7 @@
         </w:rPr>
         <w:t xml:space="preserve"> notation is used in the conceptual model, with certain notes suggesting a different cardinality owing to a restriction in the </w:t>
       </w:r>
+      <w:proofErr w:type="spellStart"/>
       <w:r>
         <w:rPr>
           <w:w w:val="115"/>
@@ -7853,6 +8973,7 @@
         </w:rPr>
         <w:t>stah</w:t>
       </w:r>
+      <w:proofErr w:type="spellEnd"/>
       <w:r>
         <w:rPr>
           <w:w w:val="115"/>
@@ -7893,274 +9014,280 @@
         <w:rPr>
           <w:w w:val="115"/>
         </w:rPr>
-        <w:t xml:space="preserve">As previously stated, inheritance was used to avoid duplication of attributes in the various </w:t>
-      </w:r>
+        <w:t xml:space="preserve">As previously stated, inheritance was used to avoid duplication of attributes in the various lesson entities. For example, all lessons have an instructor, </w:t>
+      </w:r>
+      <w:r>
+        <w:rPr>
+          <w:w w:val="115"/>
+        </w:rPr>
+        <w:t>several</w:t>
+      </w:r>
+      <w:r>
+        <w:rPr>
+          <w:w w:val="115"/>
+        </w:rPr>
+        <w:t xml:space="preserve"> participants, and a skill level, so those are the attributes placed in the lessons entity to be inherited by the other three entities. Individual lesson entities have two unique attributes: appointment and instrument, ensembles lesson entities have one unique attribute "genre," and group lesson entities have the property instrument.</w:t>
+      </w:r>
+    </w:p>
+    <w:p>
+      <w:pPr>
+        <w:pStyle w:val="BodyText"/>
+        <w:jc w:val="both"/>
+        <w:rPr>
+          <w:w w:val="115"/>
+        </w:rPr>
+      </w:pPr>
+    </w:p>
+    <w:p>
+      <w:pPr>
+        <w:pStyle w:val="Heading2"/>
+        <w:rPr>
+          <w:w w:val="115"/>
+        </w:rPr>
+      </w:pPr>
+      <w:r>
+        <w:rPr>
+          <w:w w:val="115"/>
+        </w:rPr>
+        <w:t>5.2 Task 2</w:t>
+      </w:r>
+    </w:p>
+    <w:p>
+      <w:pPr>
+        <w:rPr>
+          <w:w w:val="115"/>
+        </w:rPr>
+      </w:pPr>
+    </w:p>
+    <w:p>
+      <w:pPr>
+        <w:jc w:val="both"/>
+        <w:rPr>
+          <w:w w:val="115"/>
+        </w:rPr>
+      </w:pPr>
+      <w:r>
+        <w:rPr>
+          <w:w w:val="115"/>
+        </w:rPr>
+        <w:t xml:space="preserve">Task 2 is about creating the database that will be used in Task 3, but after working on the project, I believe they should be combined into one larger part, because after creating the model shown in Figure 2 and beginning the third task, many changes were made that impacted the design to the point where it was no longer the same design, and </w:t>
+      </w:r>
+      <w:r>
+        <w:rPr>
+          <w:w w:val="115"/>
+        </w:rPr>
+        <w:t>we</w:t>
+      </w:r>
+      <w:r>
+        <w:rPr>
+          <w:w w:val="115"/>
+        </w:rPr>
+        <w:t xml:space="preserve"> had to go back </w:t>
+      </w:r>
+      <w:r>
+        <w:rPr>
+          <w:w w:val="115"/>
+        </w:rPr>
+        <w:t>and forth</w:t>
+      </w:r>
+      <w:r>
+        <w:rPr>
+          <w:w w:val="115"/>
+        </w:rPr>
+        <w:t xml:space="preserve"> and change it.</w:t>
+      </w:r>
+    </w:p>
+    <w:p>
+      <w:pPr>
+        <w:jc w:val="both"/>
+        <w:rPr>
+          <w:w w:val="115"/>
+        </w:rPr>
+      </w:pPr>
+    </w:p>
+    <w:p>
+      <w:pPr>
+        <w:jc w:val="both"/>
+        <w:rPr>
+          <w:w w:val="115"/>
+        </w:rPr>
+      </w:pPr>
+      <w:r>
+        <w:rPr>
+          <w:w w:val="115"/>
+        </w:rPr>
+        <w:t xml:space="preserve">When designing which datatypes should which attribute be, we first thought (as earlier mentioned) that it would be the </w:t>
+      </w:r>
+      <w:r>
+        <w:rPr>
+          <w:w w:val="115"/>
+        </w:rPr>
+        <w:t>client’s</w:t>
+      </w:r>
+      <w:r>
+        <w:rPr>
+          <w:w w:val="115"/>
+        </w:rPr>
+        <w:t xml:space="preserve"> choice (Sound Good). </w:t>
+      </w:r>
+      <w:r>
+        <w:rPr>
+          <w:w w:val="115"/>
+        </w:rPr>
+        <w:t xml:space="preserve">But in this case, the client isn’t very experienced in this field (I assume). So, it is up to us/me to engineer and design a solid solution. </w:t>
+      </w:r>
+      <w:r>
+        <w:rPr>
+          <w:w w:val="115"/>
+        </w:rPr>
+        <w:t xml:space="preserve">Personal numbers and identifications are better stored as strings, even though they are numbers, to avoid mistakes later. For example, someone born in the year 2000 would have a personal number with two zeros, which has no value and will not be represented in an integer </w:t>
+      </w:r>
+      <w:r>
+        <w:rPr>
+          <w:w w:val="115"/>
+        </w:rPr>
+        <w:t>data type</w:t>
+      </w:r>
+      <w:r>
+        <w:rPr>
+          <w:w w:val="115"/>
+        </w:rPr>
+        <w:t>, whereas a string will present each character without regard to their value, preserving the data.</w:t>
+      </w:r>
+      <w:r>
+        <w:rPr>
+          <w:w w:val="115"/>
+        </w:rPr>
+        <w:t xml:space="preserve"> </w:t>
+      </w:r>
+      <w:r>
+        <w:rPr>
+          <w:w w:val="115"/>
+        </w:rPr>
+        <w:t>The skill_ level property is a string that represents the three levels that a student/applicant might have: beginner, intermediate, and advanced. True, having the skill level attribute in the person entity means it is inherited by the instructor, making it a redundant attribute; however, the alternative was to have it in two locations, and after examining both options, we chose to have it in the person entity.</w:t>
+      </w:r>
+    </w:p>
+    <w:p>
+      <w:pPr>
+        <w:jc w:val="both"/>
+        <w:rPr>
+          <w:w w:val="115"/>
+        </w:rPr>
+      </w:pPr>
+    </w:p>
+    <w:p>
+      <w:pPr>
+        <w:pStyle w:val="Heading2"/>
+        <w:rPr>
+          <w:w w:val="115"/>
+        </w:rPr>
+      </w:pPr>
+      <w:r>
+        <w:rPr>
+          <w:w w:val="115"/>
+        </w:rPr>
+        <w:t>5.</w:t>
+      </w:r>
+      <w:r>
+        <w:rPr>
+          <w:w w:val="115"/>
+        </w:rPr>
+        <w:t>3</w:t>
+      </w:r>
+      <w:r>
+        <w:rPr>
+          <w:w w:val="115"/>
+        </w:rPr>
+        <w:t xml:space="preserve"> Task </w:t>
+      </w:r>
+      <w:r>
+        <w:rPr>
+          <w:w w:val="115"/>
+        </w:rPr>
+        <w:t>3</w:t>
+      </w:r>
+    </w:p>
+    <w:p>
+      <w:pPr>
+        <w:rPr>
+          <w:w w:val="115"/>
+        </w:rPr>
+      </w:pPr>
+    </w:p>
+    <w:p>
+      <w:pPr>
+        <w:jc w:val="both"/>
+        <w:rPr>
+          <w:w w:val="115"/>
+        </w:rPr>
+      </w:pPr>
+      <w:r>
+        <w:rPr>
+          <w:w w:val="115"/>
+        </w:rPr>
+        <w:t xml:space="preserve">What I would like to have changed/added a bit more energy into was the dataset. There is not much data which made it hard to evaluate the results without needing to manually insert more data to be able to validate the results of the queries. According to the project page, it is instructed to discuss the choice of creating views or not. We managed to create everything (working queries) without the need for them. </w:t>
+      </w:r>
+    </w:p>
+    <w:p>
+      <w:pPr>
+        <w:jc w:val="both"/>
+        <w:rPr>
+          <w:w w:val="115"/>
+        </w:rPr>
+      </w:pPr>
+    </w:p>
+    <w:p>
+      <w:pPr>
+        <w:jc w:val="both"/>
+        <w:rPr>
+          <w:w w:val="115"/>
+        </w:rPr>
+      </w:pPr>
+      <w:r>
+        <w:rPr>
+          <w:w w:val="115"/>
+        </w:rPr>
+        <w:t xml:space="preserve">There is not much to add to the discussion of this task. Me and my partner both felt like this task and the second one could maybe be one bigger task and maybe remove a requirement or two from that task (to not overwhelm the student).  </w:t>
+      </w:r>
+      <w:r>
+        <w:rPr>
+          <w:w w:val="115"/>
+        </w:rPr>
+        <w:t xml:space="preserve">We chose to also not to add the rental archive or the lesson archive to the design of task 1 or 2 because we did not see it </w:t>
+      </w:r>
+      <w:r>
+        <w:rPr>
+          <w:w w:val="115"/>
+        </w:rPr>
+        <w:t>as</w:t>
+      </w:r>
+      <w:r>
+        <w:rPr>
+          <w:w w:val="115"/>
+        </w:rPr>
+        <w:t xml:space="preserve"> necessary.</w:t>
+      </w:r>
+    </w:p>
+    <w:p>
+      <w:pPr>
+        <w:jc w:val="both"/>
+        <w:rPr>
+          <w:w w:val="115"/>
+        </w:rPr>
+      </w:pPr>
+    </w:p>
+    <w:p>
+      <w:pPr>
+        <w:pStyle w:val="Heading2"/>
+        <w:rPr>
+          <w:w w:val="115"/>
+        </w:rPr>
+      </w:pPr>
       <w:r>
         <w:rPr>
           <w:w w:val="115"/>
         </w:rPr>
         <w:lastRenderedPageBreak/>
-        <w:t xml:space="preserve">lesson entities. For example, all lessons have an instructor, </w:t>
-      </w:r>
-      <w:r>
-        <w:rPr>
-          <w:w w:val="115"/>
-        </w:rPr>
-        <w:t>several</w:t>
-      </w:r>
-      <w:r>
-        <w:rPr>
-          <w:w w:val="115"/>
-        </w:rPr>
-        <w:t xml:space="preserve"> participants, and a skill level, so those are the attributes placed in the lessons entity to be inherited by the other three entities. Individual lesson entities have two unique attributes: appointment and instrument, ensembles lesson entities have one unique attribute "genre," and group lesson entities have the property instrument.</w:t>
-      </w:r>
-    </w:p>
-    <w:p>
-      <w:pPr>
-        <w:pStyle w:val="BodyText"/>
-        <w:jc w:val="both"/>
-        <w:rPr>
-          <w:w w:val="115"/>
-        </w:rPr>
-      </w:pPr>
-    </w:p>
-    <w:p>
-      <w:pPr>
-        <w:pStyle w:val="Heading2"/>
-        <w:rPr>
-          <w:w w:val="115"/>
-        </w:rPr>
-      </w:pPr>
-      <w:r>
-        <w:rPr>
-          <w:w w:val="115"/>
-        </w:rPr>
-        <w:t>5.2 Task 2</w:t>
-      </w:r>
-    </w:p>
-    <w:p>
-      <w:pPr>
-        <w:rPr>
-          <w:w w:val="115"/>
-        </w:rPr>
-      </w:pPr>
-    </w:p>
-    <w:p>
-      <w:pPr>
-        <w:jc w:val="both"/>
-        <w:rPr>
-          <w:w w:val="115"/>
-        </w:rPr>
-      </w:pPr>
-      <w:r>
-        <w:rPr>
-          <w:w w:val="115"/>
-        </w:rPr>
-        <w:t xml:space="preserve">Task 2 is about creating the database that will be used in Task 3, but after working on the project, I believe they should be combined into one larger part, because after creating the model shown in Figure 2 and beginning the third task, many changes were made that impacted the design to the point where it was no longer the same design, and </w:t>
-      </w:r>
-      <w:r>
-        <w:rPr>
-          <w:w w:val="115"/>
-        </w:rPr>
-        <w:t>we</w:t>
-      </w:r>
-      <w:r>
-        <w:rPr>
-          <w:w w:val="115"/>
-        </w:rPr>
-        <w:t xml:space="preserve"> had to go back </w:t>
-      </w:r>
-      <w:r>
-        <w:rPr>
-          <w:w w:val="115"/>
-        </w:rPr>
-        <w:t>and forth</w:t>
-      </w:r>
-      <w:r>
-        <w:rPr>
-          <w:w w:val="115"/>
-        </w:rPr>
-        <w:t xml:space="preserve"> and change it.</w:t>
-      </w:r>
-    </w:p>
-    <w:p>
-      <w:pPr>
-        <w:jc w:val="both"/>
-        <w:rPr>
-          <w:w w:val="115"/>
-        </w:rPr>
-      </w:pPr>
-    </w:p>
-    <w:p>
-      <w:pPr>
-        <w:jc w:val="both"/>
-        <w:rPr>
-          <w:w w:val="115"/>
-        </w:rPr>
-      </w:pPr>
-      <w:r>
-        <w:rPr>
-          <w:w w:val="115"/>
-        </w:rPr>
-        <w:t xml:space="preserve">When designing which datatypes should which attribute be, we first thought (as earlier mentioned) that it would be the </w:t>
-      </w:r>
-      <w:r>
-        <w:rPr>
-          <w:w w:val="115"/>
-        </w:rPr>
-        <w:t>client’s</w:t>
-      </w:r>
-      <w:r>
-        <w:rPr>
-          <w:w w:val="115"/>
-        </w:rPr>
-        <w:t xml:space="preserve"> choice (Sound Good). </w:t>
-      </w:r>
-      <w:r>
-        <w:rPr>
-          <w:w w:val="115"/>
-        </w:rPr>
-        <w:t xml:space="preserve">But in this case, the client isn’t very experienced in this field (I assume). So, it is up to us/me to engineer and design a solid solution. </w:t>
-      </w:r>
-      <w:r>
-        <w:rPr>
-          <w:w w:val="115"/>
-        </w:rPr>
-        <w:t xml:space="preserve">Personal numbers and identifications are better stored as strings, even though they are numbers, to avoid mistakes later. For example, someone born in the year 2000 would have a personal number with two zeros, which has no value and will not be represented in an integer </w:t>
-      </w:r>
-      <w:r>
-        <w:rPr>
-          <w:w w:val="115"/>
-        </w:rPr>
-        <w:t>data type</w:t>
-      </w:r>
-      <w:r>
-        <w:rPr>
-          <w:w w:val="115"/>
-        </w:rPr>
-        <w:t>, whereas a string will present each character without regard to their value, preserving the data.</w:t>
-      </w:r>
-      <w:r>
-        <w:rPr>
-          <w:w w:val="115"/>
-        </w:rPr>
-        <w:t xml:space="preserve"> </w:t>
-      </w:r>
-      <w:r>
-        <w:rPr>
-          <w:w w:val="115"/>
-        </w:rPr>
-        <w:t>The skill_ level property is a string that represents the three levels that a student/applicant might have: beginner, intermediate, and advanced. True, having the skill level attribute in the person entity means it is inherited by the instructor, making it a redundant attribute; however, the alternative was to have it in two locations, and after examining both options, we chose to have it in the person entity.</w:t>
-      </w:r>
-    </w:p>
-    <w:p>
-      <w:pPr>
-        <w:jc w:val="both"/>
-        <w:rPr>
-          <w:w w:val="115"/>
-        </w:rPr>
-      </w:pPr>
-    </w:p>
-    <w:p>
-      <w:pPr>
-        <w:pStyle w:val="Heading2"/>
-        <w:rPr>
-          <w:w w:val="115"/>
-        </w:rPr>
-      </w:pPr>
-      <w:r>
-        <w:rPr>
-          <w:w w:val="115"/>
-        </w:rPr>
-        <w:t>5.</w:t>
-      </w:r>
-      <w:r>
-        <w:rPr>
-          <w:w w:val="115"/>
-        </w:rPr>
-        <w:t>3</w:t>
-      </w:r>
-      <w:r>
-        <w:rPr>
-          <w:w w:val="115"/>
-        </w:rPr>
-        <w:t xml:space="preserve"> Task </w:t>
-      </w:r>
-      <w:r>
-        <w:rPr>
-          <w:w w:val="115"/>
-        </w:rPr>
-        <w:t>3</w:t>
-      </w:r>
-    </w:p>
-    <w:p>
-      <w:pPr>
-        <w:rPr>
-          <w:w w:val="115"/>
-        </w:rPr>
-      </w:pPr>
-    </w:p>
-    <w:p>
-      <w:pPr>
-        <w:jc w:val="both"/>
-        <w:rPr>
-          <w:w w:val="115"/>
-        </w:rPr>
-      </w:pPr>
-      <w:r>
-        <w:rPr>
-          <w:w w:val="115"/>
-        </w:rPr>
-        <w:t xml:space="preserve">What I would like to have changed/added a bit more energy into was the dataset. There is not much data which made it hard to evaluate the results without needing to manually insert more data to be able to validate the results of the queries. According to the project page, it is instructed to discuss the choice of creating views or not. We managed to create everything (working queries) without the need for them. </w:t>
-      </w:r>
-    </w:p>
-    <w:p>
-      <w:pPr>
-        <w:jc w:val="both"/>
-        <w:rPr>
-          <w:w w:val="115"/>
-        </w:rPr>
-      </w:pPr>
-    </w:p>
-    <w:p>
-      <w:pPr>
-        <w:jc w:val="both"/>
-        <w:rPr>
-          <w:w w:val="115"/>
-        </w:rPr>
-      </w:pPr>
-      <w:r>
-        <w:rPr>
-          <w:w w:val="115"/>
-        </w:rPr>
-        <w:t xml:space="preserve">There is not much to add to the discussion of this task. Me and my partner both felt like this task and the second one could maybe be one bigger task and maybe remove a requirement or two from that task (to not overwhelm the student).  </w:t>
-      </w:r>
-      <w:r>
-        <w:rPr>
-          <w:w w:val="115"/>
-        </w:rPr>
-        <w:t>We chose to also not to add the rental archive or the lesson archive to the design of task 1 or 2 because we did not see it ass necessary.</w:t>
-      </w:r>
-    </w:p>
-    <w:p>
-      <w:pPr>
-        <w:jc w:val="both"/>
-        <w:rPr>
-          <w:w w:val="115"/>
-        </w:rPr>
-      </w:pPr>
-    </w:p>
-    <w:p>
-      <w:pPr>
-        <w:pStyle w:val="Heading2"/>
-        <w:rPr>
-          <w:w w:val="115"/>
-        </w:rPr>
-      </w:pPr>
-      <w:r>
-        <w:rPr>
-          <w:w w:val="115"/>
-        </w:rPr>
         <w:t>5.4 Task 4</w:t>
       </w:r>
     </w:p>
@@ -8182,7 +9309,6 @@
         <w:rPr>
           <w:w w:val="115"/>
         </w:rPr>
-        <w:lastRenderedPageBreak/>
         <w:t xml:space="preserve">The requirements for this task </w:t>
       </w:r>
       <w:r>
@@ -8213,7 +9339,21 @@
         <w:rPr>
           <w:w w:val="115"/>
         </w:rPr>
-        <w:t xml:space="preserve"> I saw a big flaw with the program. Because every statement is committed after execution there is a problem with terminateRental. If </w:t>
+        <w:t xml:space="preserve"> I saw a big flaw with the program. Because every statement is committed after execution there is a problem with </w:t>
+      </w:r>
+      <w:proofErr w:type="spellStart"/>
+      <w:r>
+        <w:rPr>
+          <w:w w:val="115"/>
+        </w:rPr>
+        <w:t>terminateRental</w:t>
+      </w:r>
+      <w:proofErr w:type="spellEnd"/>
+      <w:r>
+        <w:rPr>
+          <w:w w:val="115"/>
+        </w:rPr>
+        <w:t xml:space="preserve">. If </w:t>
       </w:r>
       <w:r>
         <w:rPr>

</xml_diff>